<commit_message>
updated schedule and rstudio manuscript
</commit_message>
<xml_diff>
--- a/assets/Syllabi/Schedule_6600_fall.docx
+++ b/assets/Syllabi/Schedule_6600_fall.docx
@@ -17,11 +17,11 @@
         <w:tblLook w:val="04A0" w:firstRow="1" w:lastRow="0" w:firstColumn="1" w:lastColumn="0" w:noHBand="0" w:noVBand="1"/>
       </w:tblPr>
       <w:tblGrid>
-        <w:gridCol w:w="859"/>
+        <w:gridCol w:w="858"/>
         <w:gridCol w:w="982"/>
         <w:gridCol w:w="1183"/>
-        <w:gridCol w:w="5152"/>
-        <w:gridCol w:w="492"/>
+        <w:gridCol w:w="5147"/>
+        <w:gridCol w:w="498"/>
         <w:gridCol w:w="1351"/>
       </w:tblGrid>
       <w:tr>
@@ -32,7 +32,7 @@
         </w:trPr>
         <w:tc>
           <w:tcPr>
-            <w:tcW w:w="859" w:type="dxa"/>
+            <w:tcW w:w="858" w:type="dxa"/>
             <w:shd w:val="clear" w:color="auto" w:fill="44546A" w:themeFill="text2"/>
             <w:vAlign w:val="center"/>
             <w:hideMark/>
@@ -123,7 +123,7 @@
         </w:tc>
         <w:tc>
           <w:tcPr>
-            <w:tcW w:w="5152" w:type="dxa"/>
+            <w:tcW w:w="5147" w:type="dxa"/>
             <w:shd w:val="clear" w:color="auto" w:fill="44546A" w:themeFill="text2"/>
             <w:vAlign w:val="center"/>
             <w:hideMark/>
@@ -151,7 +151,7 @@
         </w:tc>
         <w:tc>
           <w:tcPr>
-            <w:tcW w:w="492" w:type="dxa"/>
+            <w:tcW w:w="498" w:type="dxa"/>
             <w:shd w:val="clear" w:color="auto" w:fill="44546A" w:themeFill="text2"/>
             <w:textDirection w:val="btLr"/>
           </w:tcPr>
@@ -213,7 +213,7 @@
         </w:trPr>
         <w:tc>
           <w:tcPr>
-            <w:tcW w:w="859" w:type="dxa"/>
+            <w:tcW w:w="858" w:type="dxa"/>
             <w:shd w:val="clear" w:color="auto" w:fill="auto"/>
             <w:vAlign w:val="center"/>
             <w:hideMark/>
@@ -272,7 +272,7 @@
         </w:tc>
         <w:tc>
           <w:tcPr>
-            <w:tcW w:w="5152" w:type="dxa"/>
+            <w:tcW w:w="5147" w:type="dxa"/>
             <w:shd w:val="clear" w:color="auto" w:fill="auto"/>
             <w:vAlign w:val="center"/>
             <w:hideMark/>
@@ -293,7 +293,7 @@
         </w:tc>
         <w:tc>
           <w:tcPr>
-            <w:tcW w:w="492" w:type="dxa"/>
+            <w:tcW w:w="498" w:type="dxa"/>
             <w:vMerge w:val="restart"/>
             <w:shd w:val="clear" w:color="auto" w:fill="auto"/>
             <w:vAlign w:val="center"/>
@@ -344,7 +344,7 @@
         </w:trPr>
         <w:tc>
           <w:tcPr>
-            <w:tcW w:w="859" w:type="dxa"/>
+            <w:tcW w:w="858" w:type="dxa"/>
             <w:shd w:val="clear" w:color="auto" w:fill="auto"/>
             <w:vAlign w:val="center"/>
             <w:hideMark/>
@@ -411,7 +411,7 @@
         </w:tc>
         <w:tc>
           <w:tcPr>
-            <w:tcW w:w="5152" w:type="dxa"/>
+            <w:tcW w:w="5147" w:type="dxa"/>
             <w:shd w:val="clear" w:color="auto" w:fill="auto"/>
             <w:vAlign w:val="center"/>
             <w:hideMark/>
@@ -438,7 +438,7 @@
         </w:tc>
         <w:tc>
           <w:tcPr>
-            <w:tcW w:w="492" w:type="dxa"/>
+            <w:tcW w:w="498" w:type="dxa"/>
             <w:vMerge/>
             <w:shd w:val="clear" w:color="auto" w:fill="auto"/>
             <w:textDirection w:val="tbRl"/>
@@ -479,7 +479,7 @@
         </w:trPr>
         <w:tc>
           <w:tcPr>
-            <w:tcW w:w="859" w:type="dxa"/>
+            <w:tcW w:w="858" w:type="dxa"/>
             <w:shd w:val="clear" w:color="auto" w:fill="E7E6E6" w:themeFill="background2"/>
             <w:vAlign w:val="center"/>
             <w:hideMark/>
@@ -536,7 +536,7 @@
         </w:tc>
         <w:tc>
           <w:tcPr>
-            <w:tcW w:w="5152" w:type="dxa"/>
+            <w:tcW w:w="5147" w:type="dxa"/>
             <w:shd w:val="clear" w:color="auto" w:fill="E7E6E6" w:themeFill="background2"/>
             <w:vAlign w:val="center"/>
           </w:tcPr>
@@ -556,7 +556,7 @@
         </w:tc>
         <w:tc>
           <w:tcPr>
-            <w:tcW w:w="492" w:type="dxa"/>
+            <w:tcW w:w="498" w:type="dxa"/>
             <w:vMerge w:val="restart"/>
             <w:shd w:val="clear" w:color="auto" w:fill="auto"/>
             <w:vAlign w:val="center"/>
@@ -669,27 +669,21 @@
         </w:trPr>
         <w:tc>
           <w:tcPr>
-            <w:tcW w:w="859" w:type="dxa"/>
-            <w:shd w:val="clear" w:color="auto" w:fill="auto"/>
-            <w:vAlign w:val="center"/>
-          </w:tcPr>
-          <w:p>
-            <w:pPr>
-              <w:rPr>
-                <w:rFonts w:ascii="Arial Narrow" w:hAnsi="Arial Narrow"/>
-              </w:rPr>
-            </w:pPr>
-            <w:r>
-              <w:rPr>
-                <w:rFonts w:ascii="Arial Narrow" w:hAnsi="Arial Narrow"/>
-              </w:rPr>
-              <w:t>Sep</w:t>
-            </w:r>
-            <w:r>
-              <w:rPr>
-                <w:rFonts w:ascii="Arial Narrow" w:hAnsi="Arial Narrow"/>
-              </w:rPr>
-              <w:t xml:space="preserve"> 4</w:t>
+            <w:tcW w:w="858" w:type="dxa"/>
+            <w:shd w:val="clear" w:color="auto" w:fill="auto"/>
+            <w:vAlign w:val="center"/>
+          </w:tcPr>
+          <w:p>
+            <w:pPr>
+              <w:rPr>
+                <w:rFonts w:ascii="Arial Narrow" w:hAnsi="Arial Narrow"/>
+              </w:rPr>
+            </w:pPr>
+            <w:r>
+              <w:rPr>
+                <w:rFonts w:ascii="Arial Narrow" w:hAnsi="Arial Narrow"/>
+              </w:rPr>
+              <w:t>Sep 4</w:t>
             </w:r>
           </w:p>
         </w:tc>
@@ -739,7 +733,7 @@
         </w:tc>
         <w:tc>
           <w:tcPr>
-            <w:tcW w:w="5152" w:type="dxa"/>
+            <w:tcW w:w="5147" w:type="dxa"/>
             <w:shd w:val="clear" w:color="auto" w:fill="auto"/>
             <w:vAlign w:val="center"/>
           </w:tcPr>
@@ -759,7 +753,7 @@
         </w:tc>
         <w:tc>
           <w:tcPr>
-            <w:tcW w:w="492" w:type="dxa"/>
+            <w:tcW w:w="498" w:type="dxa"/>
             <w:vMerge/>
             <w:shd w:val="clear" w:color="auto" w:fill="auto"/>
             <w:textDirection w:val="tbRl"/>
@@ -798,28 +792,22 @@
         </w:trPr>
         <w:tc>
           <w:tcPr>
-            <w:tcW w:w="859" w:type="dxa"/>
-            <w:shd w:val="clear" w:color="auto" w:fill="auto"/>
-            <w:vAlign w:val="center"/>
-            <w:hideMark/>
-          </w:tcPr>
-          <w:p>
-            <w:pPr>
-              <w:rPr>
-                <w:rFonts w:ascii="Arial Narrow" w:hAnsi="Arial Narrow"/>
-              </w:rPr>
-            </w:pPr>
-            <w:r>
-              <w:rPr>
-                <w:rFonts w:ascii="Arial Narrow" w:hAnsi="Arial Narrow"/>
-              </w:rPr>
-              <w:t>Sep</w:t>
-            </w:r>
-            <w:r>
-              <w:rPr>
-                <w:rFonts w:ascii="Arial Narrow" w:hAnsi="Arial Narrow"/>
-              </w:rPr>
-              <w:t xml:space="preserve"> 9</w:t>
+            <w:tcW w:w="858" w:type="dxa"/>
+            <w:shd w:val="clear" w:color="auto" w:fill="auto"/>
+            <w:vAlign w:val="center"/>
+            <w:hideMark/>
+          </w:tcPr>
+          <w:p>
+            <w:pPr>
+              <w:rPr>
+                <w:rFonts w:ascii="Arial Narrow" w:hAnsi="Arial Narrow"/>
+              </w:rPr>
+            </w:pPr>
+            <w:r>
+              <w:rPr>
+                <w:rFonts w:ascii="Arial Narrow" w:hAnsi="Arial Narrow"/>
+              </w:rPr>
+              <w:t>Sep 9</w:t>
             </w:r>
           </w:p>
         </w:tc>
@@ -867,7 +855,7 @@
         </w:tc>
         <w:tc>
           <w:tcPr>
-            <w:tcW w:w="5152" w:type="dxa"/>
+            <w:tcW w:w="5147" w:type="dxa"/>
             <w:shd w:val="clear" w:color="auto" w:fill="auto"/>
             <w:vAlign w:val="center"/>
           </w:tcPr>
@@ -887,7 +875,7 @@
         </w:tc>
         <w:tc>
           <w:tcPr>
-            <w:tcW w:w="492" w:type="dxa"/>
+            <w:tcW w:w="498" w:type="dxa"/>
             <w:vMerge/>
             <w:shd w:val="clear" w:color="auto" w:fill="auto"/>
             <w:textDirection w:val="tbRl"/>
@@ -928,28 +916,22 @@
         </w:trPr>
         <w:tc>
           <w:tcPr>
-            <w:tcW w:w="859" w:type="dxa"/>
-            <w:shd w:val="clear" w:color="auto" w:fill="auto"/>
-            <w:vAlign w:val="center"/>
-            <w:hideMark/>
-          </w:tcPr>
-          <w:p>
-            <w:pPr>
-              <w:rPr>
-                <w:rFonts w:ascii="Arial Narrow" w:hAnsi="Arial Narrow"/>
-              </w:rPr>
-            </w:pPr>
-            <w:r>
-              <w:rPr>
-                <w:rFonts w:ascii="Arial Narrow" w:hAnsi="Arial Narrow"/>
-              </w:rPr>
-              <w:t>Sep</w:t>
-            </w:r>
-            <w:r>
-              <w:rPr>
-                <w:rFonts w:ascii="Arial Narrow" w:hAnsi="Arial Narrow"/>
-              </w:rPr>
-              <w:t xml:space="preserve"> 11</w:t>
+            <w:tcW w:w="858" w:type="dxa"/>
+            <w:shd w:val="clear" w:color="auto" w:fill="auto"/>
+            <w:vAlign w:val="center"/>
+            <w:hideMark/>
+          </w:tcPr>
+          <w:p>
+            <w:pPr>
+              <w:rPr>
+                <w:rFonts w:ascii="Arial Narrow" w:hAnsi="Arial Narrow"/>
+              </w:rPr>
+            </w:pPr>
+            <w:r>
+              <w:rPr>
+                <w:rFonts w:ascii="Arial Narrow" w:hAnsi="Arial Narrow"/>
+              </w:rPr>
+              <w:t>Sep 11</w:t>
             </w:r>
           </w:p>
         </w:tc>
@@ -999,7 +981,7 @@
         </w:tc>
         <w:tc>
           <w:tcPr>
-            <w:tcW w:w="5152" w:type="dxa"/>
+            <w:tcW w:w="5147" w:type="dxa"/>
             <w:shd w:val="clear" w:color="auto" w:fill="auto"/>
             <w:vAlign w:val="center"/>
           </w:tcPr>
@@ -1019,7 +1001,7 @@
         </w:tc>
         <w:tc>
           <w:tcPr>
-            <w:tcW w:w="492" w:type="dxa"/>
+            <w:tcW w:w="498" w:type="dxa"/>
             <w:vMerge/>
             <w:shd w:val="clear" w:color="auto" w:fill="auto"/>
             <w:textDirection w:val="tbRl"/>
@@ -1059,28 +1041,22 @@
         </w:trPr>
         <w:tc>
           <w:tcPr>
-            <w:tcW w:w="859" w:type="dxa"/>
-            <w:shd w:val="clear" w:color="auto" w:fill="auto"/>
-            <w:vAlign w:val="center"/>
-            <w:hideMark/>
-          </w:tcPr>
-          <w:p>
-            <w:pPr>
-              <w:rPr>
-                <w:rFonts w:ascii="Arial Narrow" w:hAnsi="Arial Narrow"/>
-              </w:rPr>
-            </w:pPr>
-            <w:r>
-              <w:rPr>
-                <w:rFonts w:ascii="Arial Narrow" w:hAnsi="Arial Narrow"/>
-              </w:rPr>
-              <w:t>Sep</w:t>
-            </w:r>
-            <w:r>
-              <w:rPr>
-                <w:rFonts w:ascii="Arial Narrow" w:hAnsi="Arial Narrow"/>
-              </w:rPr>
-              <w:t xml:space="preserve"> 16</w:t>
+            <w:tcW w:w="858" w:type="dxa"/>
+            <w:shd w:val="clear" w:color="auto" w:fill="auto"/>
+            <w:vAlign w:val="center"/>
+            <w:hideMark/>
+          </w:tcPr>
+          <w:p>
+            <w:pPr>
+              <w:rPr>
+                <w:rFonts w:ascii="Arial Narrow" w:hAnsi="Arial Narrow"/>
+              </w:rPr>
+            </w:pPr>
+            <w:r>
+              <w:rPr>
+                <w:rFonts w:ascii="Arial Narrow" w:hAnsi="Arial Narrow"/>
+              </w:rPr>
+              <w:t>Sep 16</w:t>
             </w:r>
           </w:p>
         </w:tc>
@@ -1128,7 +1104,7 @@
         </w:tc>
         <w:tc>
           <w:tcPr>
-            <w:tcW w:w="5152" w:type="dxa"/>
+            <w:tcW w:w="5147" w:type="dxa"/>
             <w:shd w:val="clear" w:color="auto" w:fill="auto"/>
             <w:vAlign w:val="center"/>
           </w:tcPr>
@@ -1148,7 +1124,7 @@
         </w:tc>
         <w:tc>
           <w:tcPr>
-            <w:tcW w:w="492" w:type="dxa"/>
+            <w:tcW w:w="498" w:type="dxa"/>
             <w:vMerge/>
             <w:shd w:val="clear" w:color="auto" w:fill="auto"/>
             <w:vAlign w:val="center"/>
@@ -1187,28 +1163,22 @@
         </w:trPr>
         <w:tc>
           <w:tcPr>
-            <w:tcW w:w="859" w:type="dxa"/>
-            <w:shd w:val="clear" w:color="auto" w:fill="auto"/>
-            <w:vAlign w:val="center"/>
-            <w:hideMark/>
-          </w:tcPr>
-          <w:p>
-            <w:pPr>
-              <w:rPr>
-                <w:rFonts w:ascii="Arial Narrow" w:hAnsi="Arial Narrow"/>
-              </w:rPr>
-            </w:pPr>
-            <w:r>
-              <w:rPr>
-                <w:rFonts w:ascii="Arial Narrow" w:hAnsi="Arial Narrow"/>
-              </w:rPr>
-              <w:t>Sep</w:t>
-            </w:r>
-            <w:r>
-              <w:rPr>
-                <w:rFonts w:ascii="Arial Narrow" w:hAnsi="Arial Narrow"/>
-              </w:rPr>
-              <w:t xml:space="preserve"> 18</w:t>
+            <w:tcW w:w="858" w:type="dxa"/>
+            <w:shd w:val="clear" w:color="auto" w:fill="auto"/>
+            <w:vAlign w:val="center"/>
+            <w:hideMark/>
+          </w:tcPr>
+          <w:p>
+            <w:pPr>
+              <w:rPr>
+                <w:rFonts w:ascii="Arial Narrow" w:hAnsi="Arial Narrow"/>
+              </w:rPr>
+            </w:pPr>
+            <w:r>
+              <w:rPr>
+                <w:rFonts w:ascii="Arial Narrow" w:hAnsi="Arial Narrow"/>
+              </w:rPr>
+              <w:t>Sep 18</w:t>
             </w:r>
           </w:p>
         </w:tc>
@@ -1259,7 +1229,7 @@
         </w:tc>
         <w:tc>
           <w:tcPr>
-            <w:tcW w:w="5152" w:type="dxa"/>
+            <w:tcW w:w="5147" w:type="dxa"/>
             <w:shd w:val="clear" w:color="auto" w:fill="auto"/>
             <w:vAlign w:val="center"/>
           </w:tcPr>
@@ -1280,7 +1250,7 @@
         </w:tc>
         <w:tc>
           <w:tcPr>
-            <w:tcW w:w="492" w:type="dxa"/>
+            <w:tcW w:w="498" w:type="dxa"/>
             <w:vMerge/>
             <w:shd w:val="clear" w:color="auto" w:fill="auto"/>
             <w:textDirection w:val="tbRl"/>
@@ -1323,28 +1293,22 @@
         </w:trPr>
         <w:tc>
           <w:tcPr>
-            <w:tcW w:w="859" w:type="dxa"/>
-            <w:shd w:val="clear" w:color="auto" w:fill="auto"/>
-            <w:vAlign w:val="center"/>
-            <w:hideMark/>
-          </w:tcPr>
-          <w:p>
-            <w:pPr>
-              <w:rPr>
-                <w:rFonts w:ascii="Arial Narrow" w:hAnsi="Arial Narrow"/>
-              </w:rPr>
-            </w:pPr>
-            <w:r>
-              <w:rPr>
-                <w:rFonts w:ascii="Arial Narrow" w:hAnsi="Arial Narrow"/>
-              </w:rPr>
-              <w:t>Sep</w:t>
-            </w:r>
-            <w:r>
-              <w:rPr>
-                <w:rFonts w:ascii="Arial Narrow" w:hAnsi="Arial Narrow"/>
-              </w:rPr>
-              <w:t xml:space="preserve"> 23</w:t>
+            <w:tcW w:w="858" w:type="dxa"/>
+            <w:shd w:val="clear" w:color="auto" w:fill="auto"/>
+            <w:vAlign w:val="center"/>
+            <w:hideMark/>
+          </w:tcPr>
+          <w:p>
+            <w:pPr>
+              <w:rPr>
+                <w:rFonts w:ascii="Arial Narrow" w:hAnsi="Arial Narrow"/>
+              </w:rPr>
+            </w:pPr>
+            <w:r>
+              <w:rPr>
+                <w:rFonts w:ascii="Arial Narrow" w:hAnsi="Arial Narrow"/>
+              </w:rPr>
+              <w:t>Sep 23</w:t>
             </w:r>
           </w:p>
         </w:tc>
@@ -1386,7 +1350,7 @@
         </w:tc>
         <w:tc>
           <w:tcPr>
-            <w:tcW w:w="5152" w:type="dxa"/>
+            <w:tcW w:w="5147" w:type="dxa"/>
             <w:shd w:val="clear" w:color="auto" w:fill="auto"/>
             <w:vAlign w:val="center"/>
           </w:tcPr>
@@ -1406,7 +1370,7 @@
         </w:tc>
         <w:tc>
           <w:tcPr>
-            <w:tcW w:w="492" w:type="dxa"/>
+            <w:tcW w:w="498" w:type="dxa"/>
             <w:vMerge/>
             <w:shd w:val="clear" w:color="auto" w:fill="auto"/>
             <w:textDirection w:val="tbRl"/>
@@ -1447,7 +1411,7 @@
         </w:trPr>
         <w:tc>
           <w:tcPr>
-            <w:tcW w:w="859" w:type="dxa"/>
+            <w:tcW w:w="858" w:type="dxa"/>
             <w:shd w:val="clear" w:color="auto" w:fill="E7E6E6" w:themeFill="background2"/>
             <w:vAlign w:val="center"/>
             <w:hideMark/>
@@ -1462,13 +1426,7 @@
               <w:rPr>
                 <w:rFonts w:ascii="Arial Narrow" w:hAnsi="Arial Narrow"/>
               </w:rPr>
-              <w:t>Sep</w:t>
-            </w:r>
-            <w:r>
-              <w:rPr>
-                <w:rFonts w:ascii="Arial Narrow" w:hAnsi="Arial Narrow"/>
-              </w:rPr>
-              <w:t xml:space="preserve"> 25</w:t>
+              <w:t>Sep 25</w:t>
             </w:r>
           </w:p>
         </w:tc>
@@ -1512,7 +1470,7 @@
         </w:tc>
         <w:tc>
           <w:tcPr>
-            <w:tcW w:w="5152" w:type="dxa"/>
+            <w:tcW w:w="5147" w:type="dxa"/>
             <w:shd w:val="clear" w:color="auto" w:fill="E7E6E6" w:themeFill="background2"/>
             <w:vAlign w:val="center"/>
           </w:tcPr>
@@ -1532,7 +1490,7 @@
         </w:tc>
         <w:tc>
           <w:tcPr>
-            <w:tcW w:w="492" w:type="dxa"/>
+            <w:tcW w:w="498" w:type="dxa"/>
             <w:vMerge/>
             <w:shd w:val="clear" w:color="auto" w:fill="auto"/>
             <w:textDirection w:val="tbRl"/>
@@ -1574,28 +1532,22 @@
         </w:trPr>
         <w:tc>
           <w:tcPr>
-            <w:tcW w:w="859" w:type="dxa"/>
-            <w:shd w:val="clear" w:color="auto" w:fill="auto"/>
-            <w:vAlign w:val="center"/>
-            <w:hideMark/>
-          </w:tcPr>
-          <w:p>
-            <w:pPr>
-              <w:rPr>
-                <w:rFonts w:ascii="Arial Narrow" w:hAnsi="Arial Narrow"/>
-              </w:rPr>
-            </w:pPr>
-            <w:r>
-              <w:rPr>
-                <w:rFonts w:ascii="Arial Narrow" w:hAnsi="Arial Narrow"/>
-              </w:rPr>
-              <w:t>Sep</w:t>
-            </w:r>
-            <w:r>
-              <w:rPr>
-                <w:rFonts w:ascii="Arial Narrow" w:hAnsi="Arial Narrow"/>
-              </w:rPr>
-              <w:t xml:space="preserve"> 30</w:t>
+            <w:tcW w:w="858" w:type="dxa"/>
+            <w:shd w:val="clear" w:color="auto" w:fill="auto"/>
+            <w:vAlign w:val="center"/>
+            <w:hideMark/>
+          </w:tcPr>
+          <w:p>
+            <w:pPr>
+              <w:rPr>
+                <w:rFonts w:ascii="Arial Narrow" w:hAnsi="Arial Narrow"/>
+              </w:rPr>
+            </w:pPr>
+            <w:r>
+              <w:rPr>
+                <w:rFonts w:ascii="Arial Narrow" w:hAnsi="Arial Narrow"/>
+              </w:rPr>
+              <w:t>Sep 30</w:t>
             </w:r>
           </w:p>
         </w:tc>
@@ -1643,7 +1595,7 @@
         </w:tc>
         <w:tc>
           <w:tcPr>
-            <w:tcW w:w="5152" w:type="dxa"/>
+            <w:tcW w:w="5147" w:type="dxa"/>
             <w:shd w:val="clear" w:color="auto" w:fill="auto"/>
             <w:vAlign w:val="center"/>
           </w:tcPr>
@@ -1663,7 +1615,7 @@
         </w:tc>
         <w:tc>
           <w:tcPr>
-            <w:tcW w:w="492" w:type="dxa"/>
+            <w:tcW w:w="498" w:type="dxa"/>
             <w:vMerge w:val="restart"/>
             <w:shd w:val="clear" w:color="auto" w:fill="auto"/>
             <w:vAlign w:val="center"/>
@@ -1702,21 +1654,7 @@
               <w:rPr>
                 <w:rFonts w:ascii="Arial Narrow" w:hAnsi="Arial Narrow"/>
               </w:rPr>
-              <w:t>Hypothesis Tests for 2 or</w:t>
-            </w:r>
-            <w:r>
-              <w:rPr>
-                <w:rFonts w:ascii="Arial Narrow" w:hAnsi="Arial Narrow"/>
-              </w:rPr>
-              <w:t xml:space="preserve"> More</w:t>
-            </w:r>
-            <w:bookmarkStart w:id="0" w:name="_GoBack"/>
-            <w:bookmarkEnd w:id="0"/>
-            <w:r>
-              <w:rPr>
-                <w:rFonts w:ascii="Arial Narrow" w:hAnsi="Arial Narrow"/>
-              </w:rPr>
-              <w:t xml:space="preserve"> Groups</w:t>
+              <w:t>Hypothesis Tests for 2 or More Groups</w:t>
             </w:r>
           </w:p>
           <w:p>
@@ -1756,7 +1694,7 @@
         </w:trPr>
         <w:tc>
           <w:tcPr>
-            <w:tcW w:w="859" w:type="dxa"/>
+            <w:tcW w:w="858" w:type="dxa"/>
             <w:shd w:val="clear" w:color="auto" w:fill="auto"/>
             <w:vAlign w:val="center"/>
             <w:hideMark/>
@@ -1822,7 +1760,7 @@
         </w:tc>
         <w:tc>
           <w:tcPr>
-            <w:tcW w:w="5152" w:type="dxa"/>
+            <w:tcW w:w="5147" w:type="dxa"/>
             <w:shd w:val="clear" w:color="auto" w:fill="auto"/>
             <w:vAlign w:val="center"/>
           </w:tcPr>
@@ -1842,7 +1780,7 @@
         </w:tc>
         <w:tc>
           <w:tcPr>
-            <w:tcW w:w="492" w:type="dxa"/>
+            <w:tcW w:w="498" w:type="dxa"/>
             <w:vMerge/>
             <w:shd w:val="clear" w:color="auto" w:fill="auto"/>
             <w:vAlign w:val="center"/>
@@ -1881,7 +1819,7 @@
         </w:trPr>
         <w:tc>
           <w:tcPr>
-            <w:tcW w:w="859" w:type="dxa"/>
+            <w:tcW w:w="858" w:type="dxa"/>
             <w:shd w:val="clear" w:color="auto" w:fill="auto"/>
             <w:vAlign w:val="center"/>
           </w:tcPr>
@@ -1949,7 +1887,7 @@
         </w:tc>
         <w:tc>
           <w:tcPr>
-            <w:tcW w:w="5152" w:type="dxa"/>
+            <w:tcW w:w="5147" w:type="dxa"/>
             <w:shd w:val="clear" w:color="auto" w:fill="auto"/>
             <w:vAlign w:val="center"/>
           </w:tcPr>
@@ -1970,7 +1908,7 @@
         </w:tc>
         <w:tc>
           <w:tcPr>
-            <w:tcW w:w="492" w:type="dxa"/>
+            <w:tcW w:w="498" w:type="dxa"/>
             <w:vMerge/>
             <w:shd w:val="clear" w:color="auto" w:fill="auto"/>
             <w:textDirection w:val="tbRl"/>
@@ -2014,7 +1952,7 @@
         </w:trPr>
         <w:tc>
           <w:tcPr>
-            <w:tcW w:w="859" w:type="dxa"/>
+            <w:tcW w:w="858" w:type="dxa"/>
             <w:shd w:val="clear" w:color="auto" w:fill="auto"/>
             <w:vAlign w:val="center"/>
           </w:tcPr>
@@ -2077,7 +2015,7 @@
         </w:tc>
         <w:tc>
           <w:tcPr>
-            <w:tcW w:w="5152" w:type="dxa"/>
+            <w:tcW w:w="5147" w:type="dxa"/>
             <w:shd w:val="clear" w:color="auto" w:fill="auto"/>
             <w:vAlign w:val="center"/>
           </w:tcPr>
@@ -2098,7 +2036,7 @@
         </w:tc>
         <w:tc>
           <w:tcPr>
-            <w:tcW w:w="492" w:type="dxa"/>
+            <w:tcW w:w="498" w:type="dxa"/>
             <w:vMerge/>
             <w:shd w:val="clear" w:color="auto" w:fill="auto"/>
             <w:textDirection w:val="tbRl"/>
@@ -2140,27 +2078,21 @@
         </w:trPr>
         <w:tc>
           <w:tcPr>
-            <w:tcW w:w="859" w:type="dxa"/>
-            <w:shd w:val="clear" w:color="auto" w:fill="auto"/>
-            <w:vAlign w:val="center"/>
-          </w:tcPr>
-          <w:p>
-            <w:pPr>
-              <w:rPr>
-                <w:rFonts w:ascii="Arial Narrow" w:hAnsi="Arial Narrow"/>
-              </w:rPr>
-            </w:pPr>
-            <w:r>
-              <w:rPr>
-                <w:rFonts w:ascii="Arial Narrow" w:hAnsi="Arial Narrow"/>
-              </w:rPr>
-              <w:t xml:space="preserve">Oct </w:t>
-            </w:r>
-            <w:r>
-              <w:rPr>
-                <w:rFonts w:ascii="Arial Narrow" w:hAnsi="Arial Narrow"/>
-              </w:rPr>
-              <w:t>14</w:t>
+            <w:tcW w:w="858" w:type="dxa"/>
+            <w:shd w:val="clear" w:color="auto" w:fill="auto"/>
+            <w:vAlign w:val="center"/>
+          </w:tcPr>
+          <w:p>
+            <w:pPr>
+              <w:rPr>
+                <w:rFonts w:ascii="Arial Narrow" w:hAnsi="Arial Narrow"/>
+              </w:rPr>
+            </w:pPr>
+            <w:r>
+              <w:rPr>
+                <w:rFonts w:ascii="Arial Narrow" w:hAnsi="Arial Narrow"/>
+              </w:rPr>
+              <w:t>Oct 14</w:t>
             </w:r>
           </w:p>
         </w:tc>
@@ -2207,7 +2139,7 @@
         </w:tc>
         <w:tc>
           <w:tcPr>
-            <w:tcW w:w="5152" w:type="dxa"/>
+            <w:tcW w:w="5147" w:type="dxa"/>
             <w:shd w:val="clear" w:color="auto" w:fill="auto"/>
             <w:vAlign w:val="center"/>
           </w:tcPr>
@@ -2227,7 +2159,7 @@
         </w:tc>
         <w:tc>
           <w:tcPr>
-            <w:tcW w:w="492" w:type="dxa"/>
+            <w:tcW w:w="498" w:type="dxa"/>
             <w:vMerge/>
             <w:shd w:val="clear" w:color="auto" w:fill="auto"/>
             <w:textDirection w:val="tbRl"/>
@@ -2268,8 +2200,8 @@
         </w:trPr>
         <w:tc>
           <w:tcPr>
-            <w:tcW w:w="859" w:type="dxa"/>
-            <w:shd w:val="clear" w:color="auto" w:fill="E7E6E6" w:themeFill="background2"/>
+            <w:tcW w:w="858" w:type="dxa"/>
+            <w:shd w:val="clear" w:color="auto" w:fill="auto"/>
             <w:vAlign w:val="center"/>
           </w:tcPr>
           <w:p>
@@ -2289,7 +2221,7 @@
         <w:tc>
           <w:tcPr>
             <w:tcW w:w="982" w:type="dxa"/>
-            <w:shd w:val="clear" w:color="auto" w:fill="E7E6E6" w:themeFill="background2"/>
+            <w:shd w:val="clear" w:color="auto" w:fill="auto"/>
             <w:vAlign w:val="center"/>
           </w:tcPr>
           <w:p>
@@ -2310,7 +2242,7 @@
         <w:tc>
           <w:tcPr>
             <w:tcW w:w="1183" w:type="dxa"/>
-            <w:shd w:val="clear" w:color="auto" w:fill="E7E6E6" w:themeFill="background2"/>
+            <w:shd w:val="clear" w:color="auto" w:fill="auto"/>
             <w:vAlign w:val="center"/>
             <w:hideMark/>
           </w:tcPr>
@@ -2331,8 +2263,8 @@
         </w:tc>
         <w:tc>
           <w:tcPr>
-            <w:tcW w:w="5152" w:type="dxa"/>
-            <w:shd w:val="clear" w:color="auto" w:fill="E7E6E6" w:themeFill="background2"/>
+            <w:tcW w:w="5147" w:type="dxa"/>
+            <w:shd w:val="clear" w:color="auto" w:fill="auto"/>
             <w:vAlign w:val="center"/>
           </w:tcPr>
           <w:p>
@@ -2346,20 +2278,15 @@
                 <w:rFonts w:ascii="Arial Narrow" w:hAnsi="Arial Narrow"/>
                 <w:bCs/>
               </w:rPr>
-              <w:t xml:space="preserve">EXAM </w:t>
-            </w:r>
-            <w:r>
-              <w:rPr>
-                <w:rFonts w:ascii="Arial Narrow" w:hAnsi="Arial Narrow"/>
-                <w:bCs/>
-              </w:rPr>
-              <w:t>2</w:t>
-            </w:r>
-          </w:p>
-        </w:tc>
-        <w:tc>
-          <w:tcPr>
-            <w:tcW w:w="492" w:type="dxa"/>
+              <w:t>Catch Up Day</w:t>
+            </w:r>
+            <w:bookmarkStart w:id="0" w:name="_GoBack"/>
+            <w:bookmarkEnd w:id="0"/>
+          </w:p>
+        </w:tc>
+        <w:tc>
+          <w:tcPr>
+            <w:tcW w:w="498" w:type="dxa"/>
             <w:vMerge/>
             <w:shd w:val="clear" w:color="auto" w:fill="auto"/>
             <w:textDirection w:val="tbRl"/>
@@ -2399,8 +2326,8 @@
         </w:trPr>
         <w:tc>
           <w:tcPr>
-            <w:tcW w:w="859" w:type="dxa"/>
-            <w:shd w:val="clear" w:color="auto" w:fill="auto"/>
+            <w:tcW w:w="858" w:type="dxa"/>
+            <w:shd w:val="clear" w:color="auto" w:fill="E7E6E6" w:themeFill="background2"/>
             <w:vAlign w:val="center"/>
           </w:tcPr>
           <w:p>
@@ -2421,7 +2348,7 @@
         <w:tc>
           <w:tcPr>
             <w:tcW w:w="982" w:type="dxa"/>
-            <w:shd w:val="clear" w:color="auto" w:fill="auto"/>
+            <w:shd w:val="clear" w:color="auto" w:fill="E7E6E6" w:themeFill="background2"/>
             <w:vAlign w:val="center"/>
           </w:tcPr>
           <w:p>
@@ -2441,48 +2368,42 @@
         <w:tc>
           <w:tcPr>
             <w:tcW w:w="1183" w:type="dxa"/>
-            <w:shd w:val="clear" w:color="auto" w:fill="auto"/>
-            <w:vAlign w:val="center"/>
-          </w:tcPr>
-          <w:p>
-            <w:pPr>
-              <w:jc w:val="center"/>
-              <w:rPr>
-                <w:rFonts w:ascii="Arial Narrow" w:hAnsi="Arial Narrow"/>
-              </w:rPr>
-            </w:pPr>
-            <w:r>
-              <w:rPr>
-                <w:rFonts w:ascii="Arial Narrow" w:hAnsi="Arial Narrow"/>
-              </w:rPr>
-              <w:t>Ch 11</w:t>
-            </w:r>
-          </w:p>
-        </w:tc>
-        <w:tc>
-          <w:tcPr>
-            <w:tcW w:w="5152" w:type="dxa"/>
-            <w:shd w:val="clear" w:color="auto" w:fill="auto"/>
-            <w:vAlign w:val="center"/>
-          </w:tcPr>
-          <w:p>
-            <w:pPr>
-              <w:rPr>
-                <w:rFonts w:ascii="Arial Narrow" w:hAnsi="Arial Narrow"/>
-              </w:rPr>
-            </w:pPr>
-            <w:r>
-              <w:rPr>
-                <w:rFonts w:ascii="Arial Narrow" w:hAnsi="Arial Narrow"/>
-              </w:rPr>
-              <w:t>Matched t-Test</w:t>
-            </w:r>
-          </w:p>
-        </w:tc>
-        <w:tc>
-          <w:tcPr>
-            <w:tcW w:w="492" w:type="dxa"/>
-            <w:vMerge w:val="restart"/>
+            <w:shd w:val="clear" w:color="auto" w:fill="E7E6E6" w:themeFill="background2"/>
+            <w:vAlign w:val="center"/>
+          </w:tcPr>
+          <w:p>
+            <w:pPr>
+              <w:jc w:val="center"/>
+              <w:rPr>
+                <w:rFonts w:ascii="Arial Narrow" w:hAnsi="Arial Narrow"/>
+              </w:rPr>
+            </w:pPr>
+          </w:p>
+        </w:tc>
+        <w:tc>
+          <w:tcPr>
+            <w:tcW w:w="5147" w:type="dxa"/>
+            <w:shd w:val="clear" w:color="auto" w:fill="E7E6E6" w:themeFill="background2"/>
+            <w:vAlign w:val="center"/>
+          </w:tcPr>
+          <w:p>
+            <w:pPr>
+              <w:rPr>
+                <w:rFonts w:ascii="Arial Narrow" w:hAnsi="Arial Narrow"/>
+              </w:rPr>
+            </w:pPr>
+            <w:r>
+              <w:rPr>
+                <w:rFonts w:ascii="Arial Narrow" w:hAnsi="Arial Narrow"/>
+              </w:rPr>
+              <w:t>EXAM 2</w:t>
+            </w:r>
+          </w:p>
+        </w:tc>
+        <w:tc>
+          <w:tcPr>
+            <w:tcW w:w="498" w:type="dxa"/>
+            <w:vMerge/>
             <w:shd w:val="clear" w:color="auto" w:fill="auto"/>
             <w:vAlign w:val="center"/>
           </w:tcPr>
@@ -2494,61 +2415,23 @@
                 <w:bCs/>
               </w:rPr>
             </w:pPr>
-            <w:r>
+          </w:p>
+        </w:tc>
+        <w:tc>
+          <w:tcPr>
+            <w:tcW w:w="1351" w:type="dxa"/>
+            <w:vMerge/>
+            <w:shd w:val="clear" w:color="auto" w:fill="auto"/>
+            <w:vAlign w:val="center"/>
+          </w:tcPr>
+          <w:p>
+            <w:pPr>
+              <w:jc w:val="center"/>
               <w:rPr>
                 <w:rFonts w:ascii="Arial Narrow" w:hAnsi="Arial Narrow"/>
                 <w:bCs/>
               </w:rPr>
-              <w:t>3</w:t>
-            </w:r>
-          </w:p>
-        </w:tc>
-        <w:tc>
-          <w:tcPr>
-            <w:tcW w:w="1351" w:type="dxa"/>
-            <w:vMerge w:val="restart"/>
-            <w:shd w:val="clear" w:color="auto" w:fill="auto"/>
-            <w:vAlign w:val="center"/>
-          </w:tcPr>
-          <w:p>
-            <w:pPr>
-              <w:jc w:val="center"/>
-              <w:rPr>
-                <w:rFonts w:ascii="Arial Narrow" w:hAnsi="Arial Narrow"/>
-              </w:rPr>
-            </w:pPr>
-            <w:r>
-              <w:rPr>
-                <w:rFonts w:ascii="Arial Narrow" w:hAnsi="Arial Narrow"/>
-                <w:bCs/>
-              </w:rPr>
-              <w:t>Repeated Measures and Matched Samples</w:t>
-            </w:r>
-          </w:p>
-          <w:p>
-            <w:pPr>
-              <w:jc w:val="center"/>
-              <w:rPr>
-                <w:rFonts w:ascii="Arial Narrow" w:hAnsi="Arial Narrow"/>
-                <w:bCs/>
-              </w:rPr>
-            </w:pPr>
-          </w:p>
-          <w:p>
-            <w:pPr>
-              <w:jc w:val="center"/>
-              <w:rPr>
-                <w:rFonts w:ascii="Arial Narrow" w:hAnsi="Arial Narrow"/>
-                <w:bCs/>
-              </w:rPr>
-            </w:pPr>
-            <w:r>
-              <w:rPr>
-                <w:rFonts w:ascii="Arial Narrow" w:hAnsi="Arial Narrow"/>
-                <w:bCs/>
-              </w:rPr>
-              <w:t>HW 3 Due</w:t>
-            </w:r>
+            </w:pPr>
           </w:p>
         </w:tc>
       </w:tr>
@@ -2559,7 +2442,7 @@
         </w:trPr>
         <w:tc>
           <w:tcPr>
-            <w:tcW w:w="859" w:type="dxa"/>
+            <w:tcW w:w="858" w:type="dxa"/>
             <w:shd w:val="clear" w:color="auto" w:fill="auto"/>
             <w:vAlign w:val="center"/>
           </w:tcPr>
@@ -2615,36 +2498,35 @@
               <w:rPr>
                 <w:rFonts w:ascii="Arial Narrow" w:hAnsi="Arial Narrow"/>
               </w:rPr>
-              <w:t>Ch 15 </w:t>
-            </w:r>
-          </w:p>
-        </w:tc>
-        <w:tc>
-          <w:tcPr>
-            <w:tcW w:w="5152" w:type="dxa"/>
-            <w:shd w:val="clear" w:color="auto" w:fill="auto"/>
-            <w:vAlign w:val="center"/>
-          </w:tcPr>
-          <w:p>
-            <w:pPr>
-              <w:rPr>
-                <w:rFonts w:ascii="Arial Narrow" w:hAnsi="Arial Narrow"/>
-              </w:rPr>
-            </w:pPr>
-            <w:r>
-              <w:rPr>
-                <w:rFonts w:ascii="Arial Narrow" w:hAnsi="Arial Narrow"/>
-              </w:rPr>
-              <w:t>Repeated Measures ANOVA</w:t>
-            </w:r>
-          </w:p>
-        </w:tc>
-        <w:tc>
-          <w:tcPr>
-            <w:tcW w:w="492" w:type="dxa"/>
-            <w:vMerge/>
-            <w:shd w:val="clear" w:color="auto" w:fill="auto"/>
-            <w:textDirection w:val="tbRl"/>
+              <w:t>Ch 11</w:t>
+            </w:r>
+          </w:p>
+        </w:tc>
+        <w:tc>
+          <w:tcPr>
+            <w:tcW w:w="5147" w:type="dxa"/>
+            <w:shd w:val="clear" w:color="auto" w:fill="auto"/>
+            <w:vAlign w:val="center"/>
+          </w:tcPr>
+          <w:p>
+            <w:pPr>
+              <w:rPr>
+                <w:rFonts w:ascii="Arial Narrow" w:hAnsi="Arial Narrow"/>
+              </w:rPr>
+            </w:pPr>
+            <w:r>
+              <w:rPr>
+                <w:rFonts w:ascii="Arial Narrow" w:hAnsi="Arial Narrow"/>
+              </w:rPr>
+              <w:t>Matched t-Test</w:t>
+            </w:r>
+          </w:p>
+        </w:tc>
+        <w:tc>
+          <w:tcPr>
+            <w:tcW w:w="498" w:type="dxa"/>
+            <w:vMerge w:val="restart"/>
+            <w:shd w:val="clear" w:color="auto" w:fill="auto"/>
             <w:vAlign w:val="center"/>
           </w:tcPr>
           <w:p>
@@ -2655,23 +2537,61 @@
                 <w:bCs/>
               </w:rPr>
             </w:pPr>
+            <w:r>
+              <w:rPr>
+                <w:rFonts w:ascii="Arial Narrow" w:hAnsi="Arial Narrow"/>
+                <w:bCs/>
+              </w:rPr>
+              <w:t>3</w:t>
+            </w:r>
           </w:p>
         </w:tc>
         <w:tc>
           <w:tcPr>
             <w:tcW w:w="1351" w:type="dxa"/>
-            <w:vMerge/>
-            <w:shd w:val="clear" w:color="auto" w:fill="auto"/>
-            <w:vAlign w:val="center"/>
-          </w:tcPr>
-          <w:p>
-            <w:pPr>
-              <w:jc w:val="center"/>
+            <w:vMerge w:val="restart"/>
+            <w:shd w:val="clear" w:color="auto" w:fill="auto"/>
+            <w:vAlign w:val="center"/>
+          </w:tcPr>
+          <w:p>
+            <w:pPr>
+              <w:jc w:val="center"/>
+              <w:rPr>
+                <w:rFonts w:ascii="Arial Narrow" w:hAnsi="Arial Narrow"/>
+              </w:rPr>
+            </w:pPr>
+            <w:r>
               <w:rPr>
                 <w:rFonts w:ascii="Arial Narrow" w:hAnsi="Arial Narrow"/>
                 <w:bCs/>
               </w:rPr>
-            </w:pPr>
+              <w:t>Repeated Measures and Matched Samples</w:t>
+            </w:r>
+          </w:p>
+          <w:p>
+            <w:pPr>
+              <w:jc w:val="center"/>
+              <w:rPr>
+                <w:rFonts w:ascii="Arial Narrow" w:hAnsi="Arial Narrow"/>
+                <w:bCs/>
+              </w:rPr>
+            </w:pPr>
+          </w:p>
+          <w:p>
+            <w:pPr>
+              <w:jc w:val="center"/>
+              <w:rPr>
+                <w:rFonts w:ascii="Arial Narrow" w:hAnsi="Arial Narrow"/>
+                <w:bCs/>
+              </w:rPr>
+            </w:pPr>
+            <w:r>
+              <w:rPr>
+                <w:rFonts w:ascii="Arial Narrow" w:hAnsi="Arial Narrow"/>
+                <w:bCs/>
+              </w:rPr>
+              <w:t>HW 3 Due</w:t>
+            </w:r>
           </w:p>
         </w:tc>
       </w:tr>
@@ -2682,7 +2602,7 @@
         </w:trPr>
         <w:tc>
           <w:tcPr>
-            <w:tcW w:w="859" w:type="dxa"/>
+            <w:tcW w:w="858" w:type="dxa"/>
             <w:shd w:val="clear" w:color="auto" w:fill="auto"/>
             <w:vAlign w:val="center"/>
             <w:hideMark/>
@@ -2736,11 +2656,17 @@
                 <w:rFonts w:ascii="Arial Narrow" w:hAnsi="Arial Narrow"/>
               </w:rPr>
             </w:pPr>
-          </w:p>
-        </w:tc>
-        <w:tc>
-          <w:tcPr>
-            <w:tcW w:w="5152" w:type="dxa"/>
+            <w:r>
+              <w:rPr>
+                <w:rFonts w:ascii="Arial Narrow" w:hAnsi="Arial Narrow"/>
+              </w:rPr>
+              <w:t>Ch 15 </w:t>
+            </w:r>
+          </w:p>
+        </w:tc>
+        <w:tc>
+          <w:tcPr>
+            <w:tcW w:w="5147" w:type="dxa"/>
             <w:shd w:val="clear" w:color="auto" w:fill="auto"/>
             <w:vAlign w:val="center"/>
           </w:tcPr>
@@ -2756,17 +2682,11 @@
               </w:rPr>
               <w:t>Repeated Measures ANOVA</w:t>
             </w:r>
-            <w:r>
-              <w:rPr>
-                <w:rFonts w:ascii="Arial Narrow" w:hAnsi="Arial Narrow"/>
-              </w:rPr>
-              <w:t xml:space="preserve"> (continued)</w:t>
-            </w:r>
-          </w:p>
-        </w:tc>
-        <w:tc>
-          <w:tcPr>
-            <w:tcW w:w="492" w:type="dxa"/>
+          </w:p>
+        </w:tc>
+        <w:tc>
+          <w:tcPr>
+            <w:tcW w:w="498" w:type="dxa"/>
             <w:vMerge/>
             <w:shd w:val="clear" w:color="auto" w:fill="auto"/>
             <w:textDirection w:val="tbRl"/>
@@ -2807,7 +2727,7 @@
         </w:trPr>
         <w:tc>
           <w:tcPr>
-            <w:tcW w:w="859" w:type="dxa"/>
+            <w:tcW w:w="858" w:type="dxa"/>
             <w:shd w:val="clear" w:color="auto" w:fill="auto"/>
             <w:vAlign w:val="center"/>
             <w:hideMark/>
@@ -2862,17 +2782,11 @@
                 <w:rFonts w:ascii="Arial Narrow" w:hAnsi="Arial Narrow"/>
               </w:rPr>
             </w:pPr>
-            <w:r>
-              <w:rPr>
-                <w:rFonts w:ascii="Arial Narrow" w:hAnsi="Arial Narrow"/>
-              </w:rPr>
-              <w:t>Ch 16 </w:t>
-            </w:r>
-          </w:p>
-        </w:tc>
-        <w:tc>
-          <w:tcPr>
-            <w:tcW w:w="5152" w:type="dxa"/>
+          </w:p>
+        </w:tc>
+        <w:tc>
+          <w:tcPr>
+            <w:tcW w:w="5147" w:type="dxa"/>
             <w:shd w:val="clear" w:color="auto" w:fill="auto"/>
             <w:vAlign w:val="center"/>
           </w:tcPr>
@@ -2886,15 +2800,20 @@
             <w:r>
               <w:rPr>
                 <w:rFonts w:ascii="Arial Narrow" w:hAnsi="Arial Narrow"/>
-                <w:bCs/>
-              </w:rPr>
-              <w:t>2-way Mixed Design ANOVA</w:t>
-            </w:r>
-          </w:p>
-        </w:tc>
-        <w:tc>
-          <w:tcPr>
-            <w:tcW w:w="492" w:type="dxa"/>
+              </w:rPr>
+              <w:t>Repeated Measures ANOVA</w:t>
+            </w:r>
+            <w:r>
+              <w:rPr>
+                <w:rFonts w:ascii="Arial Narrow" w:hAnsi="Arial Narrow"/>
+              </w:rPr>
+              <w:t xml:space="preserve"> (continued)</w:t>
+            </w:r>
+          </w:p>
+        </w:tc>
+        <w:tc>
+          <w:tcPr>
+            <w:tcW w:w="498" w:type="dxa"/>
             <w:vMerge/>
             <w:shd w:val="clear" w:color="auto" w:fill="auto"/>
             <w:textDirection w:val="tbRl"/>
@@ -2933,7 +2852,7 @@
         </w:trPr>
         <w:tc>
           <w:tcPr>
-            <w:tcW w:w="859" w:type="dxa"/>
+            <w:tcW w:w="858" w:type="dxa"/>
             <w:shd w:val="clear" w:color="auto" w:fill="auto"/>
             <w:vAlign w:val="center"/>
             <w:hideMark/>
@@ -2987,11 +2906,17 @@
                 <w:rFonts w:ascii="Arial Narrow" w:hAnsi="Arial Narrow"/>
               </w:rPr>
             </w:pPr>
-          </w:p>
-        </w:tc>
-        <w:tc>
-          <w:tcPr>
-            <w:tcW w:w="5152" w:type="dxa"/>
+            <w:r>
+              <w:rPr>
+                <w:rFonts w:ascii="Arial Narrow" w:hAnsi="Arial Narrow"/>
+              </w:rPr>
+              <w:t>Ch 16 </w:t>
+            </w:r>
+          </w:p>
+        </w:tc>
+        <w:tc>
+          <w:tcPr>
+            <w:tcW w:w="5147" w:type="dxa"/>
             <w:shd w:val="clear" w:color="auto" w:fill="auto"/>
             <w:vAlign w:val="center"/>
           </w:tcPr>
@@ -3008,18 +2933,11 @@
               </w:rPr>
               <w:t>2-way Mixed Design ANOVA</w:t>
             </w:r>
-            <w:r>
-              <w:rPr>
-                <w:rFonts w:ascii="Arial Narrow" w:hAnsi="Arial Narrow"/>
-                <w:bCs/>
-              </w:rPr>
-              <w:t xml:space="preserve"> (continued)</w:t>
-            </w:r>
-          </w:p>
-        </w:tc>
-        <w:tc>
-          <w:tcPr>
-            <w:tcW w:w="492" w:type="dxa"/>
+          </w:p>
+        </w:tc>
+        <w:tc>
+          <w:tcPr>
+            <w:tcW w:w="498" w:type="dxa"/>
             <w:vMerge/>
             <w:shd w:val="clear" w:color="auto" w:fill="auto"/>
             <w:textDirection w:val="tbRl"/>
@@ -3059,8 +2977,8 @@
         </w:trPr>
         <w:tc>
           <w:tcPr>
-            <w:tcW w:w="859" w:type="dxa"/>
-            <w:shd w:val="clear" w:color="auto" w:fill="E7E6E6" w:themeFill="background2"/>
+            <w:tcW w:w="858" w:type="dxa"/>
+            <w:shd w:val="clear" w:color="auto" w:fill="auto"/>
             <w:vAlign w:val="center"/>
             <w:hideMark/>
           </w:tcPr>
@@ -3081,7 +2999,7 @@
         <w:tc>
           <w:tcPr>
             <w:tcW w:w="982" w:type="dxa"/>
-            <w:shd w:val="clear" w:color="auto" w:fill="E7E6E6" w:themeFill="background2"/>
+            <w:shd w:val="clear" w:color="auto" w:fill="auto"/>
             <w:vAlign w:val="center"/>
             <w:hideMark/>
           </w:tcPr>
@@ -3103,41 +3021,49 @@
         <w:tc>
           <w:tcPr>
             <w:tcW w:w="1183" w:type="dxa"/>
-            <w:shd w:val="clear" w:color="auto" w:fill="E7E6E6" w:themeFill="background2"/>
-            <w:vAlign w:val="center"/>
-          </w:tcPr>
-          <w:p>
-            <w:pPr>
-              <w:jc w:val="center"/>
-              <w:rPr>
-                <w:rFonts w:ascii="Arial Narrow" w:hAnsi="Arial Narrow"/>
-              </w:rPr>
-            </w:pPr>
-          </w:p>
-        </w:tc>
-        <w:tc>
-          <w:tcPr>
-            <w:tcW w:w="5152" w:type="dxa"/>
-            <w:shd w:val="clear" w:color="auto" w:fill="E7E6E6" w:themeFill="background2"/>
-            <w:vAlign w:val="center"/>
-          </w:tcPr>
-          <w:p>
-            <w:pPr>
-              <w:rPr>
-                <w:rFonts w:ascii="Arial Narrow" w:hAnsi="Arial Narrow"/>
-              </w:rPr>
-            </w:pPr>
-            <w:r>
-              <w:rPr>
-                <w:rFonts w:ascii="Arial Narrow" w:hAnsi="Arial Narrow"/>
-              </w:rPr>
-              <w:t>EXAM 3</w:t>
-            </w:r>
-          </w:p>
-        </w:tc>
-        <w:tc>
-          <w:tcPr>
-            <w:tcW w:w="492" w:type="dxa"/>
+            <w:shd w:val="clear" w:color="auto" w:fill="auto"/>
+            <w:vAlign w:val="center"/>
+          </w:tcPr>
+          <w:p>
+            <w:pPr>
+              <w:jc w:val="center"/>
+              <w:rPr>
+                <w:rFonts w:ascii="Arial Narrow" w:hAnsi="Arial Narrow"/>
+              </w:rPr>
+            </w:pPr>
+          </w:p>
+        </w:tc>
+        <w:tc>
+          <w:tcPr>
+            <w:tcW w:w="5147" w:type="dxa"/>
+            <w:shd w:val="clear" w:color="auto" w:fill="auto"/>
+            <w:vAlign w:val="center"/>
+          </w:tcPr>
+          <w:p>
+            <w:pPr>
+              <w:rPr>
+                <w:rFonts w:ascii="Arial Narrow" w:hAnsi="Arial Narrow"/>
+              </w:rPr>
+            </w:pPr>
+            <w:r>
+              <w:rPr>
+                <w:rFonts w:ascii="Arial Narrow" w:hAnsi="Arial Narrow"/>
+                <w:bCs/>
+              </w:rPr>
+              <w:t>2-way Mixed Design ANOVA</w:t>
+            </w:r>
+            <w:r>
+              <w:rPr>
+                <w:rFonts w:ascii="Arial Narrow" w:hAnsi="Arial Narrow"/>
+                <w:bCs/>
+              </w:rPr>
+              <w:t xml:space="preserve"> (continued)</w:t>
+            </w:r>
+          </w:p>
+        </w:tc>
+        <w:tc>
+          <w:tcPr>
+            <w:tcW w:w="498" w:type="dxa"/>
             <w:vMerge/>
             <w:shd w:val="clear" w:color="auto" w:fill="auto"/>
             <w:textDirection w:val="tbRl"/>
@@ -3176,8 +3102,8 @@
         </w:trPr>
         <w:tc>
           <w:tcPr>
-            <w:tcW w:w="859" w:type="dxa"/>
-            <w:shd w:val="clear" w:color="auto" w:fill="auto"/>
+            <w:tcW w:w="858" w:type="dxa"/>
+            <w:shd w:val="clear" w:color="auto" w:fill="E7E6E6" w:themeFill="background2"/>
             <w:vAlign w:val="center"/>
             <w:hideMark/>
           </w:tcPr>
@@ -3198,7 +3124,7 @@
         <w:tc>
           <w:tcPr>
             <w:tcW w:w="982" w:type="dxa"/>
-            <w:shd w:val="clear" w:color="auto" w:fill="auto"/>
+            <w:shd w:val="clear" w:color="auto" w:fill="E7E6E6" w:themeFill="background2"/>
             <w:vAlign w:val="center"/>
             <w:hideMark/>
           </w:tcPr>
@@ -3219,142 +3145,68 @@
         <w:tc>
           <w:tcPr>
             <w:tcW w:w="1183" w:type="dxa"/>
-            <w:shd w:val="clear" w:color="auto" w:fill="auto"/>
-            <w:vAlign w:val="center"/>
-          </w:tcPr>
-          <w:p>
-            <w:pPr>
-              <w:jc w:val="center"/>
-              <w:rPr>
-                <w:rFonts w:ascii="Arial Narrow" w:hAnsi="Arial Narrow"/>
-              </w:rPr>
-            </w:pPr>
-            <w:r>
-              <w:rPr>
-                <w:rFonts w:ascii="Arial Narrow" w:hAnsi="Arial Narrow"/>
-              </w:rPr>
-              <w:t>Ch 9</w:t>
-            </w:r>
-          </w:p>
-        </w:tc>
-        <w:tc>
-          <w:tcPr>
-            <w:tcW w:w="5152" w:type="dxa"/>
-            <w:shd w:val="clear" w:color="auto" w:fill="auto"/>
-            <w:vAlign w:val="center"/>
-          </w:tcPr>
-          <w:p>
-            <w:pPr>
-              <w:rPr>
-                <w:rFonts w:ascii="Arial Narrow" w:hAnsi="Arial Narrow"/>
-              </w:rPr>
-            </w:pPr>
-            <w:r>
-              <w:rPr>
-                <w:rFonts w:ascii="Arial Narrow" w:hAnsi="Arial Narrow"/>
-              </w:rPr>
-              <w:t>Correlation</w:t>
-            </w:r>
-          </w:p>
-        </w:tc>
-        <w:tc>
-          <w:tcPr>
-            <w:tcW w:w="492" w:type="dxa"/>
-            <w:vMerge w:val="restart"/>
-            <w:shd w:val="clear" w:color="auto" w:fill="auto"/>
-            <w:vAlign w:val="center"/>
-          </w:tcPr>
-          <w:p>
-            <w:pPr>
-              <w:jc w:val="center"/>
-              <w:rPr>
-                <w:rFonts w:ascii="Arial Narrow" w:hAnsi="Arial Narrow"/>
-              </w:rPr>
-            </w:pPr>
-            <w:r>
-              <w:rPr>
-                <w:rFonts w:ascii="Arial Narrow" w:hAnsi="Arial Narrow"/>
-              </w:rPr>
-              <w:t>4</w:t>
-            </w:r>
+            <w:shd w:val="clear" w:color="auto" w:fill="E7E6E6" w:themeFill="background2"/>
+            <w:vAlign w:val="center"/>
+          </w:tcPr>
+          <w:p>
+            <w:pPr>
+              <w:jc w:val="center"/>
+              <w:rPr>
+                <w:rFonts w:ascii="Arial Narrow" w:hAnsi="Arial Narrow"/>
+              </w:rPr>
+            </w:pPr>
+          </w:p>
+        </w:tc>
+        <w:tc>
+          <w:tcPr>
+            <w:tcW w:w="5147" w:type="dxa"/>
+            <w:shd w:val="clear" w:color="auto" w:fill="E7E6E6" w:themeFill="background2"/>
+            <w:vAlign w:val="center"/>
+          </w:tcPr>
+          <w:p>
+            <w:pPr>
+              <w:rPr>
+                <w:rFonts w:ascii="Arial Narrow" w:hAnsi="Arial Narrow"/>
+              </w:rPr>
+            </w:pPr>
+            <w:r>
+              <w:rPr>
+                <w:rFonts w:ascii="Arial Narrow" w:hAnsi="Arial Narrow"/>
+              </w:rPr>
+              <w:t>EXAM 3</w:t>
+            </w:r>
+          </w:p>
+        </w:tc>
+        <w:tc>
+          <w:tcPr>
+            <w:tcW w:w="498" w:type="dxa"/>
+            <w:vMerge/>
+            <w:shd w:val="clear" w:color="auto" w:fill="auto"/>
+            <w:vAlign w:val="center"/>
+          </w:tcPr>
+          <w:p>
+            <w:pPr>
+              <w:jc w:val="center"/>
+              <w:rPr>
+                <w:rFonts w:ascii="Arial Narrow" w:hAnsi="Arial Narrow"/>
+              </w:rPr>
+            </w:pPr>
           </w:p>
         </w:tc>
         <w:tc>
           <w:tcPr>
             <w:tcW w:w="1351" w:type="dxa"/>
-            <w:vMerge w:val="restart"/>
-            <w:shd w:val="clear" w:color="auto" w:fill="auto"/>
-            <w:vAlign w:val="center"/>
-          </w:tcPr>
-          <w:p>
-            <w:pPr>
-              <w:jc w:val="center"/>
-              <w:rPr>
-                <w:rFonts w:ascii="Arial Narrow" w:hAnsi="Arial Narrow"/>
-              </w:rPr>
-            </w:pPr>
-            <w:r>
-              <w:rPr>
-                <w:rFonts w:ascii="Arial Narrow" w:hAnsi="Arial Narrow"/>
-              </w:rPr>
-              <w:t>Correlation and Regression</w:t>
-            </w:r>
-          </w:p>
-          <w:p>
-            <w:pPr>
-              <w:jc w:val="center"/>
-              <w:rPr>
-                <w:rFonts w:ascii="Arial Narrow" w:hAnsi="Arial Narrow"/>
-              </w:rPr>
-            </w:pPr>
-            <w:r>
-              <w:rPr>
-                <w:rFonts w:ascii="Arial Narrow" w:hAnsi="Arial Narrow"/>
-              </w:rPr>
-              <w:t>&amp;</w:t>
-            </w:r>
-          </w:p>
-          <w:p>
-            <w:pPr>
-              <w:jc w:val="center"/>
-              <w:rPr>
-                <w:rFonts w:ascii="Arial Narrow" w:hAnsi="Arial Narrow"/>
-              </w:rPr>
-            </w:pPr>
-            <w:r>
-              <w:rPr>
-                <w:rFonts w:ascii="Arial Narrow" w:hAnsi="Arial Narrow"/>
-              </w:rPr>
-              <w:t xml:space="preserve">Categorical </w:t>
-            </w:r>
-            <w:r>
-              <w:rPr>
-                <w:rFonts w:ascii="Arial Narrow" w:hAnsi="Arial Narrow"/>
-              </w:rPr>
-              <w:t>Outcomes</w:t>
-            </w:r>
-          </w:p>
-          <w:p>
-            <w:pPr>
-              <w:jc w:val="center"/>
-              <w:rPr>
-                <w:rFonts w:ascii="Arial Narrow" w:hAnsi="Arial Narrow"/>
-              </w:rPr>
-            </w:pPr>
-          </w:p>
-          <w:p>
-            <w:pPr>
-              <w:jc w:val="center"/>
-              <w:rPr>
-                <w:rFonts w:ascii="Arial Narrow" w:hAnsi="Arial Narrow"/>
-              </w:rPr>
-            </w:pPr>
-            <w:r>
-              <w:rPr>
-                <w:rFonts w:ascii="Arial Narrow" w:hAnsi="Arial Narrow"/>
-              </w:rPr>
-              <w:t>Final Project Due</w:t>
-            </w:r>
+            <w:vMerge/>
+            <w:shd w:val="clear" w:color="auto" w:fill="auto"/>
+            <w:vAlign w:val="center"/>
+          </w:tcPr>
+          <w:p>
+            <w:pPr>
+              <w:jc w:val="center"/>
+              <w:rPr>
+                <w:rFonts w:ascii="Arial Narrow" w:hAnsi="Arial Narrow"/>
+              </w:rPr>
+            </w:pPr>
           </w:p>
         </w:tc>
       </w:tr>
@@ -3365,7 +3217,7 @@
         </w:trPr>
         <w:tc>
           <w:tcPr>
-            <w:tcW w:w="859" w:type="dxa"/>
+            <w:tcW w:w="858" w:type="dxa"/>
             <w:shd w:val="clear" w:color="auto" w:fill="auto"/>
             <w:vAlign w:val="center"/>
             <w:hideMark/>
@@ -3423,13 +3275,13 @@
               <w:rPr>
                 <w:rFonts w:ascii="Arial Narrow" w:hAnsi="Arial Narrow"/>
               </w:rPr>
-              <w:t>Ch 10</w:t>
-            </w:r>
-          </w:p>
-        </w:tc>
-        <w:tc>
-          <w:tcPr>
-            <w:tcW w:w="5152" w:type="dxa"/>
+              <w:t>Ch 9</w:t>
+            </w:r>
+          </w:p>
+        </w:tc>
+        <w:tc>
+          <w:tcPr>
+            <w:tcW w:w="5147" w:type="dxa"/>
             <w:shd w:val="clear" w:color="auto" w:fill="auto"/>
             <w:vAlign w:val="center"/>
           </w:tcPr>
@@ -3451,34 +3303,96 @@
         </w:tc>
         <w:tc>
           <w:tcPr>
-            <w:tcW w:w="492" w:type="dxa"/>
-            <w:vMerge/>
-            <w:shd w:val="clear" w:color="auto" w:fill="auto"/>
-            <w:vAlign w:val="center"/>
-          </w:tcPr>
-          <w:p>
-            <w:pPr>
-              <w:jc w:val="center"/>
-              <w:rPr>
-                <w:rFonts w:ascii="Arial Narrow" w:hAnsi="Arial Narrow"/>
-              </w:rPr>
-            </w:pPr>
+            <w:tcW w:w="498" w:type="dxa"/>
+            <w:vMerge w:val="restart"/>
+            <w:shd w:val="clear" w:color="auto" w:fill="auto"/>
+            <w:vAlign w:val="center"/>
+          </w:tcPr>
+          <w:p>
+            <w:pPr>
+              <w:jc w:val="center"/>
+              <w:rPr>
+                <w:rFonts w:ascii="Arial Narrow" w:hAnsi="Arial Narrow"/>
+              </w:rPr>
+            </w:pPr>
+            <w:r>
+              <w:rPr>
+                <w:rFonts w:ascii="Arial Narrow" w:hAnsi="Arial Narrow"/>
+              </w:rPr>
+              <w:t>4</w:t>
+            </w:r>
           </w:p>
         </w:tc>
         <w:tc>
           <w:tcPr>
             <w:tcW w:w="1351" w:type="dxa"/>
-            <w:vMerge/>
-            <w:shd w:val="clear" w:color="auto" w:fill="auto"/>
-            <w:vAlign w:val="center"/>
-          </w:tcPr>
-          <w:p>
-            <w:pPr>
-              <w:jc w:val="center"/>
-              <w:rPr>
-                <w:rFonts w:ascii="Arial Narrow" w:hAnsi="Arial Narrow"/>
-              </w:rPr>
-            </w:pPr>
+            <w:vMerge w:val="restart"/>
+            <w:shd w:val="clear" w:color="auto" w:fill="auto"/>
+            <w:vAlign w:val="center"/>
+          </w:tcPr>
+          <w:p>
+            <w:pPr>
+              <w:jc w:val="center"/>
+              <w:rPr>
+                <w:rFonts w:ascii="Arial Narrow" w:hAnsi="Arial Narrow"/>
+              </w:rPr>
+            </w:pPr>
+            <w:r>
+              <w:rPr>
+                <w:rFonts w:ascii="Arial Narrow" w:hAnsi="Arial Narrow"/>
+              </w:rPr>
+              <w:t>Correlation and Regression</w:t>
+            </w:r>
+          </w:p>
+          <w:p>
+            <w:pPr>
+              <w:jc w:val="center"/>
+              <w:rPr>
+                <w:rFonts w:ascii="Arial Narrow" w:hAnsi="Arial Narrow"/>
+              </w:rPr>
+            </w:pPr>
+            <w:r>
+              <w:rPr>
+                <w:rFonts w:ascii="Arial Narrow" w:hAnsi="Arial Narrow"/>
+              </w:rPr>
+              <w:t>&amp;</w:t>
+            </w:r>
+          </w:p>
+          <w:p>
+            <w:pPr>
+              <w:jc w:val="center"/>
+              <w:rPr>
+                <w:rFonts w:ascii="Arial Narrow" w:hAnsi="Arial Narrow"/>
+              </w:rPr>
+            </w:pPr>
+            <w:r>
+              <w:rPr>
+                <w:rFonts w:ascii="Arial Narrow" w:hAnsi="Arial Narrow"/>
+              </w:rPr>
+              <w:t>Categorical Outcomes</w:t>
+            </w:r>
+          </w:p>
+          <w:p>
+            <w:pPr>
+              <w:jc w:val="center"/>
+              <w:rPr>
+                <w:rFonts w:ascii="Arial Narrow" w:hAnsi="Arial Narrow"/>
+              </w:rPr>
+            </w:pPr>
+          </w:p>
+          <w:p>
+            <w:pPr>
+              <w:jc w:val="center"/>
+              <w:rPr>
+                <w:rFonts w:ascii="Arial Narrow" w:hAnsi="Arial Narrow"/>
+              </w:rPr>
+            </w:pPr>
+            <w:r>
+              <w:rPr>
+                <w:rFonts w:ascii="Arial Narrow" w:hAnsi="Arial Narrow"/>
+              </w:rPr>
+              <w:t>Final Project Due</w:t>
+            </w:r>
           </w:p>
         </w:tc>
       </w:tr>
@@ -3489,7 +3403,7 @@
         </w:trPr>
         <w:tc>
           <w:tcPr>
-            <w:tcW w:w="859" w:type="dxa"/>
+            <w:tcW w:w="858" w:type="dxa"/>
             <w:shd w:val="clear" w:color="auto" w:fill="auto"/>
             <w:vAlign w:val="center"/>
             <w:hideMark/>
@@ -3542,11 +3456,17 @@
                 <w:rFonts w:ascii="Arial Narrow" w:hAnsi="Arial Narrow"/>
               </w:rPr>
             </w:pPr>
-          </w:p>
-        </w:tc>
-        <w:tc>
-          <w:tcPr>
-            <w:tcW w:w="5152" w:type="dxa"/>
+            <w:r>
+              <w:rPr>
+                <w:rFonts w:ascii="Arial Narrow" w:hAnsi="Arial Narrow"/>
+              </w:rPr>
+              <w:t>Ch 10</w:t>
+            </w:r>
+          </w:p>
+        </w:tc>
+        <w:tc>
+          <w:tcPr>
+            <w:tcW w:w="5147" w:type="dxa"/>
             <w:shd w:val="clear" w:color="auto" w:fill="auto"/>
             <w:vAlign w:val="center"/>
           </w:tcPr>
@@ -3562,13 +3482,13 @@
                 <w:rFonts w:ascii="Arial Narrow" w:hAnsi="Arial Narrow"/>
                 <w:bCs/>
               </w:rPr>
-              <w:t>Linear Regression (continued)</w:t>
-            </w:r>
-          </w:p>
-        </w:tc>
-        <w:tc>
-          <w:tcPr>
-            <w:tcW w:w="492" w:type="dxa"/>
+              <w:t>Linear Regression</w:t>
+            </w:r>
+          </w:p>
+        </w:tc>
+        <w:tc>
+          <w:tcPr>
+            <w:tcW w:w="498" w:type="dxa"/>
             <w:vMerge/>
             <w:shd w:val="clear" w:color="auto" w:fill="auto"/>
             <w:vAlign w:val="center"/>
@@ -3606,7 +3526,7 @@
         </w:trPr>
         <w:tc>
           <w:tcPr>
-            <w:tcW w:w="859" w:type="dxa"/>
+            <w:tcW w:w="858" w:type="dxa"/>
             <w:shd w:val="clear" w:color="auto" w:fill="FFFFFF" w:themeFill="background1"/>
             <w:vAlign w:val="center"/>
             <w:hideMark/>
@@ -3664,7 +3584,7 @@
         </w:tc>
         <w:tc>
           <w:tcPr>
-            <w:tcW w:w="5152" w:type="dxa"/>
+            <w:tcW w:w="5147" w:type="dxa"/>
             <w:shd w:val="clear" w:color="auto" w:fill="FFFFFF" w:themeFill="background1"/>
             <w:vAlign w:val="center"/>
           </w:tcPr>
@@ -3677,14 +3597,15 @@
             <w:r>
               <w:rPr>
                 <w:rFonts w:ascii="Arial Narrow" w:hAnsi="Arial Narrow"/>
-              </w:rPr>
-              <w:t>Catch Up Day</w:t>
-            </w:r>
-          </w:p>
-        </w:tc>
-        <w:tc>
-          <w:tcPr>
-            <w:tcW w:w="492" w:type="dxa"/>
+                <w:bCs/>
+              </w:rPr>
+              <w:t>Linear Regression (continued)</w:t>
+            </w:r>
+          </w:p>
+        </w:tc>
+        <w:tc>
+          <w:tcPr>
+            <w:tcW w:w="498" w:type="dxa"/>
             <w:vMerge/>
             <w:shd w:val="clear" w:color="auto" w:fill="auto"/>
             <w:textDirection w:val="btLr"/>
@@ -3725,7 +3646,7 @@
         </w:trPr>
         <w:tc>
           <w:tcPr>
-            <w:tcW w:w="859" w:type="dxa"/>
+            <w:tcW w:w="858" w:type="dxa"/>
             <w:shd w:val="clear" w:color="auto" w:fill="E7E6E6" w:themeFill="background2"/>
             <w:vAlign w:val="center"/>
             <w:hideMark/>
@@ -3767,7 +3688,7 @@
         </w:tc>
         <w:tc>
           <w:tcPr>
-            <w:tcW w:w="6335" w:type="dxa"/>
+            <w:tcW w:w="6330" w:type="dxa"/>
             <w:gridSpan w:val="2"/>
             <w:vMerge w:val="restart"/>
             <w:shd w:val="clear" w:color="auto" w:fill="E7E6E6" w:themeFill="background2"/>
@@ -3791,7 +3712,7 @@
         </w:tc>
         <w:tc>
           <w:tcPr>
-            <w:tcW w:w="492" w:type="dxa"/>
+            <w:tcW w:w="498" w:type="dxa"/>
             <w:vMerge/>
             <w:shd w:val="clear" w:color="auto" w:fill="auto"/>
             <w:vAlign w:val="center"/>
@@ -3829,7 +3750,7 @@
         </w:trPr>
         <w:tc>
           <w:tcPr>
-            <w:tcW w:w="859" w:type="dxa"/>
+            <w:tcW w:w="858" w:type="dxa"/>
             <w:shd w:val="clear" w:color="auto" w:fill="E7E6E6" w:themeFill="background2"/>
             <w:vAlign w:val="center"/>
             <w:hideMark/>
@@ -3872,7 +3793,7 @@
         </w:tc>
         <w:tc>
           <w:tcPr>
-            <w:tcW w:w="6335" w:type="dxa"/>
+            <w:tcW w:w="6330" w:type="dxa"/>
             <w:gridSpan w:val="2"/>
             <w:vMerge/>
             <w:shd w:val="clear" w:color="auto" w:fill="E7E6E6" w:themeFill="background2"/>
@@ -3888,7 +3809,7 @@
         </w:tc>
         <w:tc>
           <w:tcPr>
-            <w:tcW w:w="492" w:type="dxa"/>
+            <w:tcW w:w="498" w:type="dxa"/>
             <w:vMerge/>
             <w:shd w:val="clear" w:color="auto" w:fill="auto"/>
             <w:vAlign w:val="center"/>
@@ -3926,7 +3847,7 @@
         </w:trPr>
         <w:tc>
           <w:tcPr>
-            <w:tcW w:w="859" w:type="dxa"/>
+            <w:tcW w:w="858" w:type="dxa"/>
             <w:shd w:val="clear" w:color="auto" w:fill="auto"/>
             <w:vAlign w:val="center"/>
             <w:hideMark/>
@@ -3989,7 +3910,7 @@
         </w:tc>
         <w:tc>
           <w:tcPr>
-            <w:tcW w:w="5152" w:type="dxa"/>
+            <w:tcW w:w="5147" w:type="dxa"/>
             <w:shd w:val="clear" w:color="auto" w:fill="auto"/>
             <w:vAlign w:val="center"/>
           </w:tcPr>
@@ -4009,7 +3930,7 @@
         </w:tc>
         <w:tc>
           <w:tcPr>
-            <w:tcW w:w="492" w:type="dxa"/>
+            <w:tcW w:w="498" w:type="dxa"/>
             <w:vMerge/>
             <w:shd w:val="clear" w:color="auto" w:fill="auto"/>
           </w:tcPr>
@@ -4046,7 +3967,7 @@
         </w:trPr>
         <w:tc>
           <w:tcPr>
-            <w:tcW w:w="859" w:type="dxa"/>
+            <w:tcW w:w="858" w:type="dxa"/>
             <w:shd w:val="clear" w:color="auto" w:fill="auto"/>
             <w:vAlign w:val="center"/>
           </w:tcPr>
@@ -4108,7 +4029,7 @@
         </w:tc>
         <w:tc>
           <w:tcPr>
-            <w:tcW w:w="5152" w:type="dxa"/>
+            <w:tcW w:w="5147" w:type="dxa"/>
             <w:shd w:val="clear" w:color="auto" w:fill="auto"/>
             <w:vAlign w:val="center"/>
           </w:tcPr>
@@ -4128,7 +4049,7 @@
         </w:tc>
         <w:tc>
           <w:tcPr>
-            <w:tcW w:w="492" w:type="dxa"/>
+            <w:tcW w:w="498" w:type="dxa"/>
             <w:vMerge/>
             <w:shd w:val="clear" w:color="auto" w:fill="auto"/>
           </w:tcPr>
@@ -4165,7 +4086,7 @@
         </w:trPr>
         <w:tc>
           <w:tcPr>
-            <w:tcW w:w="859" w:type="dxa"/>
+            <w:tcW w:w="858" w:type="dxa"/>
             <w:shd w:val="clear" w:color="auto" w:fill="E7E6E6" w:themeFill="background2"/>
             <w:vAlign w:val="center"/>
             <w:hideMark/>
@@ -4230,7 +4151,7 @@
         </w:tc>
         <w:tc>
           <w:tcPr>
-            <w:tcW w:w="5152" w:type="dxa"/>
+            <w:tcW w:w="5147" w:type="dxa"/>
             <w:shd w:val="clear" w:color="auto" w:fill="E7E6E6" w:themeFill="background2"/>
             <w:vAlign w:val="center"/>
             <w:hideMark/>
@@ -4251,7 +4172,7 @@
         </w:tc>
         <w:tc>
           <w:tcPr>
-            <w:tcW w:w="492" w:type="dxa"/>
+            <w:tcW w:w="498" w:type="dxa"/>
             <w:vMerge/>
             <w:shd w:val="clear" w:color="auto" w:fill="auto"/>
           </w:tcPr>
@@ -4306,7 +4227,7 @@
     </w:rPrDefault>
     <w:pPrDefault/>
   </w:docDefaults>
-  <w:latentStyles w:defLockedState="0" w:defUIPriority="99" w:defSemiHidden="0" w:defUnhideWhenUsed="0" w:defQFormat="0" w:count="375">
+  <w:latentStyles w:defLockedState="0" w:defUIPriority="99" w:defSemiHidden="0" w:defUnhideWhenUsed="0" w:defQFormat="0" w:count="377">
     <w:lsdException w:name="Normal" w:uiPriority="0" w:qFormat="1"/>
     <w:lsdException w:name="heading 1" w:uiPriority="9" w:qFormat="1"/>
     <w:lsdException w:name="heading 2" w:semiHidden="1" w:uiPriority="9" w:unhideWhenUsed="1" w:qFormat="1"/>
@@ -4412,7 +4333,6 @@
     <w:lsdException w:name="HTML Sample" w:semiHidden="1" w:unhideWhenUsed="1"/>
     <w:lsdException w:name="HTML Typewriter" w:semiHidden="1" w:unhideWhenUsed="1"/>
     <w:lsdException w:name="HTML Variable" w:semiHidden="1" w:unhideWhenUsed="1"/>
-    <w:lsdException w:name="Normal Table" w:semiHidden="1" w:unhideWhenUsed="1"/>
     <w:lsdException w:name="annotation subject" w:semiHidden="1" w:unhideWhenUsed="1"/>
     <w:lsdException w:name="No List" w:semiHidden="1" w:unhideWhenUsed="1"/>
     <w:lsdException w:name="Outline List 1" w:semiHidden="1" w:unhideWhenUsed="1"/>
@@ -4458,11 +4378,9 @@
     <w:lsdException w:name="Table Subtle 1" w:semiHidden="1" w:unhideWhenUsed="1"/>
     <w:lsdException w:name="Table Subtle 2" w:semiHidden="1" w:unhideWhenUsed="1"/>
     <w:lsdException w:name="Table Web 1" w:semiHidden="1" w:unhideWhenUsed="1"/>
-    <w:lsdException w:name="Table Web 2" w:semiHidden="1" w:unhideWhenUsed="1"/>
     <w:lsdException w:name="Table Web 3" w:semiHidden="1" w:unhideWhenUsed="1"/>
     <w:lsdException w:name="Balloon Text" w:semiHidden="1" w:unhideWhenUsed="1"/>
     <w:lsdException w:name="Table Grid" w:uiPriority="39"/>
-    <w:lsdException w:name="Table Theme" w:semiHidden="1" w:unhideWhenUsed="1"/>
     <w:lsdException w:name="Placeholder Text" w:semiHidden="1"/>
     <w:lsdException w:name="No Spacing" w:uiPriority="1" w:qFormat="1"/>
     <w:lsdException w:name="Light Shading" w:uiPriority="60"/>
@@ -4680,6 +4598,8 @@
     <w:lsdException w:name="List Table 7 Colorful Accent 6" w:uiPriority="52"/>
     <w:lsdException w:name="Mention" w:semiHidden="1" w:unhideWhenUsed="1"/>
     <w:lsdException w:name="Smart Hyperlink" w:semiHidden="1" w:unhideWhenUsed="1"/>
+    <w:lsdException w:name="Smart Link" w:semiHidden="1" w:unhideWhenUsed="1"/>
+    <w:lsdException w:name="Smart Link Error" w:semiHidden="1" w:unhideWhenUsed="1"/>
   </w:latentStyles>
   <w:style w:type="paragraph" w:default="1" w:styleId="Normal">
     <w:name w:val="Normal"/>

</xml_diff>

<commit_message>
updated syllabus and CV
</commit_message>
<xml_diff>
--- a/assets/Syllabi/Schedule_6600_fall.docx
+++ b/assets/Syllabi/Schedule_6600_fall.docx
@@ -1,6 +1,6 @@
 
 <file path=word/document.xml><?xml version="1.0" encoding="utf-8"?>
-<w:document xmlns:wpc="http://schemas.microsoft.com/office/word/2010/wordprocessingCanvas" xmlns:cx="http://schemas.microsoft.com/office/drawing/2014/chartex" xmlns:cx1="http://schemas.microsoft.com/office/drawing/2015/9/8/chartex" xmlns:cx2="http://schemas.microsoft.com/office/drawing/2015/10/21/chartex" xmlns:cx3="http://schemas.microsoft.com/office/drawing/2016/5/9/chartex" xmlns:cx4="http://schemas.microsoft.com/office/drawing/2016/5/10/chartex" xmlns:cx5="http://schemas.microsoft.com/office/drawing/2016/5/11/chartex" xmlns:cx6="http://schemas.microsoft.com/office/drawing/2016/5/12/chartex" xmlns:cx7="http://schemas.microsoft.com/office/drawing/2016/5/13/chartex" xmlns:cx8="http://schemas.microsoft.com/office/drawing/2016/5/14/chartex" xmlns:mc="http://schemas.openxmlformats.org/markup-compatibility/2006" xmlns:aink="http://schemas.microsoft.com/office/drawing/2016/ink" xmlns:am3d="http://schemas.microsoft.com/office/drawing/2017/model3d" xmlns:o="urn:schemas-microsoft-com:office:office" xmlns:r="http://schemas.openxmlformats.org/officeDocument/2006/relationships" xmlns:m="http://schemas.openxmlformats.org/officeDocument/2006/math" xmlns:v="urn:schemas-microsoft-com:vml" xmlns:wp14="http://schemas.microsoft.com/office/word/2010/wordprocessingDrawing" xmlns:wp="http://schemas.openxmlformats.org/drawingml/2006/wordprocessingDrawing" xmlns:w10="urn:schemas-microsoft-com:office:word" xmlns:w="http://schemas.openxmlformats.org/wordprocessingml/2006/main" xmlns:w14="http://schemas.microsoft.com/office/word/2010/wordml" xmlns:w15="http://schemas.microsoft.com/office/word/2012/wordml" xmlns:w16cid="http://schemas.microsoft.com/office/word/2016/wordml/cid" xmlns:w16se="http://schemas.microsoft.com/office/word/2015/wordml/symex" xmlns:wpg="http://schemas.microsoft.com/office/word/2010/wordprocessingGroup" xmlns:wpi="http://schemas.microsoft.com/office/word/2010/wordprocessingInk" xmlns:wne="http://schemas.microsoft.com/office/word/2006/wordml" xmlns:wps="http://schemas.microsoft.com/office/word/2010/wordprocessingShape" mc:Ignorable="w14 w15 w16se w16cid wp14">
+<w:document xmlns:wpc="http://schemas.microsoft.com/office/word/2010/wordprocessingCanvas" xmlns:cx="http://schemas.microsoft.com/office/drawing/2014/chartex" xmlns:cx1="http://schemas.microsoft.com/office/drawing/2015/9/8/chartex" xmlns:cx2="http://schemas.microsoft.com/office/drawing/2015/10/21/chartex" xmlns:cx3="http://schemas.microsoft.com/office/drawing/2016/5/9/chartex" xmlns:cx4="http://schemas.microsoft.com/office/drawing/2016/5/10/chartex" xmlns:cx5="http://schemas.microsoft.com/office/drawing/2016/5/11/chartex" xmlns:cx6="http://schemas.microsoft.com/office/drawing/2016/5/12/chartex" xmlns:cx7="http://schemas.microsoft.com/office/drawing/2016/5/13/chartex" xmlns:cx8="http://schemas.microsoft.com/office/drawing/2016/5/14/chartex" xmlns:mc="http://schemas.openxmlformats.org/markup-compatibility/2006" xmlns:aink="http://schemas.microsoft.com/office/drawing/2016/ink" xmlns:am3d="http://schemas.microsoft.com/office/drawing/2017/model3d" xmlns:o="urn:schemas-microsoft-com:office:office" xmlns:r="http://schemas.openxmlformats.org/officeDocument/2006/relationships" xmlns:m="http://schemas.openxmlformats.org/officeDocument/2006/math" xmlns:v="urn:schemas-microsoft-com:vml" xmlns:wp14="http://schemas.microsoft.com/office/word/2010/wordprocessingDrawing" xmlns:wp="http://schemas.openxmlformats.org/drawingml/2006/wordprocessingDrawing" xmlns:w10="urn:schemas-microsoft-com:office:word" xmlns:w="http://schemas.openxmlformats.org/wordprocessingml/2006/main" xmlns:w14="http://schemas.microsoft.com/office/word/2010/wordml" xmlns:w15="http://schemas.microsoft.com/office/word/2012/wordml" xmlns:w16cex="http://schemas.microsoft.com/office/word/2018/wordml/cex" xmlns:w16cid="http://schemas.microsoft.com/office/word/2016/wordml/cid" xmlns:w16="http://schemas.microsoft.com/office/word/2018/wordml" xmlns:w16se="http://schemas.microsoft.com/office/word/2015/wordml/symex" xmlns:wpg="http://schemas.microsoft.com/office/word/2010/wordprocessingGroup" xmlns:wpi="http://schemas.microsoft.com/office/word/2010/wordprocessingInk" xmlns:wne="http://schemas.microsoft.com/office/word/2006/wordml" xmlns:wps="http://schemas.microsoft.com/office/word/2010/wordprocessingShape" mc:Ignorable="w14 w15 w16se w16cid w16 w16cex wp14">
   <w:body>
     <w:tbl>
       <w:tblPr>
@@ -17,12 +17,12 @@
         <w:tblLook w:val="04A0" w:firstRow="1" w:lastRow="0" w:firstColumn="1" w:lastColumn="0" w:noHBand="0" w:noVBand="1"/>
       </w:tblPr>
       <w:tblGrid>
-        <w:gridCol w:w="858"/>
-        <w:gridCol w:w="982"/>
-        <w:gridCol w:w="1183"/>
-        <w:gridCol w:w="5147"/>
-        <w:gridCol w:w="498"/>
-        <w:gridCol w:w="1351"/>
+        <w:gridCol w:w="849"/>
+        <w:gridCol w:w="965"/>
+        <w:gridCol w:w="1280"/>
+        <w:gridCol w:w="5062"/>
+        <w:gridCol w:w="497"/>
+        <w:gridCol w:w="1366"/>
       </w:tblGrid>
       <w:tr>
         <w:trPr>
@@ -32,8 +32,8 @@
         </w:trPr>
         <w:tc>
           <w:tcPr>
-            <w:tcW w:w="858" w:type="dxa"/>
-            <w:shd w:val="clear" w:color="auto" w:fill="44546A" w:themeFill="text2"/>
+            <w:tcW w:w="854" w:type="dxa"/>
+            <w:shd w:val="clear" w:color="auto" w:fill="1F4E79" w:themeFill="accent5" w:themeFillShade="80"/>
             <w:vAlign w:val="center"/>
             <w:hideMark/>
           </w:tcPr>
@@ -42,16 +42,16 @@
               <w:rPr>
                 <w:rFonts w:ascii="Arial" w:hAnsi="Arial" w:cs="Arial"/>
                 <w:color w:val="F2F2F2" w:themeColor="background1" w:themeShade="F2"/>
-                <w:sz w:val="20"/>
-                <w:szCs w:val="20"/>
+                <w:sz w:val="22"/>
+                <w:szCs w:val="22"/>
               </w:rPr>
             </w:pPr>
             <w:r>
               <w:rPr>
                 <w:rFonts w:ascii="Arial" w:hAnsi="Arial" w:cs="Arial"/>
                 <w:color w:val="F2F2F2" w:themeColor="background1" w:themeShade="F2"/>
-                <w:sz w:val="20"/>
-                <w:szCs w:val="20"/>
+                <w:sz w:val="22"/>
+                <w:szCs w:val="22"/>
               </w:rPr>
               <w:t>Date</w:t>
             </w:r>
@@ -59,8 +59,8 @@
         </w:tc>
         <w:tc>
           <w:tcPr>
-            <w:tcW w:w="982" w:type="dxa"/>
-            <w:shd w:val="clear" w:color="auto" w:fill="44546A" w:themeFill="text2"/>
+            <w:tcW w:w="975" w:type="dxa"/>
+            <w:shd w:val="clear" w:color="auto" w:fill="1F4E79" w:themeFill="accent5" w:themeFillShade="80"/>
             <w:vAlign w:val="center"/>
             <w:hideMark/>
           </w:tcPr>
@@ -70,16 +70,16 @@
               <w:rPr>
                 <w:rFonts w:ascii="Arial" w:hAnsi="Arial" w:cs="Arial"/>
                 <w:color w:val="F2F2F2" w:themeColor="background1" w:themeShade="F2"/>
-                <w:sz w:val="20"/>
-                <w:szCs w:val="20"/>
+                <w:sz w:val="22"/>
+                <w:szCs w:val="22"/>
               </w:rPr>
             </w:pPr>
             <w:r>
               <w:rPr>
                 <w:rFonts w:ascii="Arial" w:hAnsi="Arial" w:cs="Arial"/>
                 <w:color w:val="F2F2F2" w:themeColor="background1" w:themeShade="F2"/>
-                <w:sz w:val="20"/>
-                <w:szCs w:val="20"/>
+                <w:sz w:val="22"/>
+                <w:szCs w:val="22"/>
               </w:rPr>
               <w:t>Day</w:t>
             </w:r>
@@ -88,7 +88,7 @@
         <w:tc>
           <w:tcPr>
             <w:tcW w:w="1183" w:type="dxa"/>
-            <w:shd w:val="clear" w:color="auto" w:fill="44546A" w:themeFill="text2"/>
+            <w:shd w:val="clear" w:color="auto" w:fill="1F4E79" w:themeFill="accent5" w:themeFillShade="80"/>
             <w:vAlign w:val="center"/>
           </w:tcPr>
           <w:p>
@@ -97,16 +97,16 @@
               <w:rPr>
                 <w:rFonts w:ascii="Arial" w:hAnsi="Arial" w:cs="Arial"/>
                 <w:color w:val="F2F2F2" w:themeColor="background1" w:themeShade="F2"/>
-                <w:sz w:val="20"/>
-                <w:szCs w:val="20"/>
+                <w:sz w:val="22"/>
+                <w:szCs w:val="22"/>
               </w:rPr>
             </w:pPr>
             <w:r>
               <w:rPr>
                 <w:rFonts w:ascii="Arial" w:hAnsi="Arial" w:cs="Arial"/>
                 <w:color w:val="F2F2F2" w:themeColor="background1" w:themeShade="F2"/>
-                <w:sz w:val="20"/>
-                <w:szCs w:val="20"/>
+                <w:sz w:val="22"/>
+                <w:szCs w:val="22"/>
               </w:rPr>
               <w:t>Discussion</w:t>
             </w:r>
@@ -114,8 +114,8 @@
               <w:rPr>
                 <w:rFonts w:ascii="Arial" w:hAnsi="Arial" w:cs="Arial"/>
                 <w:color w:val="F2F2F2" w:themeColor="background1" w:themeShade="F2"/>
-                <w:sz w:val="20"/>
-                <w:szCs w:val="20"/>
+                <w:sz w:val="22"/>
+                <w:szCs w:val="22"/>
               </w:rPr>
               <w:t xml:space="preserve"> Due by 4:30pm</w:t>
             </w:r>
@@ -123,8 +123,8 @@
         </w:tc>
         <w:tc>
           <w:tcPr>
-            <w:tcW w:w="5147" w:type="dxa"/>
-            <w:shd w:val="clear" w:color="auto" w:fill="44546A" w:themeFill="text2"/>
+            <w:tcW w:w="5159" w:type="dxa"/>
+            <w:shd w:val="clear" w:color="auto" w:fill="1F4E79" w:themeFill="accent5" w:themeFillShade="80"/>
             <w:vAlign w:val="center"/>
             <w:hideMark/>
           </w:tcPr>
@@ -134,16 +134,16 @@
               <w:rPr>
                 <w:rFonts w:ascii="Arial" w:hAnsi="Arial" w:cs="Arial"/>
                 <w:color w:val="F2F2F2" w:themeColor="background1" w:themeShade="F2"/>
-                <w:sz w:val="20"/>
-                <w:szCs w:val="20"/>
+                <w:sz w:val="22"/>
+                <w:szCs w:val="22"/>
               </w:rPr>
             </w:pPr>
             <w:r>
               <w:rPr>
                 <w:rFonts w:ascii="Arial" w:hAnsi="Arial" w:cs="Arial"/>
                 <w:color w:val="F2F2F2" w:themeColor="background1" w:themeShade="F2"/>
-                <w:sz w:val="20"/>
-                <w:szCs w:val="20"/>
+                <w:sz w:val="22"/>
+                <w:szCs w:val="22"/>
               </w:rPr>
               <w:t>Lecture Topic</w:t>
             </w:r>
@@ -152,7 +152,7 @@
         <w:tc>
           <w:tcPr>
             <w:tcW w:w="498" w:type="dxa"/>
-            <w:shd w:val="clear" w:color="auto" w:fill="44546A" w:themeFill="text2"/>
+            <w:shd w:val="clear" w:color="auto" w:fill="1F4E79" w:themeFill="accent5" w:themeFillShade="80"/>
             <w:textDirection w:val="btLr"/>
           </w:tcPr>
           <w:p>
@@ -162,16 +162,16 @@
               <w:rPr>
                 <w:rFonts w:ascii="Arial" w:hAnsi="Arial" w:cs="Arial"/>
                 <w:color w:val="F2F2F2" w:themeColor="background1" w:themeShade="F2"/>
-                <w:sz w:val="20"/>
-                <w:szCs w:val="20"/>
+                <w:sz w:val="22"/>
+                <w:szCs w:val="22"/>
               </w:rPr>
             </w:pPr>
             <w:r>
               <w:rPr>
                 <w:rFonts w:ascii="Arial" w:hAnsi="Arial" w:cs="Arial"/>
                 <w:color w:val="F2F2F2" w:themeColor="background1" w:themeShade="F2"/>
-                <w:sz w:val="20"/>
-                <w:szCs w:val="20"/>
+                <w:sz w:val="22"/>
+                <w:szCs w:val="22"/>
               </w:rPr>
               <w:t>Unit</w:t>
             </w:r>
@@ -179,8 +179,8 @@
         </w:tc>
         <w:tc>
           <w:tcPr>
-            <w:tcW w:w="1351" w:type="dxa"/>
-            <w:shd w:val="clear" w:color="auto" w:fill="44546A" w:themeFill="text2"/>
+            <w:tcW w:w="1350" w:type="dxa"/>
+            <w:shd w:val="clear" w:color="auto" w:fill="1F4E79" w:themeFill="accent5" w:themeFillShade="80"/>
             <w:vAlign w:val="center"/>
             <w:hideMark/>
           </w:tcPr>
@@ -190,16 +190,16 @@
               <w:rPr>
                 <w:rFonts w:ascii="Arial" w:hAnsi="Arial" w:cs="Arial"/>
                 <w:color w:val="F2F2F2" w:themeColor="background1" w:themeShade="F2"/>
-                <w:sz w:val="20"/>
-                <w:szCs w:val="20"/>
+                <w:sz w:val="22"/>
+                <w:szCs w:val="22"/>
               </w:rPr>
             </w:pPr>
             <w:r>
               <w:rPr>
                 <w:rFonts w:ascii="Arial" w:hAnsi="Arial" w:cs="Arial"/>
                 <w:color w:val="F2F2F2" w:themeColor="background1" w:themeShade="F2"/>
-                <w:sz w:val="20"/>
-                <w:szCs w:val="20"/>
+                <w:sz w:val="22"/>
+                <w:szCs w:val="22"/>
               </w:rPr>
               <w:t>Assignment Due by 11:59pm</w:t>
             </w:r>
@@ -213,28 +213,34 @@
         </w:trPr>
         <w:tc>
           <w:tcPr>
-            <w:tcW w:w="858" w:type="dxa"/>
-            <w:shd w:val="clear" w:color="auto" w:fill="auto"/>
-            <w:vAlign w:val="center"/>
-            <w:hideMark/>
-          </w:tcPr>
-          <w:p>
-            <w:pPr>
-              <w:rPr>
-                <w:rFonts w:ascii="Arial Narrow" w:hAnsi="Arial Narrow"/>
-              </w:rPr>
-            </w:pPr>
-            <w:r>
-              <w:rPr>
-                <w:rFonts w:ascii="Arial Narrow" w:hAnsi="Arial Narrow"/>
-              </w:rPr>
-              <w:t>Aug 26</w:t>
-            </w:r>
-          </w:p>
-        </w:tc>
-        <w:tc>
-          <w:tcPr>
-            <w:tcW w:w="982" w:type="dxa"/>
+            <w:tcW w:w="854" w:type="dxa"/>
+            <w:shd w:val="clear" w:color="auto" w:fill="auto"/>
+            <w:vAlign w:val="center"/>
+            <w:hideMark/>
+          </w:tcPr>
+          <w:p>
+            <w:pPr>
+              <w:rPr>
+                <w:rFonts w:ascii="Arial Narrow" w:hAnsi="Arial Narrow"/>
+              </w:rPr>
+            </w:pPr>
+            <w:r>
+              <w:rPr>
+                <w:rFonts w:ascii="Arial Narrow" w:hAnsi="Arial Narrow"/>
+              </w:rPr>
+              <w:t xml:space="preserve">Aug </w:t>
+            </w:r>
+            <w:r>
+              <w:rPr>
+                <w:rFonts w:ascii="Arial Narrow" w:hAnsi="Arial Narrow"/>
+              </w:rPr>
+              <w:t>31</w:t>
+            </w:r>
+          </w:p>
+        </w:tc>
+        <w:tc>
+          <w:tcPr>
+            <w:tcW w:w="975" w:type="dxa"/>
             <w:shd w:val="clear" w:color="auto" w:fill="auto"/>
             <w:vAlign w:val="center"/>
             <w:hideMark/>
@@ -272,7 +278,7 @@
         </w:tc>
         <w:tc>
           <w:tcPr>
-            <w:tcW w:w="5147" w:type="dxa"/>
+            <w:tcW w:w="5159" w:type="dxa"/>
             <w:shd w:val="clear" w:color="auto" w:fill="auto"/>
             <w:vAlign w:val="center"/>
             <w:hideMark/>
@@ -315,7 +321,7 @@
         </w:tc>
         <w:tc>
           <w:tcPr>
-            <w:tcW w:w="1351" w:type="dxa"/>
+            <w:tcW w:w="1350" w:type="dxa"/>
             <w:vMerge w:val="restart"/>
             <w:shd w:val="clear" w:color="auto" w:fill="auto"/>
             <w:vAlign w:val="center"/>
@@ -344,28 +350,28 @@
         </w:trPr>
         <w:tc>
           <w:tcPr>
-            <w:tcW w:w="858" w:type="dxa"/>
-            <w:shd w:val="clear" w:color="auto" w:fill="auto"/>
-            <w:vAlign w:val="center"/>
-            <w:hideMark/>
-          </w:tcPr>
-          <w:p>
-            <w:pPr>
-              <w:rPr>
-                <w:rFonts w:ascii="Arial Narrow" w:hAnsi="Arial Narrow"/>
-              </w:rPr>
-            </w:pPr>
-            <w:r>
-              <w:rPr>
-                <w:rFonts w:ascii="Arial Narrow" w:hAnsi="Arial Narrow"/>
-              </w:rPr>
-              <w:t>Aug 28</w:t>
-            </w:r>
-          </w:p>
-        </w:tc>
-        <w:tc>
-          <w:tcPr>
-            <w:tcW w:w="982" w:type="dxa"/>
+            <w:tcW w:w="854" w:type="dxa"/>
+            <w:shd w:val="clear" w:color="auto" w:fill="auto"/>
+            <w:vAlign w:val="center"/>
+            <w:hideMark/>
+          </w:tcPr>
+          <w:p>
+            <w:pPr>
+              <w:rPr>
+                <w:rFonts w:ascii="Arial Narrow" w:hAnsi="Arial Narrow"/>
+              </w:rPr>
+            </w:pPr>
+            <w:r>
+              <w:rPr>
+                <w:rFonts w:ascii="Arial Narrow" w:hAnsi="Arial Narrow"/>
+              </w:rPr>
+              <w:t>Sep 2</w:t>
+            </w:r>
+          </w:p>
+        </w:tc>
+        <w:tc>
+          <w:tcPr>
+            <w:tcW w:w="975" w:type="dxa"/>
             <w:shd w:val="clear" w:color="auto" w:fill="auto"/>
             <w:vAlign w:val="center"/>
             <w:hideMark/>
@@ -400,18 +406,11 @@
                 <w:iCs/>
               </w:rPr>
             </w:pPr>
-            <w:r>
-              <w:rPr>
-                <w:rFonts w:ascii="Arial Narrow" w:hAnsi="Arial Narrow"/>
-                <w:iCs/>
-              </w:rPr>
-              <w:t>R</w:t>
-            </w:r>
-          </w:p>
-        </w:tc>
-        <w:tc>
-          <w:tcPr>
-            <w:tcW w:w="5147" w:type="dxa"/>
+          </w:p>
+        </w:tc>
+        <w:tc>
+          <w:tcPr>
+            <w:tcW w:w="5159" w:type="dxa"/>
             <w:shd w:val="clear" w:color="auto" w:fill="auto"/>
             <w:vAlign w:val="center"/>
             <w:hideMark/>
@@ -456,7 +455,7 @@
         </w:tc>
         <w:tc>
           <w:tcPr>
-            <w:tcW w:w="1351" w:type="dxa"/>
+            <w:tcW w:w="1350" w:type="dxa"/>
             <w:vMerge/>
             <w:shd w:val="clear" w:color="auto" w:fill="auto"/>
             <w:vAlign w:val="center"/>
@@ -479,29 +478,29 @@
         </w:trPr>
         <w:tc>
           <w:tcPr>
-            <w:tcW w:w="858" w:type="dxa"/>
-            <w:shd w:val="clear" w:color="auto" w:fill="E7E6E6" w:themeFill="background2"/>
-            <w:vAlign w:val="center"/>
-            <w:hideMark/>
-          </w:tcPr>
-          <w:p>
-            <w:pPr>
-              <w:rPr>
-                <w:rFonts w:ascii="Arial Narrow" w:hAnsi="Arial Narrow"/>
-              </w:rPr>
-            </w:pPr>
-            <w:r>
-              <w:rPr>
-                <w:rFonts w:ascii="Arial Narrow" w:hAnsi="Arial Narrow"/>
-              </w:rPr>
-              <w:t>Sep 2</w:t>
-            </w:r>
-          </w:p>
-        </w:tc>
-        <w:tc>
-          <w:tcPr>
-            <w:tcW w:w="982" w:type="dxa"/>
-            <w:shd w:val="clear" w:color="auto" w:fill="E7E6E6" w:themeFill="background2"/>
+            <w:tcW w:w="854" w:type="dxa"/>
+            <w:shd w:val="clear" w:color="auto" w:fill="A8D08D" w:themeFill="accent6" w:themeFillTint="99"/>
+            <w:vAlign w:val="center"/>
+            <w:hideMark/>
+          </w:tcPr>
+          <w:p>
+            <w:pPr>
+              <w:rPr>
+                <w:rFonts w:ascii="Arial Narrow" w:hAnsi="Arial Narrow"/>
+              </w:rPr>
+            </w:pPr>
+            <w:r>
+              <w:rPr>
+                <w:rFonts w:ascii="Arial Narrow" w:hAnsi="Arial Narrow"/>
+              </w:rPr>
+              <w:t>Sep 7</w:t>
+            </w:r>
+          </w:p>
+        </w:tc>
+        <w:tc>
+          <w:tcPr>
+            <w:tcW w:w="975" w:type="dxa"/>
+            <w:shd w:val="clear" w:color="auto" w:fill="A8D08D" w:themeFill="accent6" w:themeFillTint="99"/>
             <w:vAlign w:val="center"/>
           </w:tcPr>
           <w:p>
@@ -521,7 +520,7 @@
         <w:tc>
           <w:tcPr>
             <w:tcW w:w="1183" w:type="dxa"/>
-            <w:shd w:val="clear" w:color="auto" w:fill="E7E6E6" w:themeFill="background2"/>
+            <w:shd w:val="clear" w:color="auto" w:fill="A8D08D" w:themeFill="accent6" w:themeFillTint="99"/>
             <w:vAlign w:val="center"/>
           </w:tcPr>
           <w:p>
@@ -536,8 +535,8 @@
         </w:tc>
         <w:tc>
           <w:tcPr>
-            <w:tcW w:w="5147" w:type="dxa"/>
-            <w:shd w:val="clear" w:color="auto" w:fill="E7E6E6" w:themeFill="background2"/>
+            <w:tcW w:w="5159" w:type="dxa"/>
+            <w:shd w:val="clear" w:color="auto" w:fill="A8D08D" w:themeFill="accent6" w:themeFillTint="99"/>
             <w:vAlign w:val="center"/>
           </w:tcPr>
           <w:p>
@@ -578,7 +577,7 @@
         </w:tc>
         <w:tc>
           <w:tcPr>
-            <w:tcW w:w="1351" w:type="dxa"/>
+            <w:tcW w:w="1350" w:type="dxa"/>
             <w:vMerge w:val="restart"/>
             <w:shd w:val="clear" w:color="auto" w:fill="auto"/>
             <w:vAlign w:val="center"/>
@@ -596,68 +595,6 @@
                 <w:rFonts w:ascii="Arial Narrow" w:hAnsi="Arial Narrow"/>
               </w:rPr>
               <w:t>Exploratory Analysis</w:t>
-            </w:r>
-          </w:p>
-          <w:p>
-            <w:pPr>
-              <w:jc w:val="center"/>
-              <w:rPr>
-                <w:rFonts w:ascii="Arial Narrow" w:hAnsi="Arial Narrow"/>
-              </w:rPr>
-            </w:pPr>
-            <w:r>
-              <w:rPr>
-                <w:rFonts w:ascii="Arial Narrow" w:hAnsi="Arial Narrow"/>
-              </w:rPr>
-              <w:t>&amp;</w:t>
-            </w:r>
-          </w:p>
-          <w:p>
-            <w:pPr>
-              <w:jc w:val="center"/>
-              <w:rPr>
-                <w:rFonts w:ascii="Arial Narrow" w:hAnsi="Arial Narrow"/>
-              </w:rPr>
-            </w:pPr>
-            <w:r>
-              <w:rPr>
-                <w:rFonts w:ascii="Arial Narrow" w:hAnsi="Arial Narrow"/>
-              </w:rPr>
-              <w:t>Groundwork for</w:t>
-            </w:r>
-            <w:r>
-              <w:rPr>
-                <w:rFonts w:ascii="Arial Narrow" w:hAnsi="Arial Narrow"/>
-              </w:rPr>
-              <w:t xml:space="preserve"> </w:t>
-            </w:r>
-            <w:r>
-              <w:rPr>
-                <w:rFonts w:ascii="Arial Narrow" w:hAnsi="Arial Narrow"/>
-              </w:rPr>
-              <w:t>Inference</w:t>
-            </w:r>
-          </w:p>
-          <w:p>
-            <w:pPr>
-              <w:jc w:val="center"/>
-              <w:rPr>
-                <w:rFonts w:ascii="Arial Narrow" w:hAnsi="Arial Narrow"/>
-              </w:rPr>
-            </w:pPr>
-          </w:p>
-          <w:p>
-            <w:pPr>
-              <w:jc w:val="center"/>
-              <w:rPr>
-                <w:rFonts w:ascii="Arial Narrow" w:hAnsi="Arial Narrow"/>
-              </w:rPr>
-            </w:pPr>
-            <w:r>
-              <w:rPr>
-                <w:rFonts w:ascii="Arial Narrow" w:hAnsi="Arial Narrow"/>
-              </w:rPr>
-              <w:t>HW 1 Due</w:t>
             </w:r>
           </w:p>
         </w:tc>
@@ -669,27 +606,27 @@
         </w:trPr>
         <w:tc>
           <w:tcPr>
-            <w:tcW w:w="858" w:type="dxa"/>
-            <w:shd w:val="clear" w:color="auto" w:fill="auto"/>
-            <w:vAlign w:val="center"/>
-          </w:tcPr>
-          <w:p>
-            <w:pPr>
-              <w:rPr>
-                <w:rFonts w:ascii="Arial Narrow" w:hAnsi="Arial Narrow"/>
-              </w:rPr>
-            </w:pPr>
-            <w:r>
-              <w:rPr>
-                <w:rFonts w:ascii="Arial Narrow" w:hAnsi="Arial Narrow"/>
-              </w:rPr>
-              <w:t>Sep 4</w:t>
-            </w:r>
-          </w:p>
-        </w:tc>
-        <w:tc>
-          <w:tcPr>
-            <w:tcW w:w="982" w:type="dxa"/>
+            <w:tcW w:w="854" w:type="dxa"/>
+            <w:shd w:val="clear" w:color="auto" w:fill="auto"/>
+            <w:vAlign w:val="center"/>
+          </w:tcPr>
+          <w:p>
+            <w:pPr>
+              <w:rPr>
+                <w:rFonts w:ascii="Arial Narrow" w:hAnsi="Arial Narrow"/>
+              </w:rPr>
+            </w:pPr>
+            <w:r>
+              <w:rPr>
+                <w:rFonts w:ascii="Arial Narrow" w:hAnsi="Arial Narrow"/>
+              </w:rPr>
+              <w:t>Sep 9</w:t>
+            </w:r>
+          </w:p>
+        </w:tc>
+        <w:tc>
+          <w:tcPr>
+            <w:tcW w:w="975" w:type="dxa"/>
             <w:shd w:val="clear" w:color="auto" w:fill="auto"/>
             <w:vAlign w:val="center"/>
           </w:tcPr>
@@ -733,7 +670,7 @@
         </w:tc>
         <w:tc>
           <w:tcPr>
-            <w:tcW w:w="5147" w:type="dxa"/>
+            <w:tcW w:w="5159" w:type="dxa"/>
             <w:shd w:val="clear" w:color="auto" w:fill="auto"/>
             <w:vAlign w:val="center"/>
           </w:tcPr>
@@ -770,7 +707,7 @@
         </w:tc>
         <w:tc>
           <w:tcPr>
-            <w:tcW w:w="1351" w:type="dxa"/>
+            <w:tcW w:w="1350" w:type="dxa"/>
             <w:vMerge/>
             <w:shd w:val="clear" w:color="auto" w:fill="auto"/>
             <w:vAlign w:val="center"/>
@@ -792,28 +729,28 @@
         </w:trPr>
         <w:tc>
           <w:tcPr>
-            <w:tcW w:w="858" w:type="dxa"/>
-            <w:shd w:val="clear" w:color="auto" w:fill="auto"/>
-            <w:vAlign w:val="center"/>
-            <w:hideMark/>
-          </w:tcPr>
-          <w:p>
-            <w:pPr>
-              <w:rPr>
-                <w:rFonts w:ascii="Arial Narrow" w:hAnsi="Arial Narrow"/>
-              </w:rPr>
-            </w:pPr>
-            <w:r>
-              <w:rPr>
-                <w:rFonts w:ascii="Arial Narrow" w:hAnsi="Arial Narrow"/>
-              </w:rPr>
-              <w:t>Sep 9</w:t>
-            </w:r>
-          </w:p>
-        </w:tc>
-        <w:tc>
-          <w:tcPr>
-            <w:tcW w:w="982" w:type="dxa"/>
+            <w:tcW w:w="854" w:type="dxa"/>
+            <w:shd w:val="clear" w:color="auto" w:fill="auto"/>
+            <w:vAlign w:val="center"/>
+            <w:hideMark/>
+          </w:tcPr>
+          <w:p>
+            <w:pPr>
+              <w:rPr>
+                <w:rFonts w:ascii="Arial Narrow" w:hAnsi="Arial Narrow"/>
+              </w:rPr>
+            </w:pPr>
+            <w:r>
+              <w:rPr>
+                <w:rFonts w:ascii="Arial Narrow" w:hAnsi="Arial Narrow"/>
+              </w:rPr>
+              <w:t>Sep 14</w:t>
+            </w:r>
+          </w:p>
+        </w:tc>
+        <w:tc>
+          <w:tcPr>
+            <w:tcW w:w="975" w:type="dxa"/>
             <w:shd w:val="clear" w:color="auto" w:fill="auto"/>
             <w:vAlign w:val="center"/>
             <w:hideMark/>
@@ -855,7 +792,7 @@
         </w:tc>
         <w:tc>
           <w:tcPr>
-            <w:tcW w:w="5147" w:type="dxa"/>
+            <w:tcW w:w="5159" w:type="dxa"/>
             <w:shd w:val="clear" w:color="auto" w:fill="auto"/>
             <w:vAlign w:val="center"/>
           </w:tcPr>
@@ -892,7 +829,7 @@
         </w:tc>
         <w:tc>
           <w:tcPr>
-            <w:tcW w:w="1351" w:type="dxa"/>
+            <w:tcW w:w="1350" w:type="dxa"/>
             <w:vMerge/>
             <w:shd w:val="clear" w:color="auto" w:fill="auto"/>
             <w:vAlign w:val="center"/>
@@ -916,28 +853,28 @@
         </w:trPr>
         <w:tc>
           <w:tcPr>
-            <w:tcW w:w="858" w:type="dxa"/>
-            <w:shd w:val="clear" w:color="auto" w:fill="auto"/>
-            <w:vAlign w:val="center"/>
-            <w:hideMark/>
-          </w:tcPr>
-          <w:p>
-            <w:pPr>
-              <w:rPr>
-                <w:rFonts w:ascii="Arial Narrow" w:hAnsi="Arial Narrow"/>
-              </w:rPr>
-            </w:pPr>
-            <w:r>
-              <w:rPr>
-                <w:rFonts w:ascii="Arial Narrow" w:hAnsi="Arial Narrow"/>
-              </w:rPr>
-              <w:t>Sep 11</w:t>
-            </w:r>
-          </w:p>
-        </w:tc>
-        <w:tc>
-          <w:tcPr>
-            <w:tcW w:w="982" w:type="dxa"/>
+            <w:tcW w:w="854" w:type="dxa"/>
+            <w:shd w:val="clear" w:color="auto" w:fill="auto"/>
+            <w:vAlign w:val="center"/>
+            <w:hideMark/>
+          </w:tcPr>
+          <w:p>
+            <w:pPr>
+              <w:rPr>
+                <w:rFonts w:ascii="Arial Narrow" w:hAnsi="Arial Narrow"/>
+              </w:rPr>
+            </w:pPr>
+            <w:r>
+              <w:rPr>
+                <w:rFonts w:ascii="Arial Narrow" w:hAnsi="Arial Narrow"/>
+              </w:rPr>
+              <w:t>Sep 16</w:t>
+            </w:r>
+          </w:p>
+        </w:tc>
+        <w:tc>
+          <w:tcPr>
+            <w:tcW w:w="975" w:type="dxa"/>
             <w:shd w:val="clear" w:color="auto" w:fill="auto"/>
             <w:vAlign w:val="center"/>
             <w:hideMark/>
@@ -981,7 +918,7 @@
         </w:tc>
         <w:tc>
           <w:tcPr>
-            <w:tcW w:w="5147" w:type="dxa"/>
+            <w:tcW w:w="5159" w:type="dxa"/>
             <w:shd w:val="clear" w:color="auto" w:fill="auto"/>
             <w:vAlign w:val="center"/>
           </w:tcPr>
@@ -1018,7 +955,7 @@
         </w:tc>
         <w:tc>
           <w:tcPr>
-            <w:tcW w:w="1351" w:type="dxa"/>
+            <w:tcW w:w="1350" w:type="dxa"/>
             <w:vMerge/>
             <w:shd w:val="clear" w:color="auto" w:fill="auto"/>
             <w:vAlign w:val="center"/>
@@ -1041,29 +978,29 @@
         </w:trPr>
         <w:tc>
           <w:tcPr>
-            <w:tcW w:w="858" w:type="dxa"/>
-            <w:shd w:val="clear" w:color="auto" w:fill="auto"/>
-            <w:vAlign w:val="center"/>
-            <w:hideMark/>
-          </w:tcPr>
-          <w:p>
-            <w:pPr>
-              <w:rPr>
-                <w:rFonts w:ascii="Arial Narrow" w:hAnsi="Arial Narrow"/>
-              </w:rPr>
-            </w:pPr>
-            <w:r>
-              <w:rPr>
-                <w:rFonts w:ascii="Arial Narrow" w:hAnsi="Arial Narrow"/>
-              </w:rPr>
-              <w:t>Sep 16</w:t>
-            </w:r>
-          </w:p>
-        </w:tc>
-        <w:tc>
-          <w:tcPr>
-            <w:tcW w:w="982" w:type="dxa"/>
-            <w:shd w:val="clear" w:color="auto" w:fill="auto"/>
+            <w:tcW w:w="854" w:type="dxa"/>
+            <w:shd w:val="clear" w:color="auto" w:fill="FFF2CC" w:themeFill="accent4" w:themeFillTint="33"/>
+            <w:vAlign w:val="center"/>
+            <w:hideMark/>
+          </w:tcPr>
+          <w:p>
+            <w:pPr>
+              <w:rPr>
+                <w:rFonts w:ascii="Arial Narrow" w:hAnsi="Arial Narrow"/>
+              </w:rPr>
+            </w:pPr>
+            <w:r>
+              <w:rPr>
+                <w:rFonts w:ascii="Arial Narrow" w:hAnsi="Arial Narrow"/>
+              </w:rPr>
+              <w:t>Sep 21</w:t>
+            </w:r>
+          </w:p>
+        </w:tc>
+        <w:tc>
+          <w:tcPr>
+            <w:tcW w:w="975" w:type="dxa"/>
+            <w:shd w:val="clear" w:color="auto" w:fill="FFF2CC" w:themeFill="accent4" w:themeFillTint="33"/>
             <w:vAlign w:val="center"/>
             <w:hideMark/>
           </w:tcPr>
@@ -1084,41 +1021,35 @@
         <w:tc>
           <w:tcPr>
             <w:tcW w:w="1183" w:type="dxa"/>
-            <w:shd w:val="clear" w:color="auto" w:fill="auto"/>
-            <w:vAlign w:val="center"/>
-          </w:tcPr>
-          <w:p>
-            <w:pPr>
-              <w:jc w:val="center"/>
-              <w:rPr>
-                <w:rFonts w:ascii="Arial Narrow" w:hAnsi="Arial Narrow"/>
-              </w:rPr>
-            </w:pPr>
-            <w:r>
-              <w:rPr>
-                <w:rFonts w:ascii="Arial Narrow" w:hAnsi="Arial Narrow"/>
-              </w:rPr>
-              <w:t>Ch 5</w:t>
-            </w:r>
-          </w:p>
-        </w:tc>
-        <w:tc>
-          <w:tcPr>
-            <w:tcW w:w="5147" w:type="dxa"/>
-            <w:shd w:val="clear" w:color="auto" w:fill="auto"/>
-            <w:vAlign w:val="center"/>
-          </w:tcPr>
-          <w:p>
-            <w:pPr>
-              <w:rPr>
-                <w:rFonts w:ascii="Arial Narrow" w:hAnsi="Arial Narrow"/>
-              </w:rPr>
-            </w:pPr>
-            <w:r>
-              <w:rPr>
-                <w:rFonts w:ascii="Arial Narrow" w:hAnsi="Arial Narrow"/>
-              </w:rPr>
-              <w:t>Intro to Hypothesis Testing: 1 Sample z-test</w:t>
+            <w:shd w:val="clear" w:color="auto" w:fill="FFF2CC" w:themeFill="accent4" w:themeFillTint="33"/>
+            <w:vAlign w:val="center"/>
+          </w:tcPr>
+          <w:p>
+            <w:pPr>
+              <w:jc w:val="center"/>
+              <w:rPr>
+                <w:rFonts w:ascii="Arial Narrow" w:hAnsi="Arial Narrow"/>
+              </w:rPr>
+            </w:pPr>
+          </w:p>
+        </w:tc>
+        <w:tc>
+          <w:tcPr>
+            <w:tcW w:w="5159" w:type="dxa"/>
+            <w:shd w:val="clear" w:color="auto" w:fill="FFF2CC" w:themeFill="accent4" w:themeFillTint="33"/>
+            <w:vAlign w:val="center"/>
+          </w:tcPr>
+          <w:p>
+            <w:pPr>
+              <w:rPr>
+                <w:rFonts w:ascii="Arial Narrow" w:hAnsi="Arial Narrow"/>
+              </w:rPr>
+            </w:pPr>
+            <w:r>
+              <w:rPr>
+                <w:rFonts w:ascii="Arial Narrow" w:hAnsi="Arial Narrow"/>
+              </w:rPr>
+              <w:t>Exam 1</w:t>
             </w:r>
           </w:p>
         </w:tc>
@@ -1140,7 +1071,7 @@
         </w:tc>
         <w:tc>
           <w:tcPr>
-            <w:tcW w:w="1351" w:type="dxa"/>
+            <w:tcW w:w="1350" w:type="dxa"/>
             <w:vMerge/>
             <w:shd w:val="clear" w:color="auto" w:fill="auto"/>
             <w:vAlign w:val="center"/>
@@ -1163,28 +1094,28 @@
         </w:trPr>
         <w:tc>
           <w:tcPr>
-            <w:tcW w:w="858" w:type="dxa"/>
-            <w:shd w:val="clear" w:color="auto" w:fill="auto"/>
-            <w:vAlign w:val="center"/>
-            <w:hideMark/>
-          </w:tcPr>
-          <w:p>
-            <w:pPr>
-              <w:rPr>
-                <w:rFonts w:ascii="Arial Narrow" w:hAnsi="Arial Narrow"/>
-              </w:rPr>
-            </w:pPr>
-            <w:r>
-              <w:rPr>
-                <w:rFonts w:ascii="Arial Narrow" w:hAnsi="Arial Narrow"/>
-              </w:rPr>
-              <w:t>Sep 18</w:t>
-            </w:r>
-          </w:p>
-        </w:tc>
-        <w:tc>
-          <w:tcPr>
-            <w:tcW w:w="982" w:type="dxa"/>
+            <w:tcW w:w="854" w:type="dxa"/>
+            <w:shd w:val="clear" w:color="auto" w:fill="auto"/>
+            <w:vAlign w:val="center"/>
+            <w:hideMark/>
+          </w:tcPr>
+          <w:p>
+            <w:pPr>
+              <w:rPr>
+                <w:rFonts w:ascii="Arial Narrow" w:hAnsi="Arial Narrow"/>
+              </w:rPr>
+            </w:pPr>
+            <w:r>
+              <w:rPr>
+                <w:rFonts w:ascii="Arial Narrow" w:hAnsi="Arial Narrow"/>
+              </w:rPr>
+              <w:t>Sep 23</w:t>
+            </w:r>
+          </w:p>
+        </w:tc>
+        <w:tc>
+          <w:tcPr>
+            <w:tcW w:w="975" w:type="dxa"/>
             <w:shd w:val="clear" w:color="auto" w:fill="auto"/>
             <w:vAlign w:val="center"/>
             <w:hideMark/>
@@ -1223,13 +1154,13 @@
               <w:rPr>
                 <w:rFonts w:ascii="Arial Narrow" w:hAnsi="Arial Narrow"/>
               </w:rPr>
-              <w:t>Ch 6</w:t>
-            </w:r>
-          </w:p>
-        </w:tc>
-        <w:tc>
-          <w:tcPr>
-            <w:tcW w:w="5147" w:type="dxa"/>
+              <w:t>Ch 5</w:t>
+            </w:r>
+          </w:p>
+        </w:tc>
+        <w:tc>
+          <w:tcPr>
+            <w:tcW w:w="5159" w:type="dxa"/>
             <w:shd w:val="clear" w:color="auto" w:fill="auto"/>
             <w:vAlign w:val="center"/>
           </w:tcPr>
@@ -1244,45 +1175,66 @@
               <w:rPr>
                 <w:rFonts w:ascii="Arial Narrow" w:hAnsi="Arial Narrow"/>
               </w:rPr>
-              <w:t>Confidence Interval Estimation: The t Distribution</w:t>
+              <w:t>Intro to Hypothesis Testing: 1 Sample z-test</w:t>
             </w:r>
           </w:p>
         </w:tc>
         <w:tc>
           <w:tcPr>
             <w:tcW w:w="498" w:type="dxa"/>
-            <w:vMerge/>
-            <w:shd w:val="clear" w:color="auto" w:fill="auto"/>
-            <w:textDirection w:val="tbRl"/>
-            <w:vAlign w:val="center"/>
-          </w:tcPr>
-          <w:p>
-            <w:pPr>
-              <w:ind w:left="113" w:right="113"/>
+            <w:vMerge w:val="restart"/>
+            <w:shd w:val="clear" w:color="auto" w:fill="auto"/>
+            <w:vAlign w:val="center"/>
+          </w:tcPr>
+          <w:p>
+            <w:pPr>
               <w:jc w:val="center"/>
               <w:rPr>
                 <w:rFonts w:ascii="Arial Narrow" w:hAnsi="Arial Narrow"/>
                 <w:bCs/>
               </w:rPr>
             </w:pPr>
-          </w:p>
-        </w:tc>
-        <w:tc>
-          <w:tcPr>
-            <w:tcW w:w="1351" w:type="dxa"/>
-            <w:vMerge/>
-            <w:shd w:val="clear" w:color="auto" w:fill="auto"/>
-            <w:vAlign w:val="center"/>
-            <w:hideMark/>
-          </w:tcPr>
-          <w:p>
-            <w:pPr>
-              <w:jc w:val="center"/>
-              <w:rPr>
-                <w:rFonts w:ascii="Arial Narrow" w:hAnsi="Arial Narrow"/>
-                <w:bCs/>
-              </w:rPr>
-            </w:pPr>
+            <w:r>
+              <w:rPr>
+                <w:rFonts w:ascii="Arial Narrow" w:hAnsi="Arial Narrow"/>
+              </w:rPr>
+              <w:t>2</w:t>
+            </w:r>
+          </w:p>
+        </w:tc>
+        <w:tc>
+          <w:tcPr>
+            <w:tcW w:w="1350" w:type="dxa"/>
+            <w:vMerge w:val="restart"/>
+            <w:shd w:val="clear" w:color="auto" w:fill="auto"/>
+            <w:vAlign w:val="center"/>
+            <w:hideMark/>
+          </w:tcPr>
+          <w:p>
+            <w:pPr>
+              <w:jc w:val="center"/>
+              <w:rPr>
+                <w:rFonts w:ascii="Arial Narrow" w:hAnsi="Arial Narrow"/>
+              </w:rPr>
+            </w:pPr>
+            <w:r>
+              <w:rPr>
+                <w:rFonts w:ascii="Arial Narrow" w:hAnsi="Arial Narrow"/>
+              </w:rPr>
+              <w:t>Groundwork for</w:t>
+            </w:r>
+            <w:r>
+              <w:rPr>
+                <w:rFonts w:ascii="Arial Narrow" w:hAnsi="Arial Narrow"/>
+              </w:rPr>
+              <w:t xml:space="preserve"> </w:t>
+            </w:r>
+            <w:r>
+              <w:rPr>
+                <w:rFonts w:ascii="Arial Narrow" w:hAnsi="Arial Narrow"/>
+              </w:rPr>
+              <w:t>Inference</w:t>
+            </w:r>
           </w:p>
         </w:tc>
       </w:tr>
@@ -1293,28 +1245,28 @@
         </w:trPr>
         <w:tc>
           <w:tcPr>
-            <w:tcW w:w="858" w:type="dxa"/>
-            <w:shd w:val="clear" w:color="auto" w:fill="auto"/>
-            <w:vAlign w:val="center"/>
-            <w:hideMark/>
-          </w:tcPr>
-          <w:p>
-            <w:pPr>
-              <w:rPr>
-                <w:rFonts w:ascii="Arial Narrow" w:hAnsi="Arial Narrow"/>
-              </w:rPr>
-            </w:pPr>
-            <w:r>
-              <w:rPr>
-                <w:rFonts w:ascii="Arial Narrow" w:hAnsi="Arial Narrow"/>
-              </w:rPr>
-              <w:t>Sep 23</w:t>
-            </w:r>
-          </w:p>
-        </w:tc>
-        <w:tc>
-          <w:tcPr>
-            <w:tcW w:w="982" w:type="dxa"/>
+            <w:tcW w:w="854" w:type="dxa"/>
+            <w:shd w:val="clear" w:color="auto" w:fill="auto"/>
+            <w:vAlign w:val="center"/>
+            <w:hideMark/>
+          </w:tcPr>
+          <w:p>
+            <w:pPr>
+              <w:rPr>
+                <w:rFonts w:ascii="Arial Narrow" w:hAnsi="Arial Narrow"/>
+              </w:rPr>
+            </w:pPr>
+            <w:r>
+              <w:rPr>
+                <w:rFonts w:ascii="Arial Narrow" w:hAnsi="Arial Narrow"/>
+              </w:rPr>
+              <w:t>Sep 28</w:t>
+            </w:r>
+          </w:p>
+        </w:tc>
+        <w:tc>
+          <w:tcPr>
+            <w:tcW w:w="975" w:type="dxa"/>
             <w:shd w:val="clear" w:color="auto" w:fill="auto"/>
             <w:vAlign w:val="center"/>
             <w:hideMark/>
@@ -1346,25 +1298,31 @@
                 <w:rFonts w:ascii="Arial Narrow" w:hAnsi="Arial Narrow"/>
               </w:rPr>
             </w:pPr>
-          </w:p>
-        </w:tc>
-        <w:tc>
-          <w:tcPr>
-            <w:tcW w:w="5147" w:type="dxa"/>
-            <w:shd w:val="clear" w:color="auto" w:fill="auto"/>
-            <w:vAlign w:val="center"/>
-          </w:tcPr>
-          <w:p>
-            <w:pPr>
-              <w:rPr>
-                <w:rFonts w:ascii="Arial Narrow" w:hAnsi="Arial Narrow"/>
-              </w:rPr>
-            </w:pPr>
-            <w:r>
-              <w:rPr>
-                <w:rFonts w:ascii="Arial Narrow" w:hAnsi="Arial Narrow"/>
-              </w:rPr>
-              <w:t>Catch Up Day</w:t>
+            <w:r>
+              <w:rPr>
+                <w:rFonts w:ascii="Arial Narrow" w:hAnsi="Arial Narrow"/>
+              </w:rPr>
+              <w:t>Ch 6</w:t>
+            </w:r>
+          </w:p>
+        </w:tc>
+        <w:tc>
+          <w:tcPr>
+            <w:tcW w:w="5159" w:type="dxa"/>
+            <w:shd w:val="clear" w:color="auto" w:fill="auto"/>
+            <w:vAlign w:val="center"/>
+          </w:tcPr>
+          <w:p>
+            <w:pPr>
+              <w:rPr>
+                <w:rFonts w:ascii="Arial Narrow" w:hAnsi="Arial Narrow"/>
+              </w:rPr>
+            </w:pPr>
+            <w:r>
+              <w:rPr>
+                <w:rFonts w:ascii="Arial Narrow" w:hAnsi="Arial Narrow"/>
+              </w:rPr>
+              <w:t>Confidence Interval Estimation: The t Distribution</w:t>
             </w:r>
           </w:p>
         </w:tc>
@@ -1378,17 +1336,16 @@
           </w:tcPr>
           <w:p>
             <w:pPr>
-              <w:ind w:left="113" w:right="113"/>
-              <w:jc w:val="center"/>
-              <w:rPr>
-                <w:rFonts w:ascii="Arial Narrow" w:hAnsi="Arial Narrow"/>
-              </w:rPr>
-            </w:pPr>
-          </w:p>
-        </w:tc>
-        <w:tc>
-          <w:tcPr>
-            <w:tcW w:w="1351" w:type="dxa"/>
+              <w:jc w:val="center"/>
+              <w:rPr>
+                <w:rFonts w:ascii="Arial Narrow" w:hAnsi="Arial Narrow"/>
+              </w:rPr>
+            </w:pPr>
+          </w:p>
+        </w:tc>
+        <w:tc>
+          <w:tcPr>
+            <w:tcW w:w="1350" w:type="dxa"/>
             <w:vMerge/>
             <w:shd w:val="clear" w:color="auto" w:fill="auto"/>
             <w:vAlign w:val="center"/>
@@ -1411,29 +1368,29 @@
         </w:trPr>
         <w:tc>
           <w:tcPr>
-            <w:tcW w:w="858" w:type="dxa"/>
-            <w:shd w:val="clear" w:color="auto" w:fill="E7E6E6" w:themeFill="background2"/>
-            <w:vAlign w:val="center"/>
-            <w:hideMark/>
-          </w:tcPr>
-          <w:p>
-            <w:pPr>
-              <w:rPr>
-                <w:rFonts w:ascii="Arial Narrow" w:hAnsi="Arial Narrow"/>
-              </w:rPr>
-            </w:pPr>
-            <w:r>
-              <w:rPr>
-                <w:rFonts w:ascii="Arial Narrow" w:hAnsi="Arial Narrow"/>
-              </w:rPr>
-              <w:t>Sep 25</w:t>
-            </w:r>
-          </w:p>
-        </w:tc>
-        <w:tc>
-          <w:tcPr>
-            <w:tcW w:w="982" w:type="dxa"/>
-            <w:shd w:val="clear" w:color="auto" w:fill="E7E6E6" w:themeFill="background2"/>
+            <w:tcW w:w="854" w:type="dxa"/>
+            <w:shd w:val="clear" w:color="auto" w:fill="FFFFFF" w:themeFill="background1"/>
+            <w:vAlign w:val="center"/>
+            <w:hideMark/>
+          </w:tcPr>
+          <w:p>
+            <w:pPr>
+              <w:rPr>
+                <w:rFonts w:ascii="Arial Narrow" w:hAnsi="Arial Narrow"/>
+              </w:rPr>
+            </w:pPr>
+            <w:r>
+              <w:rPr>
+                <w:rFonts w:ascii="Arial Narrow" w:hAnsi="Arial Narrow"/>
+              </w:rPr>
+              <w:t>Sep 30</w:t>
+            </w:r>
+          </w:p>
+        </w:tc>
+        <w:tc>
+          <w:tcPr>
+            <w:tcW w:w="975" w:type="dxa"/>
+            <w:shd w:val="clear" w:color="auto" w:fill="FFFFFF" w:themeFill="background1"/>
             <w:vAlign w:val="center"/>
             <w:hideMark/>
           </w:tcPr>
@@ -1456,35 +1413,41 @@
         <w:tc>
           <w:tcPr>
             <w:tcW w:w="1183" w:type="dxa"/>
-            <w:shd w:val="clear" w:color="auto" w:fill="E7E6E6" w:themeFill="background2"/>
-            <w:vAlign w:val="center"/>
-          </w:tcPr>
-          <w:p>
-            <w:pPr>
-              <w:jc w:val="center"/>
-              <w:rPr>
-                <w:rFonts w:ascii="Arial Narrow" w:hAnsi="Arial Narrow"/>
-              </w:rPr>
-            </w:pPr>
-          </w:p>
-        </w:tc>
-        <w:tc>
-          <w:tcPr>
-            <w:tcW w:w="5147" w:type="dxa"/>
-            <w:shd w:val="clear" w:color="auto" w:fill="E7E6E6" w:themeFill="background2"/>
-            <w:vAlign w:val="center"/>
-          </w:tcPr>
-          <w:p>
-            <w:pPr>
-              <w:rPr>
-                <w:rFonts w:ascii="Arial Narrow" w:hAnsi="Arial Narrow"/>
-              </w:rPr>
-            </w:pPr>
-            <w:r>
-              <w:rPr>
-                <w:rFonts w:ascii="Arial Narrow" w:hAnsi="Arial Narrow"/>
-              </w:rPr>
-              <w:t>EXAM 1</w:t>
+            <w:shd w:val="clear" w:color="auto" w:fill="FFFFFF" w:themeFill="background1"/>
+            <w:vAlign w:val="center"/>
+          </w:tcPr>
+          <w:p>
+            <w:pPr>
+              <w:jc w:val="center"/>
+              <w:rPr>
+                <w:rFonts w:ascii="Arial Narrow" w:hAnsi="Arial Narrow"/>
+              </w:rPr>
+            </w:pPr>
+            <w:r>
+              <w:rPr>
+                <w:rFonts w:ascii="Arial Narrow" w:hAnsi="Arial Narrow"/>
+              </w:rPr>
+              <w:t>Ch 7</w:t>
+            </w:r>
+          </w:p>
+        </w:tc>
+        <w:tc>
+          <w:tcPr>
+            <w:tcW w:w="5159" w:type="dxa"/>
+            <w:shd w:val="clear" w:color="auto" w:fill="FFFFFF" w:themeFill="background1"/>
+            <w:vAlign w:val="center"/>
+          </w:tcPr>
+          <w:p>
+            <w:pPr>
+              <w:rPr>
+                <w:rFonts w:ascii="Arial Narrow" w:hAnsi="Arial Narrow"/>
+              </w:rPr>
+            </w:pPr>
+            <w:r>
+              <w:rPr>
+                <w:rFonts w:ascii="Arial Narrow" w:hAnsi="Arial Narrow"/>
+              </w:rPr>
+              <w:t>Independent Samples t-Test for Means</w:t>
             </w:r>
           </w:p>
         </w:tc>
@@ -1498,17 +1461,16 @@
           </w:tcPr>
           <w:p>
             <w:pPr>
-              <w:ind w:left="113" w:right="113"/>
-              <w:jc w:val="center"/>
-              <w:rPr>
-                <w:rFonts w:ascii="Arial Narrow" w:hAnsi="Arial Narrow"/>
-              </w:rPr>
-            </w:pPr>
-          </w:p>
-        </w:tc>
-        <w:tc>
-          <w:tcPr>
-            <w:tcW w:w="1351" w:type="dxa"/>
+              <w:jc w:val="center"/>
+              <w:rPr>
+                <w:rFonts w:ascii="Arial Narrow" w:hAnsi="Arial Narrow"/>
+              </w:rPr>
+            </w:pPr>
+          </w:p>
+        </w:tc>
+        <w:tc>
+          <w:tcPr>
+            <w:tcW w:w="1350" w:type="dxa"/>
             <w:vMerge/>
             <w:shd w:val="clear" w:color="auto" w:fill="auto"/>
             <w:vAlign w:val="center"/>
@@ -1532,28 +1494,28 @@
         </w:trPr>
         <w:tc>
           <w:tcPr>
-            <w:tcW w:w="858" w:type="dxa"/>
-            <w:shd w:val="clear" w:color="auto" w:fill="auto"/>
-            <w:vAlign w:val="center"/>
-            <w:hideMark/>
-          </w:tcPr>
-          <w:p>
-            <w:pPr>
-              <w:rPr>
-                <w:rFonts w:ascii="Arial Narrow" w:hAnsi="Arial Narrow"/>
-              </w:rPr>
-            </w:pPr>
-            <w:r>
-              <w:rPr>
-                <w:rFonts w:ascii="Arial Narrow" w:hAnsi="Arial Narrow"/>
-              </w:rPr>
-              <w:t>Sep 30</w:t>
-            </w:r>
-          </w:p>
-        </w:tc>
-        <w:tc>
-          <w:tcPr>
-            <w:tcW w:w="982" w:type="dxa"/>
+            <w:tcW w:w="854" w:type="dxa"/>
+            <w:shd w:val="clear" w:color="auto" w:fill="auto"/>
+            <w:vAlign w:val="center"/>
+            <w:hideMark/>
+          </w:tcPr>
+          <w:p>
+            <w:pPr>
+              <w:rPr>
+                <w:rFonts w:ascii="Arial Narrow" w:hAnsi="Arial Narrow"/>
+              </w:rPr>
+            </w:pPr>
+            <w:r>
+              <w:rPr>
+                <w:rFonts w:ascii="Arial Narrow" w:hAnsi="Arial Narrow"/>
+              </w:rPr>
+              <w:t xml:space="preserve">Oct 5 </w:t>
+            </w:r>
+          </w:p>
+        </w:tc>
+        <w:tc>
+          <w:tcPr>
+            <w:tcW w:w="975" w:type="dxa"/>
             <w:shd w:val="clear" w:color="auto" w:fill="auto"/>
             <w:vAlign w:val="center"/>
             <w:hideMark/>
@@ -1588,102 +1550,63 @@
             <w:r>
               <w:rPr>
                 <w:rFonts w:ascii="Arial Narrow" w:hAnsi="Arial Narrow"/>
-              </w:rPr>
-              <w:t>Ch 7</w:t>
-            </w:r>
-          </w:p>
-        </w:tc>
-        <w:tc>
-          <w:tcPr>
-            <w:tcW w:w="5147" w:type="dxa"/>
-            <w:shd w:val="clear" w:color="auto" w:fill="auto"/>
-            <w:vAlign w:val="center"/>
-          </w:tcPr>
-          <w:p>
-            <w:pPr>
-              <w:rPr>
-                <w:rFonts w:ascii="Arial Narrow" w:hAnsi="Arial Narrow"/>
-              </w:rPr>
-            </w:pPr>
-            <w:r>
-              <w:rPr>
-                <w:rFonts w:ascii="Arial Narrow" w:hAnsi="Arial Narrow"/>
-              </w:rPr>
-              <w:t>Independent Samples t-Test for Means</w:t>
+                <w:bCs/>
+              </w:rPr>
+              <w:t>Ch 8</w:t>
+            </w:r>
+          </w:p>
+        </w:tc>
+        <w:tc>
+          <w:tcPr>
+            <w:tcW w:w="5159" w:type="dxa"/>
+            <w:shd w:val="clear" w:color="auto" w:fill="auto"/>
+            <w:vAlign w:val="center"/>
+          </w:tcPr>
+          <w:p>
+            <w:pPr>
+              <w:rPr>
+                <w:rFonts w:ascii="Arial Narrow" w:hAnsi="Arial Narrow"/>
+              </w:rPr>
+            </w:pPr>
+            <w:r>
+              <w:rPr>
+                <w:rFonts w:ascii="Arial Narrow" w:hAnsi="Arial Narrow"/>
+              </w:rPr>
+              <w:t>Statistical Power &amp; Effect Size</w:t>
             </w:r>
           </w:p>
         </w:tc>
         <w:tc>
           <w:tcPr>
             <w:tcW w:w="498" w:type="dxa"/>
-            <w:vMerge w:val="restart"/>
-            <w:shd w:val="clear" w:color="auto" w:fill="auto"/>
-            <w:vAlign w:val="center"/>
-          </w:tcPr>
-          <w:p>
-            <w:pPr>
-              <w:jc w:val="center"/>
-              <w:rPr>
-                <w:rFonts w:ascii="Arial Narrow" w:hAnsi="Arial Narrow"/>
-              </w:rPr>
-            </w:pPr>
-            <w:r>
-              <w:rPr>
-                <w:rFonts w:ascii="Arial Narrow" w:hAnsi="Arial Narrow"/>
-              </w:rPr>
-              <w:t>2</w:t>
-            </w:r>
-          </w:p>
-        </w:tc>
-        <w:tc>
-          <w:tcPr>
-            <w:tcW w:w="1351" w:type="dxa"/>
-            <w:vMerge w:val="restart"/>
-            <w:shd w:val="clear" w:color="auto" w:fill="auto"/>
-            <w:vAlign w:val="center"/>
-            <w:hideMark/>
-          </w:tcPr>
-          <w:p>
-            <w:pPr>
-              <w:jc w:val="center"/>
-              <w:rPr>
-                <w:rFonts w:ascii="Arial Narrow" w:hAnsi="Arial Narrow"/>
-              </w:rPr>
-            </w:pPr>
-            <w:r>
-              <w:rPr>
-                <w:rFonts w:ascii="Arial Narrow" w:hAnsi="Arial Narrow"/>
-              </w:rPr>
-              <w:t>Hypothesis Tests for 2 or More Groups</w:t>
-            </w:r>
-          </w:p>
-          <w:p>
-            <w:pPr>
-              <w:jc w:val="center"/>
-              <w:rPr>
-                <w:rFonts w:ascii="Arial Narrow" w:hAnsi="Arial Narrow"/>
-              </w:rPr>
-            </w:pPr>
-          </w:p>
-          <w:p>
-            <w:pPr>
-              <w:jc w:val="center"/>
-              <w:rPr>
-                <w:rFonts w:ascii="Arial Narrow" w:hAnsi="Arial Narrow"/>
-              </w:rPr>
-            </w:pPr>
-            <w:r>
-              <w:rPr>
-                <w:rFonts w:ascii="Arial Narrow" w:hAnsi="Arial Narrow"/>
-              </w:rPr>
-              <w:t xml:space="preserve">HW </w:t>
-            </w:r>
-            <w:r>
-              <w:rPr>
-                <w:rFonts w:ascii="Arial Narrow" w:hAnsi="Arial Narrow"/>
-              </w:rPr>
-              <w:t>2 Due</w:t>
-            </w:r>
+            <w:vMerge/>
+            <w:shd w:val="clear" w:color="auto" w:fill="auto"/>
+            <w:vAlign w:val="center"/>
+          </w:tcPr>
+          <w:p>
+            <w:pPr>
+              <w:jc w:val="center"/>
+              <w:rPr>
+                <w:rFonts w:ascii="Arial Narrow" w:hAnsi="Arial Narrow"/>
+              </w:rPr>
+            </w:pPr>
+          </w:p>
+        </w:tc>
+        <w:tc>
+          <w:tcPr>
+            <w:tcW w:w="1350" w:type="dxa"/>
+            <w:vMerge/>
+            <w:shd w:val="clear" w:color="auto" w:fill="auto"/>
+            <w:vAlign w:val="center"/>
+            <w:hideMark/>
+          </w:tcPr>
+          <w:p>
+            <w:pPr>
+              <w:jc w:val="center"/>
+              <w:rPr>
+                <w:rFonts w:ascii="Arial Narrow" w:hAnsi="Arial Narrow"/>
+              </w:rPr>
+            </w:pPr>
           </w:p>
         </w:tc>
       </w:tr>
@@ -1694,8 +1617,8 @@
         </w:trPr>
         <w:tc>
           <w:tcPr>
-            <w:tcW w:w="858" w:type="dxa"/>
-            <w:shd w:val="clear" w:color="auto" w:fill="auto"/>
+            <w:tcW w:w="854" w:type="dxa"/>
+            <w:shd w:val="clear" w:color="auto" w:fill="FFF2CC" w:themeFill="accent4" w:themeFillTint="33"/>
             <w:vAlign w:val="center"/>
             <w:hideMark/>
           </w:tcPr>
@@ -1710,14 +1633,14 @@
                 <w:rFonts w:ascii="Arial Narrow" w:hAnsi="Arial Narrow"/>
                 <w:bCs/>
               </w:rPr>
-              <w:t>Oct 2</w:t>
-            </w:r>
-          </w:p>
-        </w:tc>
-        <w:tc>
-          <w:tcPr>
-            <w:tcW w:w="982" w:type="dxa"/>
-            <w:shd w:val="clear" w:color="auto" w:fill="auto"/>
+              <w:t>Oct 7</w:t>
+            </w:r>
+          </w:p>
+        </w:tc>
+        <w:tc>
+          <w:tcPr>
+            <w:tcW w:w="975" w:type="dxa"/>
+            <w:shd w:val="clear" w:color="auto" w:fill="FFF2CC" w:themeFill="accent4" w:themeFillTint="33"/>
             <w:vAlign w:val="center"/>
             <w:hideMark/>
           </w:tcPr>
@@ -1739,42 +1662,35 @@
         <w:tc>
           <w:tcPr>
             <w:tcW w:w="1183" w:type="dxa"/>
-            <w:shd w:val="clear" w:color="auto" w:fill="auto"/>
-            <w:vAlign w:val="center"/>
-          </w:tcPr>
-          <w:p>
-            <w:pPr>
-              <w:jc w:val="center"/>
-              <w:rPr>
-                <w:rFonts w:ascii="Arial Narrow" w:hAnsi="Arial Narrow"/>
-              </w:rPr>
-            </w:pPr>
-            <w:r>
-              <w:rPr>
-                <w:rFonts w:ascii="Arial Narrow" w:hAnsi="Arial Narrow"/>
-                <w:bCs/>
-              </w:rPr>
-              <w:t>Ch 8</w:t>
-            </w:r>
-          </w:p>
-        </w:tc>
-        <w:tc>
-          <w:tcPr>
-            <w:tcW w:w="5147" w:type="dxa"/>
-            <w:shd w:val="clear" w:color="auto" w:fill="auto"/>
-            <w:vAlign w:val="center"/>
-          </w:tcPr>
-          <w:p>
-            <w:pPr>
-              <w:rPr>
-                <w:rFonts w:ascii="Arial Narrow" w:hAnsi="Arial Narrow"/>
-              </w:rPr>
-            </w:pPr>
-            <w:r>
-              <w:rPr>
-                <w:rFonts w:ascii="Arial Narrow" w:hAnsi="Arial Narrow"/>
-              </w:rPr>
-              <w:t>Statistical Power &amp; Effect Size</w:t>
+            <w:shd w:val="clear" w:color="auto" w:fill="FFF2CC" w:themeFill="accent4" w:themeFillTint="33"/>
+            <w:vAlign w:val="center"/>
+          </w:tcPr>
+          <w:p>
+            <w:pPr>
+              <w:jc w:val="center"/>
+              <w:rPr>
+                <w:rFonts w:ascii="Arial Narrow" w:hAnsi="Arial Narrow"/>
+              </w:rPr>
+            </w:pPr>
+          </w:p>
+        </w:tc>
+        <w:tc>
+          <w:tcPr>
+            <w:tcW w:w="5159" w:type="dxa"/>
+            <w:shd w:val="clear" w:color="auto" w:fill="FFF2CC" w:themeFill="accent4" w:themeFillTint="33"/>
+            <w:vAlign w:val="center"/>
+          </w:tcPr>
+          <w:p>
+            <w:pPr>
+              <w:rPr>
+                <w:rFonts w:ascii="Arial Narrow" w:hAnsi="Arial Narrow"/>
+              </w:rPr>
+            </w:pPr>
+            <w:r>
+              <w:rPr>
+                <w:rFonts w:ascii="Arial Narrow" w:hAnsi="Arial Narrow"/>
+              </w:rPr>
+              <w:t>Exam 2</w:t>
             </w:r>
           </w:p>
         </w:tc>
@@ -1796,7 +1712,7 @@
         </w:tc>
         <w:tc>
           <w:tcPr>
-            <w:tcW w:w="1351" w:type="dxa"/>
+            <w:tcW w:w="1350" w:type="dxa"/>
             <w:vMerge/>
             <w:shd w:val="clear" w:color="auto" w:fill="auto"/>
             <w:vAlign w:val="center"/>
@@ -1819,7 +1735,7 @@
         </w:trPr>
         <w:tc>
           <w:tcPr>
-            <w:tcW w:w="858" w:type="dxa"/>
+            <w:tcW w:w="854" w:type="dxa"/>
             <w:shd w:val="clear" w:color="auto" w:fill="auto"/>
             <w:vAlign w:val="center"/>
           </w:tcPr>
@@ -1837,13 +1753,13 @@
                 <w:bCs/>
                 <w:color w:val="000000" w:themeColor="text1"/>
               </w:rPr>
-              <w:t>Oct 7</w:t>
-            </w:r>
-          </w:p>
-        </w:tc>
-        <w:tc>
-          <w:tcPr>
-            <w:tcW w:w="982" w:type="dxa"/>
+              <w:t>Oct 12</w:t>
+            </w:r>
+          </w:p>
+        </w:tc>
+        <w:tc>
+          <w:tcPr>
+            <w:tcW w:w="975" w:type="dxa"/>
             <w:shd w:val="clear" w:color="auto" w:fill="auto"/>
             <w:vAlign w:val="center"/>
           </w:tcPr>
@@ -1881,13 +1797,13 @@
               <w:rPr>
                 <w:rFonts w:ascii="Arial Narrow" w:hAnsi="Arial Narrow"/>
               </w:rPr>
-              <w:t>Ch 12</w:t>
-            </w:r>
-          </w:p>
-        </w:tc>
-        <w:tc>
-          <w:tcPr>
-            <w:tcW w:w="5147" w:type="dxa"/>
+              <w:t>Ch 9</w:t>
+            </w:r>
+          </w:p>
+        </w:tc>
+        <w:tc>
+          <w:tcPr>
+            <w:tcW w:w="5159" w:type="dxa"/>
             <w:shd w:val="clear" w:color="auto" w:fill="auto"/>
             <w:vAlign w:val="center"/>
           </w:tcPr>
@@ -1901,22 +1817,21 @@
             <w:r>
               <w:rPr>
                 <w:rFonts w:ascii="Arial Narrow" w:hAnsi="Arial Narrow"/>
-              </w:rPr>
-              <w:t>1-way Independent Groups ANOVA</w:t>
+                <w:bCs/>
+              </w:rPr>
+              <w:t>Correlation</w:t>
             </w:r>
           </w:p>
         </w:tc>
         <w:tc>
           <w:tcPr>
             <w:tcW w:w="498" w:type="dxa"/>
-            <w:vMerge/>
-            <w:shd w:val="clear" w:color="auto" w:fill="auto"/>
-            <w:textDirection w:val="tbRl"/>
-            <w:vAlign w:val="center"/>
-          </w:tcPr>
-          <w:p>
-            <w:pPr>
-              <w:ind w:left="113" w:right="113"/>
+            <w:vMerge w:val="restart"/>
+            <w:shd w:val="clear" w:color="auto" w:fill="auto"/>
+            <w:vAlign w:val="center"/>
+          </w:tcPr>
+          <w:p>
+            <w:pPr>
               <w:jc w:val="center"/>
               <w:rPr>
                 <w:rFonts w:ascii="Arial Narrow" w:hAnsi="Arial Narrow"/>
@@ -1924,24 +1839,42 @@
                 <w:color w:val="000000" w:themeColor="text1"/>
               </w:rPr>
             </w:pPr>
-          </w:p>
-        </w:tc>
-        <w:tc>
-          <w:tcPr>
-            <w:tcW w:w="1351" w:type="dxa"/>
-            <w:vMerge/>
-            <w:shd w:val="clear" w:color="auto" w:fill="auto"/>
-            <w:vAlign w:val="center"/>
-          </w:tcPr>
-          <w:p>
-            <w:pPr>
-              <w:jc w:val="center"/>
+            <w:r>
               <w:rPr>
                 <w:rFonts w:ascii="Arial Narrow" w:hAnsi="Arial Narrow"/>
                 <w:bCs/>
                 <w:color w:val="000000" w:themeColor="text1"/>
               </w:rPr>
-            </w:pPr>
+              <w:t>3</w:t>
+            </w:r>
+          </w:p>
+        </w:tc>
+        <w:tc>
+          <w:tcPr>
+            <w:tcW w:w="1350" w:type="dxa"/>
+            <w:vMerge w:val="restart"/>
+            <w:shd w:val="clear" w:color="auto" w:fill="auto"/>
+            <w:vAlign w:val="center"/>
+          </w:tcPr>
+          <w:p>
+            <w:pPr>
+              <w:jc w:val="center"/>
+              <w:rPr>
+                <w:rFonts w:ascii="Arial Narrow" w:hAnsi="Arial Narrow"/>
+              </w:rPr>
+            </w:pPr>
+            <w:r>
+              <w:rPr>
+                <w:rFonts w:ascii="Arial Narrow" w:hAnsi="Arial Narrow"/>
+              </w:rPr>
+              <w:t xml:space="preserve">Hypothesis Tests for 2 </w:t>
+            </w:r>
+            <w:r>
+              <w:rPr>
+                <w:rFonts w:ascii="Arial Narrow" w:hAnsi="Arial Narrow"/>
+              </w:rPr>
+              <w:t>Measures per Subject</w:t>
+            </w:r>
           </w:p>
         </w:tc>
       </w:tr>
@@ -1952,27 +1885,27 @@
         </w:trPr>
         <w:tc>
           <w:tcPr>
-            <w:tcW w:w="858" w:type="dxa"/>
-            <w:shd w:val="clear" w:color="auto" w:fill="auto"/>
-            <w:vAlign w:val="center"/>
-          </w:tcPr>
-          <w:p>
-            <w:pPr>
-              <w:rPr>
-                <w:rFonts w:ascii="Arial Narrow" w:hAnsi="Arial Narrow"/>
-              </w:rPr>
-            </w:pPr>
-            <w:r>
-              <w:rPr>
-                <w:rFonts w:ascii="Arial Narrow" w:hAnsi="Arial Narrow"/>
-              </w:rPr>
-              <w:t>Oct 9</w:t>
-            </w:r>
-          </w:p>
-        </w:tc>
-        <w:tc>
-          <w:tcPr>
-            <w:tcW w:w="982" w:type="dxa"/>
+            <w:tcW w:w="854" w:type="dxa"/>
+            <w:shd w:val="clear" w:color="auto" w:fill="auto"/>
+            <w:vAlign w:val="center"/>
+          </w:tcPr>
+          <w:p>
+            <w:pPr>
+              <w:rPr>
+                <w:rFonts w:ascii="Arial Narrow" w:hAnsi="Arial Narrow"/>
+              </w:rPr>
+            </w:pPr>
+            <w:r>
+              <w:rPr>
+                <w:rFonts w:ascii="Arial Narrow" w:hAnsi="Arial Narrow"/>
+              </w:rPr>
+              <w:t>Oct 14</w:t>
+            </w:r>
+          </w:p>
+        </w:tc>
+        <w:tc>
+          <w:tcPr>
+            <w:tcW w:w="975" w:type="dxa"/>
             <w:shd w:val="clear" w:color="auto" w:fill="auto"/>
             <w:vAlign w:val="center"/>
           </w:tcPr>
@@ -2009,13 +1942,13 @@
               <w:rPr>
                 <w:rFonts w:ascii="Arial Narrow" w:hAnsi="Arial Narrow"/>
               </w:rPr>
-              <w:t>Ch 13</w:t>
-            </w:r>
-          </w:p>
-        </w:tc>
-        <w:tc>
-          <w:tcPr>
-            <w:tcW w:w="5147" w:type="dxa"/>
+              <w:t>Ch 10</w:t>
+            </w:r>
+          </w:p>
+        </w:tc>
+        <w:tc>
+          <w:tcPr>
+            <w:tcW w:w="5159" w:type="dxa"/>
             <w:shd w:val="clear" w:color="auto" w:fill="auto"/>
             <w:vAlign w:val="center"/>
           </w:tcPr>
@@ -2029,8 +1962,9 @@
             <w:r>
               <w:rPr>
                 <w:rFonts w:ascii="Arial Narrow" w:hAnsi="Arial Narrow"/>
-              </w:rPr>
-              <w:t>Multiple Comparisons</w:t>
+                <w:bCs/>
+              </w:rPr>
+              <w:t>Linear Regression</w:t>
             </w:r>
           </w:p>
         </w:tc>
@@ -2055,7 +1989,7 @@
         </w:tc>
         <w:tc>
           <w:tcPr>
-            <w:tcW w:w="1351" w:type="dxa"/>
+            <w:tcW w:w="1350" w:type="dxa"/>
             <w:vMerge/>
             <w:shd w:val="clear" w:color="auto" w:fill="auto"/>
             <w:vAlign w:val="center"/>
@@ -2078,27 +2012,27 @@
         </w:trPr>
         <w:tc>
           <w:tcPr>
-            <w:tcW w:w="858" w:type="dxa"/>
-            <w:shd w:val="clear" w:color="auto" w:fill="auto"/>
-            <w:vAlign w:val="center"/>
-          </w:tcPr>
-          <w:p>
-            <w:pPr>
-              <w:rPr>
-                <w:rFonts w:ascii="Arial Narrow" w:hAnsi="Arial Narrow"/>
-              </w:rPr>
-            </w:pPr>
-            <w:r>
-              <w:rPr>
-                <w:rFonts w:ascii="Arial Narrow" w:hAnsi="Arial Narrow"/>
-              </w:rPr>
-              <w:t>Oct 14</w:t>
-            </w:r>
-          </w:p>
-        </w:tc>
-        <w:tc>
-          <w:tcPr>
-            <w:tcW w:w="982" w:type="dxa"/>
+            <w:tcW w:w="854" w:type="dxa"/>
+            <w:shd w:val="clear" w:color="auto" w:fill="auto"/>
+            <w:vAlign w:val="center"/>
+          </w:tcPr>
+          <w:p>
+            <w:pPr>
+              <w:rPr>
+                <w:rFonts w:ascii="Arial Narrow" w:hAnsi="Arial Narrow"/>
+              </w:rPr>
+            </w:pPr>
+            <w:r>
+              <w:rPr>
+                <w:rFonts w:ascii="Arial Narrow" w:hAnsi="Arial Narrow"/>
+              </w:rPr>
+              <w:t>Oct 19</w:t>
+            </w:r>
+          </w:p>
+        </w:tc>
+        <w:tc>
+          <w:tcPr>
+            <w:tcW w:w="975" w:type="dxa"/>
             <w:shd w:val="clear" w:color="auto" w:fill="auto"/>
             <w:vAlign w:val="center"/>
           </w:tcPr>
@@ -2133,27 +2067,27 @@
               <w:rPr>
                 <w:rFonts w:ascii="Arial Narrow" w:hAnsi="Arial Narrow"/>
               </w:rPr>
-              <w:t>Ch 14 </w:t>
-            </w:r>
-          </w:p>
-        </w:tc>
-        <w:tc>
-          <w:tcPr>
-            <w:tcW w:w="5147" w:type="dxa"/>
-            <w:shd w:val="clear" w:color="auto" w:fill="auto"/>
-            <w:vAlign w:val="center"/>
-          </w:tcPr>
-          <w:p>
-            <w:pPr>
-              <w:rPr>
-                <w:rFonts w:ascii="Arial Narrow" w:hAnsi="Arial Narrow"/>
-              </w:rPr>
-            </w:pPr>
-            <w:r>
-              <w:rPr>
-                <w:rFonts w:ascii="Arial Narrow" w:hAnsi="Arial Narrow"/>
-              </w:rPr>
-              <w:t>2-way ANOVA</w:t>
+              <w:t>Ch 11</w:t>
+            </w:r>
+          </w:p>
+        </w:tc>
+        <w:tc>
+          <w:tcPr>
+            <w:tcW w:w="5159" w:type="dxa"/>
+            <w:shd w:val="clear" w:color="auto" w:fill="auto"/>
+            <w:vAlign w:val="center"/>
+          </w:tcPr>
+          <w:p>
+            <w:pPr>
+              <w:rPr>
+                <w:rFonts w:ascii="Arial Narrow" w:hAnsi="Arial Narrow"/>
+              </w:rPr>
+            </w:pPr>
+            <w:r>
+              <w:rPr>
+                <w:rFonts w:ascii="Arial Narrow" w:hAnsi="Arial Narrow"/>
+              </w:rPr>
+              <w:t>Matched t-test</w:t>
             </w:r>
           </w:p>
         </w:tc>
@@ -2177,7 +2111,7 @@
         </w:tc>
         <w:tc>
           <w:tcPr>
-            <w:tcW w:w="1351" w:type="dxa"/>
+            <w:tcW w:w="1350" w:type="dxa"/>
             <w:vMerge/>
             <w:shd w:val="clear" w:color="auto" w:fill="auto"/>
             <w:vAlign w:val="center"/>
@@ -2200,28 +2134,28 @@
         </w:trPr>
         <w:tc>
           <w:tcPr>
-            <w:tcW w:w="858" w:type="dxa"/>
-            <w:shd w:val="clear" w:color="auto" w:fill="auto"/>
-            <w:vAlign w:val="center"/>
-          </w:tcPr>
-          <w:p>
-            <w:pPr>
-              <w:rPr>
-                <w:rFonts w:ascii="Arial Narrow" w:hAnsi="Arial Narrow"/>
-              </w:rPr>
-            </w:pPr>
-            <w:r>
-              <w:rPr>
-                <w:rFonts w:ascii="Arial Narrow" w:hAnsi="Arial Narrow"/>
-              </w:rPr>
-              <w:t>Oct 16</w:t>
-            </w:r>
-          </w:p>
-        </w:tc>
-        <w:tc>
-          <w:tcPr>
-            <w:tcW w:w="982" w:type="dxa"/>
-            <w:shd w:val="clear" w:color="auto" w:fill="auto"/>
+            <w:tcW w:w="854" w:type="dxa"/>
+            <w:shd w:val="clear" w:color="auto" w:fill="FFF2CC" w:themeFill="accent4" w:themeFillTint="33"/>
+            <w:vAlign w:val="center"/>
+          </w:tcPr>
+          <w:p>
+            <w:pPr>
+              <w:rPr>
+                <w:rFonts w:ascii="Arial Narrow" w:hAnsi="Arial Narrow"/>
+              </w:rPr>
+            </w:pPr>
+            <w:r>
+              <w:rPr>
+                <w:rFonts w:ascii="Arial Narrow" w:hAnsi="Arial Narrow"/>
+              </w:rPr>
+              <w:t>Oct 21</w:t>
+            </w:r>
+          </w:p>
+        </w:tc>
+        <w:tc>
+          <w:tcPr>
+            <w:tcW w:w="975" w:type="dxa"/>
+            <w:shd w:val="clear" w:color="auto" w:fill="FFF2CC" w:themeFill="accent4" w:themeFillTint="33"/>
             <w:vAlign w:val="center"/>
           </w:tcPr>
           <w:p>
@@ -2242,46 +2176,36 @@
         <w:tc>
           <w:tcPr>
             <w:tcW w:w="1183" w:type="dxa"/>
-            <w:shd w:val="clear" w:color="auto" w:fill="auto"/>
-            <w:vAlign w:val="center"/>
-            <w:hideMark/>
-          </w:tcPr>
-          <w:p>
-            <w:pPr>
-              <w:jc w:val="center"/>
-              <w:rPr>
-                <w:rFonts w:ascii="Arial Narrow" w:hAnsi="Arial Narrow"/>
-              </w:rPr>
-            </w:pPr>
-            <w:r>
-              <w:rPr>
-                <w:rFonts w:ascii="Arial Narrow" w:hAnsi="Arial Narrow"/>
-              </w:rPr>
-              <w:t> </w:t>
-            </w:r>
-          </w:p>
-        </w:tc>
-        <w:tc>
-          <w:tcPr>
-            <w:tcW w:w="5147" w:type="dxa"/>
-            <w:shd w:val="clear" w:color="auto" w:fill="auto"/>
-            <w:vAlign w:val="center"/>
-          </w:tcPr>
-          <w:p>
-            <w:pPr>
-              <w:rPr>
-                <w:rFonts w:ascii="Arial Narrow" w:hAnsi="Arial Narrow"/>
-              </w:rPr>
-            </w:pPr>
-            <w:r>
-              <w:rPr>
-                <w:rFonts w:ascii="Arial Narrow" w:hAnsi="Arial Narrow"/>
-                <w:bCs/>
-              </w:rPr>
-              <w:t>Catch Up Day</w:t>
-            </w:r>
-            <w:bookmarkStart w:id="0" w:name="_GoBack"/>
-            <w:bookmarkEnd w:id="0"/>
+            <w:shd w:val="clear" w:color="auto" w:fill="FFF2CC" w:themeFill="accent4" w:themeFillTint="33"/>
+            <w:vAlign w:val="center"/>
+          </w:tcPr>
+          <w:p>
+            <w:pPr>
+              <w:jc w:val="center"/>
+              <w:rPr>
+                <w:rFonts w:ascii="Arial Narrow" w:hAnsi="Arial Narrow"/>
+              </w:rPr>
+            </w:pPr>
+          </w:p>
+        </w:tc>
+        <w:tc>
+          <w:tcPr>
+            <w:tcW w:w="5159" w:type="dxa"/>
+            <w:shd w:val="clear" w:color="auto" w:fill="FFF2CC" w:themeFill="accent4" w:themeFillTint="33"/>
+            <w:vAlign w:val="center"/>
+          </w:tcPr>
+          <w:p>
+            <w:pPr>
+              <w:rPr>
+                <w:rFonts w:ascii="Arial Narrow" w:hAnsi="Arial Narrow"/>
+              </w:rPr>
+            </w:pPr>
+            <w:r>
+              <w:rPr>
+                <w:rFonts w:ascii="Arial Narrow" w:hAnsi="Arial Narrow"/>
+              </w:rPr>
+              <w:t>Exam 3</w:t>
+            </w:r>
           </w:p>
         </w:tc>
         <w:tc>
@@ -2304,7 +2228,7 @@
         </w:tc>
         <w:tc>
           <w:tcPr>
-            <w:tcW w:w="1351" w:type="dxa"/>
+            <w:tcW w:w="1350" w:type="dxa"/>
             <w:vMerge/>
             <w:shd w:val="clear" w:color="auto" w:fill="auto"/>
             <w:vAlign w:val="center"/>
@@ -2326,8 +2250,8 @@
         </w:trPr>
         <w:tc>
           <w:tcPr>
-            <w:tcW w:w="858" w:type="dxa"/>
-            <w:shd w:val="clear" w:color="auto" w:fill="E7E6E6" w:themeFill="background2"/>
+            <w:tcW w:w="854" w:type="dxa"/>
+            <w:shd w:val="clear" w:color="auto" w:fill="FFFFFF" w:themeFill="background1"/>
             <w:vAlign w:val="center"/>
           </w:tcPr>
           <w:p>
@@ -2341,14 +2265,14 @@
               <w:rPr>
                 <w:rFonts w:ascii="Arial Narrow" w:hAnsi="Arial Narrow"/>
               </w:rPr>
-              <w:t>Oct 21</w:t>
-            </w:r>
-          </w:p>
-        </w:tc>
-        <w:tc>
-          <w:tcPr>
-            <w:tcW w:w="982" w:type="dxa"/>
-            <w:shd w:val="clear" w:color="auto" w:fill="E7E6E6" w:themeFill="background2"/>
+              <w:t>Oct 26</w:t>
+            </w:r>
+          </w:p>
+        </w:tc>
+        <w:tc>
+          <w:tcPr>
+            <w:tcW w:w="975" w:type="dxa"/>
+            <w:shd w:val="clear" w:color="auto" w:fill="FFFFFF" w:themeFill="background1"/>
             <w:vAlign w:val="center"/>
           </w:tcPr>
           <w:p>
@@ -2368,42 +2292,48 @@
         <w:tc>
           <w:tcPr>
             <w:tcW w:w="1183" w:type="dxa"/>
-            <w:shd w:val="clear" w:color="auto" w:fill="E7E6E6" w:themeFill="background2"/>
-            <w:vAlign w:val="center"/>
-          </w:tcPr>
-          <w:p>
-            <w:pPr>
-              <w:jc w:val="center"/>
-              <w:rPr>
-                <w:rFonts w:ascii="Arial Narrow" w:hAnsi="Arial Narrow"/>
-              </w:rPr>
-            </w:pPr>
-          </w:p>
-        </w:tc>
-        <w:tc>
-          <w:tcPr>
-            <w:tcW w:w="5147" w:type="dxa"/>
-            <w:shd w:val="clear" w:color="auto" w:fill="E7E6E6" w:themeFill="background2"/>
-            <w:vAlign w:val="center"/>
-          </w:tcPr>
-          <w:p>
-            <w:pPr>
-              <w:rPr>
-                <w:rFonts w:ascii="Arial Narrow" w:hAnsi="Arial Narrow"/>
-              </w:rPr>
-            </w:pPr>
-            <w:r>
-              <w:rPr>
-                <w:rFonts w:ascii="Arial Narrow" w:hAnsi="Arial Narrow"/>
-              </w:rPr>
-              <w:t>EXAM 2</w:t>
+            <w:shd w:val="clear" w:color="auto" w:fill="FFFFFF" w:themeFill="background1"/>
+            <w:vAlign w:val="center"/>
+          </w:tcPr>
+          <w:p>
+            <w:pPr>
+              <w:jc w:val="center"/>
+              <w:rPr>
+                <w:rFonts w:ascii="Arial Narrow" w:hAnsi="Arial Narrow"/>
+              </w:rPr>
+            </w:pPr>
+            <w:r>
+              <w:rPr>
+                <w:rFonts w:ascii="Arial Narrow" w:hAnsi="Arial Narrow"/>
+              </w:rPr>
+              <w:t>Ch 12</w:t>
+            </w:r>
+          </w:p>
+        </w:tc>
+        <w:tc>
+          <w:tcPr>
+            <w:tcW w:w="5159" w:type="dxa"/>
+            <w:shd w:val="clear" w:color="auto" w:fill="FFFFFF" w:themeFill="background1"/>
+            <w:vAlign w:val="center"/>
+          </w:tcPr>
+          <w:p>
+            <w:pPr>
+              <w:rPr>
+                <w:rFonts w:ascii="Arial Narrow" w:hAnsi="Arial Narrow"/>
+              </w:rPr>
+            </w:pPr>
+            <w:r>
+              <w:rPr>
+                <w:rFonts w:ascii="Arial Narrow" w:hAnsi="Arial Narrow"/>
+              </w:rPr>
+              <w:t>1-way Independent Groups ANOVA</w:t>
             </w:r>
           </w:p>
         </w:tc>
         <w:tc>
           <w:tcPr>
             <w:tcW w:w="498" w:type="dxa"/>
-            <w:vMerge/>
+            <w:vMerge w:val="restart"/>
             <w:shd w:val="clear" w:color="auto" w:fill="auto"/>
             <w:vAlign w:val="center"/>
           </w:tcPr>
@@ -2415,23 +2345,37 @@
                 <w:bCs/>
               </w:rPr>
             </w:pPr>
-          </w:p>
-        </w:tc>
-        <w:tc>
-          <w:tcPr>
-            <w:tcW w:w="1351" w:type="dxa"/>
-            <w:vMerge/>
-            <w:shd w:val="clear" w:color="auto" w:fill="auto"/>
-            <w:vAlign w:val="center"/>
-          </w:tcPr>
-          <w:p>
-            <w:pPr>
-              <w:jc w:val="center"/>
+            <w:r>
               <w:rPr>
                 <w:rFonts w:ascii="Arial Narrow" w:hAnsi="Arial Narrow"/>
                 <w:bCs/>
               </w:rPr>
-            </w:pPr>
+              <w:t>4</w:t>
+            </w:r>
+          </w:p>
+        </w:tc>
+        <w:tc>
+          <w:tcPr>
+            <w:tcW w:w="1350" w:type="dxa"/>
+            <w:vMerge w:val="restart"/>
+            <w:shd w:val="clear" w:color="auto" w:fill="auto"/>
+            <w:vAlign w:val="center"/>
+          </w:tcPr>
+          <w:p>
+            <w:pPr>
+              <w:jc w:val="center"/>
+              <w:rPr>
+                <w:rFonts w:ascii="Arial Narrow" w:hAnsi="Arial Narrow"/>
+                <w:bCs/>
+              </w:rPr>
+            </w:pPr>
+            <w:r>
+              <w:rPr>
+                <w:rFonts w:ascii="Arial Narrow" w:hAnsi="Arial Narrow"/>
+                <w:bCs/>
+              </w:rPr>
+              <w:t>ANOVA</w:t>
+            </w:r>
           </w:p>
         </w:tc>
       </w:tr>
@@ -2442,27 +2386,27 @@
         </w:trPr>
         <w:tc>
           <w:tcPr>
-            <w:tcW w:w="858" w:type="dxa"/>
-            <w:shd w:val="clear" w:color="auto" w:fill="auto"/>
-            <w:vAlign w:val="center"/>
-          </w:tcPr>
-          <w:p>
-            <w:pPr>
-              <w:rPr>
-                <w:rFonts w:ascii="Arial Narrow" w:hAnsi="Arial Narrow"/>
-              </w:rPr>
-            </w:pPr>
-            <w:r>
-              <w:rPr>
-                <w:rFonts w:ascii="Arial Narrow" w:hAnsi="Arial Narrow"/>
-              </w:rPr>
-              <w:t>Oct 23</w:t>
-            </w:r>
-          </w:p>
-        </w:tc>
-        <w:tc>
-          <w:tcPr>
-            <w:tcW w:w="982" w:type="dxa"/>
+            <w:tcW w:w="854" w:type="dxa"/>
+            <w:shd w:val="clear" w:color="auto" w:fill="auto"/>
+            <w:vAlign w:val="center"/>
+          </w:tcPr>
+          <w:p>
+            <w:pPr>
+              <w:rPr>
+                <w:rFonts w:ascii="Arial Narrow" w:hAnsi="Arial Narrow"/>
+              </w:rPr>
+            </w:pPr>
+            <w:r>
+              <w:rPr>
+                <w:rFonts w:ascii="Arial Narrow" w:hAnsi="Arial Narrow"/>
+              </w:rPr>
+              <w:t>Oct 28</w:t>
+            </w:r>
+          </w:p>
+        </w:tc>
+        <w:tc>
+          <w:tcPr>
+            <w:tcW w:w="975" w:type="dxa"/>
             <w:shd w:val="clear" w:color="auto" w:fill="auto"/>
             <w:vAlign w:val="center"/>
           </w:tcPr>
@@ -2498,34 +2442,34 @@
               <w:rPr>
                 <w:rFonts w:ascii="Arial Narrow" w:hAnsi="Arial Narrow"/>
               </w:rPr>
-              <w:t>Ch 11</w:t>
-            </w:r>
-          </w:p>
-        </w:tc>
-        <w:tc>
-          <w:tcPr>
-            <w:tcW w:w="5147" w:type="dxa"/>
-            <w:shd w:val="clear" w:color="auto" w:fill="auto"/>
-            <w:vAlign w:val="center"/>
-          </w:tcPr>
-          <w:p>
-            <w:pPr>
-              <w:rPr>
-                <w:rFonts w:ascii="Arial Narrow" w:hAnsi="Arial Narrow"/>
-              </w:rPr>
-            </w:pPr>
-            <w:r>
-              <w:rPr>
-                <w:rFonts w:ascii="Arial Narrow" w:hAnsi="Arial Narrow"/>
-              </w:rPr>
-              <w:t>Matched t-Test</w:t>
+              <w:t>Ch 13</w:t>
+            </w:r>
+          </w:p>
+        </w:tc>
+        <w:tc>
+          <w:tcPr>
+            <w:tcW w:w="5159" w:type="dxa"/>
+            <w:shd w:val="clear" w:color="auto" w:fill="auto"/>
+            <w:vAlign w:val="center"/>
+          </w:tcPr>
+          <w:p>
+            <w:pPr>
+              <w:rPr>
+                <w:rFonts w:ascii="Arial Narrow" w:hAnsi="Arial Narrow"/>
+              </w:rPr>
+            </w:pPr>
+            <w:r>
+              <w:rPr>
+                <w:rFonts w:ascii="Arial Narrow" w:hAnsi="Arial Narrow"/>
+              </w:rPr>
+              <w:t>Multiple Comparisons</w:t>
             </w:r>
           </w:p>
         </w:tc>
         <w:tc>
           <w:tcPr>
             <w:tcW w:w="498" w:type="dxa"/>
-            <w:vMerge w:val="restart"/>
+            <w:vMerge/>
             <w:shd w:val="clear" w:color="auto" w:fill="auto"/>
             <w:vAlign w:val="center"/>
           </w:tcPr>
@@ -2537,61 +2481,23 @@
                 <w:bCs/>
               </w:rPr>
             </w:pPr>
-            <w:r>
+          </w:p>
+        </w:tc>
+        <w:tc>
+          <w:tcPr>
+            <w:tcW w:w="1350" w:type="dxa"/>
+            <w:vMerge/>
+            <w:shd w:val="clear" w:color="auto" w:fill="auto"/>
+            <w:vAlign w:val="center"/>
+          </w:tcPr>
+          <w:p>
+            <w:pPr>
+              <w:jc w:val="center"/>
               <w:rPr>
                 <w:rFonts w:ascii="Arial Narrow" w:hAnsi="Arial Narrow"/>
                 <w:bCs/>
               </w:rPr>
-              <w:t>3</w:t>
-            </w:r>
-          </w:p>
-        </w:tc>
-        <w:tc>
-          <w:tcPr>
-            <w:tcW w:w="1351" w:type="dxa"/>
-            <w:vMerge w:val="restart"/>
-            <w:shd w:val="clear" w:color="auto" w:fill="auto"/>
-            <w:vAlign w:val="center"/>
-          </w:tcPr>
-          <w:p>
-            <w:pPr>
-              <w:jc w:val="center"/>
-              <w:rPr>
-                <w:rFonts w:ascii="Arial Narrow" w:hAnsi="Arial Narrow"/>
-              </w:rPr>
-            </w:pPr>
-            <w:r>
-              <w:rPr>
-                <w:rFonts w:ascii="Arial Narrow" w:hAnsi="Arial Narrow"/>
-                <w:bCs/>
-              </w:rPr>
-              <w:t>Repeated Measures and Matched Samples</w:t>
-            </w:r>
-          </w:p>
-          <w:p>
-            <w:pPr>
-              <w:jc w:val="center"/>
-              <w:rPr>
-                <w:rFonts w:ascii="Arial Narrow" w:hAnsi="Arial Narrow"/>
-                <w:bCs/>
-              </w:rPr>
-            </w:pPr>
-          </w:p>
-          <w:p>
-            <w:pPr>
-              <w:jc w:val="center"/>
-              <w:rPr>
-                <w:rFonts w:ascii="Arial Narrow" w:hAnsi="Arial Narrow"/>
-                <w:bCs/>
-              </w:rPr>
-            </w:pPr>
-            <w:r>
-              <w:rPr>
-                <w:rFonts w:ascii="Arial Narrow" w:hAnsi="Arial Narrow"/>
-                <w:bCs/>
-              </w:rPr>
-              <w:t>HW 3 Due</w:t>
-            </w:r>
+            </w:pPr>
           </w:p>
         </w:tc>
       </w:tr>
@@ -2602,28 +2508,28 @@
         </w:trPr>
         <w:tc>
           <w:tcPr>
-            <w:tcW w:w="858" w:type="dxa"/>
-            <w:shd w:val="clear" w:color="auto" w:fill="auto"/>
-            <w:vAlign w:val="center"/>
-            <w:hideMark/>
-          </w:tcPr>
-          <w:p>
-            <w:pPr>
-              <w:rPr>
-                <w:rFonts w:ascii="Arial Narrow" w:hAnsi="Arial Narrow"/>
-              </w:rPr>
-            </w:pPr>
-            <w:r>
-              <w:rPr>
-                <w:rFonts w:ascii="Arial Narrow" w:hAnsi="Arial Narrow"/>
-              </w:rPr>
-              <w:t>Oct 28</w:t>
-            </w:r>
-          </w:p>
-        </w:tc>
-        <w:tc>
-          <w:tcPr>
-            <w:tcW w:w="982" w:type="dxa"/>
+            <w:tcW w:w="854" w:type="dxa"/>
+            <w:shd w:val="clear" w:color="auto" w:fill="auto"/>
+            <w:vAlign w:val="center"/>
+            <w:hideMark/>
+          </w:tcPr>
+          <w:p>
+            <w:pPr>
+              <w:rPr>
+                <w:rFonts w:ascii="Arial Narrow" w:hAnsi="Arial Narrow"/>
+              </w:rPr>
+            </w:pPr>
+            <w:r>
+              <w:rPr>
+                <w:rFonts w:ascii="Arial Narrow" w:hAnsi="Arial Narrow"/>
+              </w:rPr>
+              <w:t>Nov 2</w:t>
+            </w:r>
+          </w:p>
+        </w:tc>
+        <w:tc>
+          <w:tcPr>
+            <w:tcW w:w="975" w:type="dxa"/>
             <w:shd w:val="clear" w:color="auto" w:fill="auto"/>
             <w:vAlign w:val="center"/>
             <w:hideMark/>
@@ -2660,27 +2566,27 @@
               <w:rPr>
                 <w:rFonts w:ascii="Arial Narrow" w:hAnsi="Arial Narrow"/>
               </w:rPr>
-              <w:t>Ch 15 </w:t>
-            </w:r>
-          </w:p>
-        </w:tc>
-        <w:tc>
-          <w:tcPr>
-            <w:tcW w:w="5147" w:type="dxa"/>
-            <w:shd w:val="clear" w:color="auto" w:fill="auto"/>
-            <w:vAlign w:val="center"/>
-          </w:tcPr>
-          <w:p>
-            <w:pPr>
-              <w:rPr>
-                <w:rFonts w:ascii="Arial Narrow" w:hAnsi="Arial Narrow"/>
-              </w:rPr>
-            </w:pPr>
-            <w:r>
-              <w:rPr>
-                <w:rFonts w:ascii="Arial Narrow" w:hAnsi="Arial Narrow"/>
-              </w:rPr>
-              <w:t>Repeated Measures ANOVA</w:t>
+              <w:t>Ch 14 </w:t>
+            </w:r>
+          </w:p>
+        </w:tc>
+        <w:tc>
+          <w:tcPr>
+            <w:tcW w:w="5159" w:type="dxa"/>
+            <w:shd w:val="clear" w:color="auto" w:fill="auto"/>
+            <w:vAlign w:val="center"/>
+          </w:tcPr>
+          <w:p>
+            <w:pPr>
+              <w:rPr>
+                <w:rFonts w:ascii="Arial Narrow" w:hAnsi="Arial Narrow"/>
+              </w:rPr>
+            </w:pPr>
+            <w:r>
+              <w:rPr>
+                <w:rFonts w:ascii="Arial Narrow" w:hAnsi="Arial Narrow"/>
+              </w:rPr>
+              <w:t>2-way ANOVA</w:t>
             </w:r>
           </w:p>
         </w:tc>
@@ -2704,7 +2610,7 @@
         </w:tc>
         <w:tc>
           <w:tcPr>
-            <w:tcW w:w="1351" w:type="dxa"/>
+            <w:tcW w:w="1350" w:type="dxa"/>
             <w:vMerge/>
             <w:shd w:val="clear" w:color="auto" w:fill="auto"/>
             <w:vAlign w:val="center"/>
@@ -2727,29 +2633,29 @@
         </w:trPr>
         <w:tc>
           <w:tcPr>
-            <w:tcW w:w="858" w:type="dxa"/>
-            <w:shd w:val="clear" w:color="auto" w:fill="auto"/>
-            <w:vAlign w:val="center"/>
-            <w:hideMark/>
-          </w:tcPr>
-          <w:p>
-            <w:pPr>
-              <w:rPr>
-                <w:rFonts w:ascii="Arial Narrow" w:hAnsi="Arial Narrow"/>
-              </w:rPr>
-            </w:pPr>
-            <w:r>
-              <w:rPr>
-                <w:rFonts w:ascii="Arial Narrow" w:hAnsi="Arial Narrow"/>
-              </w:rPr>
-              <w:t>Oct 30</w:t>
-            </w:r>
-          </w:p>
-        </w:tc>
-        <w:tc>
-          <w:tcPr>
-            <w:tcW w:w="982" w:type="dxa"/>
-            <w:shd w:val="clear" w:color="auto" w:fill="auto"/>
+            <w:tcW w:w="854" w:type="dxa"/>
+            <w:shd w:val="clear" w:color="auto" w:fill="FFF2CC" w:themeFill="accent4" w:themeFillTint="33"/>
+            <w:vAlign w:val="center"/>
+            <w:hideMark/>
+          </w:tcPr>
+          <w:p>
+            <w:pPr>
+              <w:rPr>
+                <w:rFonts w:ascii="Arial Narrow" w:hAnsi="Arial Narrow"/>
+              </w:rPr>
+            </w:pPr>
+            <w:r>
+              <w:rPr>
+                <w:rFonts w:ascii="Arial Narrow" w:hAnsi="Arial Narrow"/>
+              </w:rPr>
+              <w:t>Nov 4</w:t>
+            </w:r>
+          </w:p>
+        </w:tc>
+        <w:tc>
+          <w:tcPr>
+            <w:tcW w:w="975" w:type="dxa"/>
+            <w:shd w:val="clear" w:color="auto" w:fill="FFF2CC" w:themeFill="accent4" w:themeFillTint="33"/>
             <w:vAlign w:val="center"/>
             <w:hideMark/>
           </w:tcPr>
@@ -2772,22 +2678,22 @@
         <w:tc>
           <w:tcPr>
             <w:tcW w:w="1183" w:type="dxa"/>
-            <w:shd w:val="clear" w:color="auto" w:fill="auto"/>
-            <w:vAlign w:val="center"/>
-          </w:tcPr>
-          <w:p>
-            <w:pPr>
-              <w:jc w:val="center"/>
-              <w:rPr>
-                <w:rFonts w:ascii="Arial Narrow" w:hAnsi="Arial Narrow"/>
-              </w:rPr>
-            </w:pPr>
-          </w:p>
-        </w:tc>
-        <w:tc>
-          <w:tcPr>
-            <w:tcW w:w="5147" w:type="dxa"/>
-            <w:shd w:val="clear" w:color="auto" w:fill="auto"/>
+            <w:shd w:val="clear" w:color="auto" w:fill="FFF2CC" w:themeFill="accent4" w:themeFillTint="33"/>
+            <w:vAlign w:val="center"/>
+          </w:tcPr>
+          <w:p>
+            <w:pPr>
+              <w:jc w:val="center"/>
+              <w:rPr>
+                <w:rFonts w:ascii="Arial Narrow" w:hAnsi="Arial Narrow"/>
+              </w:rPr>
+            </w:pPr>
+          </w:p>
+        </w:tc>
+        <w:tc>
+          <w:tcPr>
+            <w:tcW w:w="5159" w:type="dxa"/>
+            <w:shd w:val="clear" w:color="auto" w:fill="FFF2CC" w:themeFill="accent4" w:themeFillTint="33"/>
             <w:vAlign w:val="center"/>
           </w:tcPr>
           <w:p>
@@ -2800,14 +2706,9 @@
             <w:r>
               <w:rPr>
                 <w:rFonts w:ascii="Arial Narrow" w:hAnsi="Arial Narrow"/>
-              </w:rPr>
-              <w:t>Repeated Measures ANOVA</w:t>
-            </w:r>
-            <w:r>
-              <w:rPr>
-                <w:rFonts w:ascii="Arial Narrow" w:hAnsi="Arial Narrow"/>
-              </w:rPr>
-              <w:t xml:space="preserve"> (continued)</w:t>
+                <w:bCs/>
+              </w:rPr>
+              <w:t>Exam 4</w:t>
             </w:r>
           </w:p>
         </w:tc>
@@ -2830,7 +2731,7 @@
         </w:tc>
         <w:tc>
           <w:tcPr>
-            <w:tcW w:w="1351" w:type="dxa"/>
+            <w:tcW w:w="1350" w:type="dxa"/>
             <w:vMerge/>
             <w:shd w:val="clear" w:color="auto" w:fill="auto"/>
             <w:vAlign w:val="center"/>
@@ -2852,28 +2753,28 @@
         </w:trPr>
         <w:tc>
           <w:tcPr>
-            <w:tcW w:w="858" w:type="dxa"/>
-            <w:shd w:val="clear" w:color="auto" w:fill="auto"/>
-            <w:vAlign w:val="center"/>
-            <w:hideMark/>
-          </w:tcPr>
-          <w:p>
-            <w:pPr>
-              <w:rPr>
-                <w:rFonts w:ascii="Arial Narrow" w:hAnsi="Arial Narrow"/>
-              </w:rPr>
-            </w:pPr>
-            <w:r>
-              <w:rPr>
-                <w:rFonts w:ascii="Arial Narrow" w:hAnsi="Arial Narrow"/>
-              </w:rPr>
-              <w:t>Nov 4</w:t>
-            </w:r>
-          </w:p>
-        </w:tc>
-        <w:tc>
-          <w:tcPr>
-            <w:tcW w:w="982" w:type="dxa"/>
+            <w:tcW w:w="854" w:type="dxa"/>
+            <w:shd w:val="clear" w:color="auto" w:fill="auto"/>
+            <w:vAlign w:val="center"/>
+            <w:hideMark/>
+          </w:tcPr>
+          <w:p>
+            <w:pPr>
+              <w:rPr>
+                <w:rFonts w:ascii="Arial Narrow" w:hAnsi="Arial Narrow"/>
+              </w:rPr>
+            </w:pPr>
+            <w:r>
+              <w:rPr>
+                <w:rFonts w:ascii="Arial Narrow" w:hAnsi="Arial Narrow"/>
+              </w:rPr>
+              <w:t>Nov 9</w:t>
+            </w:r>
+          </w:p>
+        </w:tc>
+        <w:tc>
+          <w:tcPr>
+            <w:tcW w:w="975" w:type="dxa"/>
             <w:shd w:val="clear" w:color="auto" w:fill="auto"/>
             <w:vAlign w:val="center"/>
             <w:hideMark/>
@@ -2897,75 +2798,84 @@
             <w:tcW w:w="1183" w:type="dxa"/>
             <w:shd w:val="clear" w:color="auto" w:fill="auto"/>
             <w:vAlign w:val="center"/>
-            <w:hideMark/>
-          </w:tcPr>
-          <w:p>
-            <w:pPr>
-              <w:jc w:val="center"/>
-              <w:rPr>
-                <w:rFonts w:ascii="Arial Narrow" w:hAnsi="Arial Narrow"/>
-              </w:rPr>
-            </w:pPr>
-            <w:r>
-              <w:rPr>
-                <w:rFonts w:ascii="Arial Narrow" w:hAnsi="Arial Narrow"/>
-              </w:rPr>
-              <w:t>Ch 16 </w:t>
-            </w:r>
-          </w:p>
-        </w:tc>
-        <w:tc>
-          <w:tcPr>
-            <w:tcW w:w="5147" w:type="dxa"/>
-            <w:shd w:val="clear" w:color="auto" w:fill="auto"/>
-            <w:vAlign w:val="center"/>
-          </w:tcPr>
-          <w:p>
-            <w:pPr>
-              <w:rPr>
-                <w:rFonts w:ascii="Arial Narrow" w:hAnsi="Arial Narrow"/>
-              </w:rPr>
-            </w:pPr>
-            <w:r>
-              <w:rPr>
-                <w:rFonts w:ascii="Arial Narrow" w:hAnsi="Arial Narrow"/>
-                <w:bCs/>
-              </w:rPr>
-              <w:t>2-way Mixed Design ANOVA</w:t>
+          </w:tcPr>
+          <w:p>
+            <w:pPr>
+              <w:jc w:val="center"/>
+              <w:rPr>
+                <w:rFonts w:ascii="Arial Narrow" w:hAnsi="Arial Narrow"/>
+              </w:rPr>
+            </w:pPr>
+            <w:r>
+              <w:rPr>
+                <w:rFonts w:ascii="Arial Narrow" w:hAnsi="Arial Narrow"/>
+              </w:rPr>
+              <w:t>Ch 15</w:t>
+            </w:r>
+          </w:p>
+        </w:tc>
+        <w:tc>
+          <w:tcPr>
+            <w:tcW w:w="5159" w:type="dxa"/>
+            <w:shd w:val="clear" w:color="auto" w:fill="auto"/>
+            <w:vAlign w:val="center"/>
+          </w:tcPr>
+          <w:p>
+            <w:pPr>
+              <w:rPr>
+                <w:rFonts w:ascii="Arial Narrow" w:hAnsi="Arial Narrow"/>
+              </w:rPr>
+            </w:pPr>
+            <w:r>
+              <w:rPr>
+                <w:rFonts w:ascii="Arial Narrow" w:hAnsi="Arial Narrow"/>
+              </w:rPr>
+              <w:t>Repeated Measures ANOVA</w:t>
             </w:r>
           </w:p>
         </w:tc>
         <w:tc>
           <w:tcPr>
             <w:tcW w:w="498" w:type="dxa"/>
-            <w:vMerge/>
-            <w:shd w:val="clear" w:color="auto" w:fill="auto"/>
-            <w:textDirection w:val="tbRl"/>
-            <w:vAlign w:val="center"/>
-          </w:tcPr>
-          <w:p>
-            <w:pPr>
-              <w:jc w:val="center"/>
-              <w:rPr>
-                <w:rFonts w:ascii="Arial Narrow" w:hAnsi="Arial Narrow"/>
-              </w:rPr>
-            </w:pPr>
-          </w:p>
-        </w:tc>
-        <w:tc>
-          <w:tcPr>
-            <w:tcW w:w="1351" w:type="dxa"/>
-            <w:vMerge/>
-            <w:shd w:val="clear" w:color="auto" w:fill="auto"/>
-            <w:vAlign w:val="center"/>
-          </w:tcPr>
-          <w:p>
-            <w:pPr>
-              <w:jc w:val="center"/>
-              <w:rPr>
-                <w:rFonts w:ascii="Arial Narrow" w:hAnsi="Arial Narrow"/>
-              </w:rPr>
-            </w:pPr>
+            <w:vMerge w:val="restart"/>
+            <w:shd w:val="clear" w:color="auto" w:fill="auto"/>
+            <w:vAlign w:val="center"/>
+          </w:tcPr>
+          <w:p>
+            <w:pPr>
+              <w:jc w:val="center"/>
+              <w:rPr>
+                <w:rFonts w:ascii="Arial Narrow" w:hAnsi="Arial Narrow"/>
+              </w:rPr>
+            </w:pPr>
+            <w:r>
+              <w:rPr>
+                <w:rFonts w:ascii="Arial Narrow" w:hAnsi="Arial Narrow"/>
+              </w:rPr>
+              <w:t>5</w:t>
+            </w:r>
+          </w:p>
+        </w:tc>
+        <w:tc>
+          <w:tcPr>
+            <w:tcW w:w="1350" w:type="dxa"/>
+            <w:vMerge w:val="restart"/>
+            <w:shd w:val="clear" w:color="auto" w:fill="auto"/>
+            <w:vAlign w:val="center"/>
+          </w:tcPr>
+          <w:p>
+            <w:pPr>
+              <w:jc w:val="center"/>
+              <w:rPr>
+                <w:rFonts w:ascii="Arial Narrow" w:hAnsi="Arial Narrow"/>
+              </w:rPr>
+            </w:pPr>
+            <w:r>
+              <w:rPr>
+                <w:rFonts w:ascii="Arial Narrow" w:hAnsi="Arial Narrow"/>
+              </w:rPr>
+              <w:t>RM and Mixed ANOVA</w:t>
+            </w:r>
           </w:p>
         </w:tc>
       </w:tr>
@@ -2977,28 +2887,28 @@
         </w:trPr>
         <w:tc>
           <w:tcPr>
-            <w:tcW w:w="858" w:type="dxa"/>
-            <w:shd w:val="clear" w:color="auto" w:fill="auto"/>
-            <w:vAlign w:val="center"/>
-            <w:hideMark/>
-          </w:tcPr>
-          <w:p>
-            <w:pPr>
-              <w:rPr>
-                <w:rFonts w:ascii="Arial Narrow" w:hAnsi="Arial Narrow"/>
-              </w:rPr>
-            </w:pPr>
-            <w:r>
-              <w:rPr>
-                <w:rFonts w:ascii="Arial Narrow" w:hAnsi="Arial Narrow"/>
-              </w:rPr>
-              <w:t>Nov 6</w:t>
-            </w:r>
-          </w:p>
-        </w:tc>
-        <w:tc>
-          <w:tcPr>
-            <w:tcW w:w="982" w:type="dxa"/>
+            <w:tcW w:w="854" w:type="dxa"/>
+            <w:shd w:val="clear" w:color="auto" w:fill="auto"/>
+            <w:vAlign w:val="center"/>
+            <w:hideMark/>
+          </w:tcPr>
+          <w:p>
+            <w:pPr>
+              <w:rPr>
+                <w:rFonts w:ascii="Arial Narrow" w:hAnsi="Arial Narrow"/>
+              </w:rPr>
+            </w:pPr>
+            <w:r>
+              <w:rPr>
+                <w:rFonts w:ascii="Arial Narrow" w:hAnsi="Arial Narrow"/>
+              </w:rPr>
+              <w:t>Nov 11</w:t>
+            </w:r>
+          </w:p>
+        </w:tc>
+        <w:tc>
+          <w:tcPr>
+            <w:tcW w:w="975" w:type="dxa"/>
             <w:shd w:val="clear" w:color="auto" w:fill="auto"/>
             <w:vAlign w:val="center"/>
             <w:hideMark/>
@@ -3035,27 +2945,25 @@
         </w:tc>
         <w:tc>
           <w:tcPr>
-            <w:tcW w:w="5147" w:type="dxa"/>
-            <w:shd w:val="clear" w:color="auto" w:fill="auto"/>
-            <w:vAlign w:val="center"/>
-          </w:tcPr>
-          <w:p>
-            <w:pPr>
-              <w:rPr>
-                <w:rFonts w:ascii="Arial Narrow" w:hAnsi="Arial Narrow"/>
-              </w:rPr>
-            </w:pPr>
-            <w:r>
-              <w:rPr>
-                <w:rFonts w:ascii="Arial Narrow" w:hAnsi="Arial Narrow"/>
-                <w:bCs/>
-              </w:rPr>
-              <w:t>2-way Mixed Design ANOVA</w:t>
-            </w:r>
-            <w:r>
-              <w:rPr>
-                <w:rFonts w:ascii="Arial Narrow" w:hAnsi="Arial Narrow"/>
-                <w:bCs/>
+            <w:tcW w:w="5159" w:type="dxa"/>
+            <w:shd w:val="clear" w:color="auto" w:fill="auto"/>
+            <w:vAlign w:val="center"/>
+          </w:tcPr>
+          <w:p>
+            <w:pPr>
+              <w:rPr>
+                <w:rFonts w:ascii="Arial Narrow" w:hAnsi="Arial Narrow"/>
+              </w:rPr>
+            </w:pPr>
+            <w:r>
+              <w:rPr>
+                <w:rFonts w:ascii="Arial Narrow" w:hAnsi="Arial Narrow"/>
+              </w:rPr>
+              <w:t>Repeated Measures ANOVA</w:t>
+            </w:r>
+            <w:r>
+              <w:rPr>
+                <w:rFonts w:ascii="Arial Narrow" w:hAnsi="Arial Narrow"/>
               </w:rPr>
               <w:t xml:space="preserve"> (continued)</w:t>
             </w:r>
@@ -3080,7 +2988,7 @@
         </w:tc>
         <w:tc>
           <w:tcPr>
-            <w:tcW w:w="1351" w:type="dxa"/>
+            <w:tcW w:w="1350" w:type="dxa"/>
             <w:vMerge/>
             <w:shd w:val="clear" w:color="auto" w:fill="auto"/>
             <w:vAlign w:val="center"/>
@@ -3102,29 +3010,29 @@
         </w:trPr>
         <w:tc>
           <w:tcPr>
-            <w:tcW w:w="858" w:type="dxa"/>
-            <w:shd w:val="clear" w:color="auto" w:fill="E7E6E6" w:themeFill="background2"/>
-            <w:vAlign w:val="center"/>
-            <w:hideMark/>
-          </w:tcPr>
-          <w:p>
-            <w:pPr>
-              <w:rPr>
-                <w:rFonts w:ascii="Arial Narrow" w:hAnsi="Arial Narrow"/>
-              </w:rPr>
-            </w:pPr>
-            <w:r>
-              <w:rPr>
-                <w:rFonts w:ascii="Arial Narrow" w:hAnsi="Arial Narrow"/>
-              </w:rPr>
-              <w:t>Nov 11</w:t>
-            </w:r>
-          </w:p>
-        </w:tc>
-        <w:tc>
-          <w:tcPr>
-            <w:tcW w:w="982" w:type="dxa"/>
-            <w:shd w:val="clear" w:color="auto" w:fill="E7E6E6" w:themeFill="background2"/>
+            <w:tcW w:w="854" w:type="dxa"/>
+            <w:shd w:val="clear" w:color="auto" w:fill="FFFFFF" w:themeFill="background1"/>
+            <w:vAlign w:val="center"/>
+            <w:hideMark/>
+          </w:tcPr>
+          <w:p>
+            <w:pPr>
+              <w:rPr>
+                <w:rFonts w:ascii="Arial Narrow" w:hAnsi="Arial Narrow"/>
+              </w:rPr>
+            </w:pPr>
+            <w:r>
+              <w:rPr>
+                <w:rFonts w:ascii="Arial Narrow" w:hAnsi="Arial Narrow"/>
+              </w:rPr>
+              <w:t>Nov 16</w:t>
+            </w:r>
+          </w:p>
+        </w:tc>
+        <w:tc>
+          <w:tcPr>
+            <w:tcW w:w="975" w:type="dxa"/>
+            <w:shd w:val="clear" w:color="auto" w:fill="FFFFFF" w:themeFill="background1"/>
             <w:vAlign w:val="center"/>
             <w:hideMark/>
           </w:tcPr>
@@ -3145,35 +3053,42 @@
         <w:tc>
           <w:tcPr>
             <w:tcW w:w="1183" w:type="dxa"/>
-            <w:shd w:val="clear" w:color="auto" w:fill="E7E6E6" w:themeFill="background2"/>
-            <w:vAlign w:val="center"/>
-          </w:tcPr>
-          <w:p>
-            <w:pPr>
-              <w:jc w:val="center"/>
-              <w:rPr>
-                <w:rFonts w:ascii="Arial Narrow" w:hAnsi="Arial Narrow"/>
-              </w:rPr>
-            </w:pPr>
-          </w:p>
-        </w:tc>
-        <w:tc>
-          <w:tcPr>
-            <w:tcW w:w="5147" w:type="dxa"/>
-            <w:shd w:val="clear" w:color="auto" w:fill="E7E6E6" w:themeFill="background2"/>
-            <w:vAlign w:val="center"/>
-          </w:tcPr>
-          <w:p>
-            <w:pPr>
-              <w:rPr>
-                <w:rFonts w:ascii="Arial Narrow" w:hAnsi="Arial Narrow"/>
-              </w:rPr>
-            </w:pPr>
-            <w:r>
-              <w:rPr>
-                <w:rFonts w:ascii="Arial Narrow" w:hAnsi="Arial Narrow"/>
-              </w:rPr>
-              <w:t>EXAM 3</w:t>
+            <w:shd w:val="clear" w:color="auto" w:fill="FFFFFF" w:themeFill="background1"/>
+            <w:vAlign w:val="center"/>
+          </w:tcPr>
+          <w:p>
+            <w:pPr>
+              <w:jc w:val="center"/>
+              <w:rPr>
+                <w:rFonts w:ascii="Arial Narrow" w:hAnsi="Arial Narrow"/>
+              </w:rPr>
+            </w:pPr>
+            <w:r>
+              <w:rPr>
+                <w:rFonts w:ascii="Arial Narrow" w:hAnsi="Arial Narrow"/>
+              </w:rPr>
+              <w:t>Ch 16</w:t>
+            </w:r>
+          </w:p>
+        </w:tc>
+        <w:tc>
+          <w:tcPr>
+            <w:tcW w:w="5159" w:type="dxa"/>
+            <w:shd w:val="clear" w:color="auto" w:fill="FFFFFF" w:themeFill="background1"/>
+            <w:vAlign w:val="center"/>
+          </w:tcPr>
+          <w:p>
+            <w:pPr>
+              <w:rPr>
+                <w:rFonts w:ascii="Arial Narrow" w:hAnsi="Arial Narrow"/>
+              </w:rPr>
+            </w:pPr>
+            <w:r>
+              <w:rPr>
+                <w:rFonts w:ascii="Arial Narrow" w:hAnsi="Arial Narrow"/>
+                <w:bCs/>
+              </w:rPr>
+              <w:t>2-way Mixed Design ANOVA</w:t>
             </w:r>
           </w:p>
         </w:tc>
@@ -3195,7 +3110,7 @@
         </w:tc>
         <w:tc>
           <w:tcPr>
-            <w:tcW w:w="1351" w:type="dxa"/>
+            <w:tcW w:w="1350" w:type="dxa"/>
             <w:vMerge/>
             <w:shd w:val="clear" w:color="auto" w:fill="auto"/>
             <w:vAlign w:val="center"/>
@@ -3217,29 +3132,29 @@
         </w:trPr>
         <w:tc>
           <w:tcPr>
-            <w:tcW w:w="858" w:type="dxa"/>
-            <w:shd w:val="clear" w:color="auto" w:fill="auto"/>
-            <w:vAlign w:val="center"/>
-            <w:hideMark/>
-          </w:tcPr>
-          <w:p>
-            <w:pPr>
-              <w:rPr>
-                <w:rFonts w:ascii="Arial Narrow" w:hAnsi="Arial Narrow"/>
-              </w:rPr>
-            </w:pPr>
-            <w:r>
-              <w:rPr>
-                <w:rFonts w:ascii="Arial Narrow" w:hAnsi="Arial Narrow"/>
-              </w:rPr>
-              <w:t>Nov 13</w:t>
-            </w:r>
-          </w:p>
-        </w:tc>
-        <w:tc>
-          <w:tcPr>
-            <w:tcW w:w="982" w:type="dxa"/>
-            <w:shd w:val="clear" w:color="auto" w:fill="auto"/>
+            <w:tcW w:w="854" w:type="dxa"/>
+            <w:shd w:val="clear" w:color="auto" w:fill="FFF2CC" w:themeFill="accent4" w:themeFillTint="33"/>
+            <w:vAlign w:val="center"/>
+            <w:hideMark/>
+          </w:tcPr>
+          <w:p>
+            <w:pPr>
+              <w:rPr>
+                <w:rFonts w:ascii="Arial Narrow" w:hAnsi="Arial Narrow"/>
+              </w:rPr>
+            </w:pPr>
+            <w:r>
+              <w:rPr>
+                <w:rFonts w:ascii="Arial Narrow" w:hAnsi="Arial Narrow"/>
+              </w:rPr>
+              <w:t>Nov 18</w:t>
+            </w:r>
+          </w:p>
+        </w:tc>
+        <w:tc>
+          <w:tcPr>
+            <w:tcW w:w="975" w:type="dxa"/>
+            <w:shd w:val="clear" w:color="auto" w:fill="FFF2CC" w:themeFill="accent4" w:themeFillTint="33"/>
             <w:vAlign w:val="center"/>
             <w:hideMark/>
           </w:tcPr>
@@ -3261,28 +3176,22 @@
         <w:tc>
           <w:tcPr>
             <w:tcW w:w="1183" w:type="dxa"/>
-            <w:shd w:val="clear" w:color="auto" w:fill="auto"/>
-            <w:vAlign w:val="center"/>
-          </w:tcPr>
-          <w:p>
-            <w:pPr>
-              <w:jc w:val="center"/>
-              <w:rPr>
-                <w:rFonts w:ascii="Arial Narrow" w:hAnsi="Arial Narrow"/>
-              </w:rPr>
-            </w:pPr>
-            <w:r>
-              <w:rPr>
-                <w:rFonts w:ascii="Arial Narrow" w:hAnsi="Arial Narrow"/>
-              </w:rPr>
-              <w:t>Ch 9</w:t>
-            </w:r>
-          </w:p>
-        </w:tc>
-        <w:tc>
-          <w:tcPr>
-            <w:tcW w:w="5147" w:type="dxa"/>
-            <w:shd w:val="clear" w:color="auto" w:fill="auto"/>
+            <w:shd w:val="clear" w:color="auto" w:fill="FFF2CC" w:themeFill="accent4" w:themeFillTint="33"/>
+            <w:vAlign w:val="center"/>
+          </w:tcPr>
+          <w:p>
+            <w:pPr>
+              <w:jc w:val="center"/>
+              <w:rPr>
+                <w:rFonts w:ascii="Arial Narrow" w:hAnsi="Arial Narrow"/>
+              </w:rPr>
+            </w:pPr>
+          </w:p>
+        </w:tc>
+        <w:tc>
+          <w:tcPr>
+            <w:tcW w:w="5159" w:type="dxa"/>
+            <w:shd w:val="clear" w:color="auto" w:fill="FFF2CC" w:themeFill="accent4" w:themeFillTint="33"/>
             <w:vAlign w:val="center"/>
           </w:tcPr>
           <w:p>
@@ -3297,102 +3206,40 @@
                 <w:rFonts w:ascii="Arial Narrow" w:hAnsi="Arial Narrow"/>
                 <w:bCs/>
               </w:rPr>
-              <w:t>Linear Regression</w:t>
+              <w:t>Exam 5</w:t>
             </w:r>
           </w:p>
         </w:tc>
         <w:tc>
           <w:tcPr>
             <w:tcW w:w="498" w:type="dxa"/>
-            <w:vMerge w:val="restart"/>
-            <w:shd w:val="clear" w:color="auto" w:fill="auto"/>
-            <w:vAlign w:val="center"/>
-          </w:tcPr>
-          <w:p>
-            <w:pPr>
-              <w:jc w:val="center"/>
-              <w:rPr>
-                <w:rFonts w:ascii="Arial Narrow" w:hAnsi="Arial Narrow"/>
-              </w:rPr>
-            </w:pPr>
-            <w:r>
-              <w:rPr>
-                <w:rFonts w:ascii="Arial Narrow" w:hAnsi="Arial Narrow"/>
-              </w:rPr>
-              <w:t>4</w:t>
-            </w:r>
-          </w:p>
-        </w:tc>
-        <w:tc>
-          <w:tcPr>
-            <w:tcW w:w="1351" w:type="dxa"/>
-            <w:vMerge w:val="restart"/>
-            <w:shd w:val="clear" w:color="auto" w:fill="auto"/>
-            <w:vAlign w:val="center"/>
-          </w:tcPr>
-          <w:p>
-            <w:pPr>
-              <w:jc w:val="center"/>
-              <w:rPr>
-                <w:rFonts w:ascii="Arial Narrow" w:hAnsi="Arial Narrow"/>
-              </w:rPr>
-            </w:pPr>
-            <w:r>
-              <w:rPr>
-                <w:rFonts w:ascii="Arial Narrow" w:hAnsi="Arial Narrow"/>
-              </w:rPr>
-              <w:t>Correlation and Regression</w:t>
-            </w:r>
-          </w:p>
-          <w:p>
-            <w:pPr>
-              <w:jc w:val="center"/>
-              <w:rPr>
-                <w:rFonts w:ascii="Arial Narrow" w:hAnsi="Arial Narrow"/>
-              </w:rPr>
-            </w:pPr>
-            <w:r>
-              <w:rPr>
-                <w:rFonts w:ascii="Arial Narrow" w:hAnsi="Arial Narrow"/>
-              </w:rPr>
-              <w:t>&amp;</w:t>
-            </w:r>
-          </w:p>
-          <w:p>
-            <w:pPr>
-              <w:jc w:val="center"/>
-              <w:rPr>
-                <w:rFonts w:ascii="Arial Narrow" w:hAnsi="Arial Narrow"/>
-              </w:rPr>
-            </w:pPr>
-            <w:r>
-              <w:rPr>
-                <w:rFonts w:ascii="Arial Narrow" w:hAnsi="Arial Narrow"/>
-              </w:rPr>
-              <w:t>Categorical Outcomes</w:t>
-            </w:r>
-          </w:p>
-          <w:p>
-            <w:pPr>
-              <w:jc w:val="center"/>
-              <w:rPr>
-                <w:rFonts w:ascii="Arial Narrow" w:hAnsi="Arial Narrow"/>
-              </w:rPr>
-            </w:pPr>
-          </w:p>
-          <w:p>
-            <w:pPr>
-              <w:jc w:val="center"/>
-              <w:rPr>
-                <w:rFonts w:ascii="Arial Narrow" w:hAnsi="Arial Narrow"/>
-              </w:rPr>
-            </w:pPr>
-            <w:r>
-              <w:rPr>
-                <w:rFonts w:ascii="Arial Narrow" w:hAnsi="Arial Narrow"/>
-              </w:rPr>
-              <w:t>Final Project Due</w:t>
-            </w:r>
+            <w:vMerge/>
+            <w:shd w:val="clear" w:color="auto" w:fill="auto"/>
+            <w:vAlign w:val="center"/>
+          </w:tcPr>
+          <w:p>
+            <w:pPr>
+              <w:jc w:val="center"/>
+              <w:rPr>
+                <w:rFonts w:ascii="Arial Narrow" w:hAnsi="Arial Narrow"/>
+              </w:rPr>
+            </w:pPr>
+          </w:p>
+        </w:tc>
+        <w:tc>
+          <w:tcPr>
+            <w:tcW w:w="1350" w:type="dxa"/>
+            <w:vMerge/>
+            <w:shd w:val="clear" w:color="auto" w:fill="auto"/>
+            <w:vAlign w:val="center"/>
+          </w:tcPr>
+          <w:p>
+            <w:pPr>
+              <w:jc w:val="center"/>
+              <w:rPr>
+                <w:rFonts w:ascii="Arial Narrow" w:hAnsi="Arial Narrow"/>
+              </w:rPr>
+            </w:pPr>
           </w:p>
         </w:tc>
       </w:tr>
@@ -3403,29 +3250,29 @@
         </w:trPr>
         <w:tc>
           <w:tcPr>
-            <w:tcW w:w="858" w:type="dxa"/>
-            <w:shd w:val="clear" w:color="auto" w:fill="auto"/>
-            <w:vAlign w:val="center"/>
-            <w:hideMark/>
-          </w:tcPr>
-          <w:p>
-            <w:pPr>
-              <w:rPr>
-                <w:rFonts w:ascii="Arial Narrow" w:hAnsi="Arial Narrow"/>
-              </w:rPr>
-            </w:pPr>
-            <w:r>
-              <w:rPr>
-                <w:rFonts w:ascii="Arial Narrow" w:hAnsi="Arial Narrow"/>
-              </w:rPr>
-              <w:t>Nov 18</w:t>
-            </w:r>
-          </w:p>
-        </w:tc>
-        <w:tc>
-          <w:tcPr>
-            <w:tcW w:w="982" w:type="dxa"/>
-            <w:shd w:val="clear" w:color="auto" w:fill="auto"/>
+            <w:tcW w:w="854" w:type="dxa"/>
+            <w:shd w:val="clear" w:color="auto" w:fill="A8D08D" w:themeFill="accent6" w:themeFillTint="99"/>
+            <w:vAlign w:val="center"/>
+            <w:hideMark/>
+          </w:tcPr>
+          <w:p>
+            <w:pPr>
+              <w:rPr>
+                <w:rFonts w:ascii="Arial Narrow" w:hAnsi="Arial Narrow"/>
+              </w:rPr>
+            </w:pPr>
+            <w:r>
+              <w:rPr>
+                <w:rFonts w:ascii="Arial Narrow" w:hAnsi="Arial Narrow"/>
+              </w:rPr>
+              <w:t>Nov 23</w:t>
+            </w:r>
+          </w:p>
+        </w:tc>
+        <w:tc>
+          <w:tcPr>
+            <w:tcW w:w="975" w:type="dxa"/>
+            <w:shd w:val="clear" w:color="auto" w:fill="A8D08D" w:themeFill="accent6" w:themeFillTint="99"/>
             <w:vAlign w:val="center"/>
             <w:hideMark/>
           </w:tcPr>
@@ -3446,28 +3293,24 @@
         <w:tc>
           <w:tcPr>
             <w:tcW w:w="1183" w:type="dxa"/>
-            <w:shd w:val="clear" w:color="auto" w:fill="auto"/>
-            <w:vAlign w:val="center"/>
-          </w:tcPr>
-          <w:p>
-            <w:pPr>
-              <w:jc w:val="center"/>
-              <w:rPr>
-                <w:rFonts w:ascii="Arial Narrow" w:hAnsi="Arial Narrow"/>
-              </w:rPr>
-            </w:pPr>
-            <w:r>
-              <w:rPr>
-                <w:rFonts w:ascii="Arial Narrow" w:hAnsi="Arial Narrow"/>
-              </w:rPr>
-              <w:t>Ch 10</w:t>
-            </w:r>
-          </w:p>
-        </w:tc>
-        <w:tc>
-          <w:tcPr>
-            <w:tcW w:w="5147" w:type="dxa"/>
-            <w:shd w:val="clear" w:color="auto" w:fill="auto"/>
+            <w:vMerge w:val="restart"/>
+            <w:shd w:val="clear" w:color="auto" w:fill="A8D08D" w:themeFill="accent6" w:themeFillTint="99"/>
+            <w:vAlign w:val="center"/>
+          </w:tcPr>
+          <w:p>
+            <w:pPr>
+              <w:jc w:val="center"/>
+              <w:rPr>
+                <w:rFonts w:ascii="Arial Narrow" w:hAnsi="Arial Narrow"/>
+              </w:rPr>
+            </w:pPr>
+          </w:p>
+        </w:tc>
+        <w:tc>
+          <w:tcPr>
+            <w:tcW w:w="5159" w:type="dxa"/>
+            <w:vMerge w:val="restart"/>
+            <w:shd w:val="clear" w:color="auto" w:fill="A8D08D" w:themeFill="accent6" w:themeFillTint="99"/>
             <w:vAlign w:val="center"/>
           </w:tcPr>
           <w:p>
@@ -3482,31 +3325,16 @@
                 <w:rFonts w:ascii="Arial Narrow" w:hAnsi="Arial Narrow"/>
                 <w:bCs/>
               </w:rPr>
-              <w:t>Linear Regression</w:t>
-            </w:r>
-          </w:p>
-        </w:tc>
-        <w:tc>
-          <w:tcPr>
-            <w:tcW w:w="498" w:type="dxa"/>
-            <w:vMerge/>
-            <w:shd w:val="clear" w:color="auto" w:fill="auto"/>
-            <w:vAlign w:val="center"/>
-          </w:tcPr>
-          <w:p>
-            <w:pPr>
-              <w:jc w:val="center"/>
-              <w:rPr>
-                <w:rFonts w:ascii="Arial Narrow" w:hAnsi="Arial Narrow"/>
-              </w:rPr>
-            </w:pPr>
-          </w:p>
-        </w:tc>
-        <w:tc>
-          <w:tcPr>
-            <w:tcW w:w="1351" w:type="dxa"/>
-            <w:vMerge/>
-            <w:shd w:val="clear" w:color="auto" w:fill="auto"/>
+              <w:t>THANKSGIVING BREAK</w:t>
+            </w:r>
+          </w:p>
+        </w:tc>
+        <w:tc>
+          <w:tcPr>
+            <w:tcW w:w="1848" w:type="dxa"/>
+            <w:gridSpan w:val="2"/>
+            <w:vMerge w:val="restart"/>
+            <w:shd w:val="clear" w:color="auto" w:fill="A8D08D" w:themeFill="accent6" w:themeFillTint="99"/>
             <w:vAlign w:val="center"/>
           </w:tcPr>
           <w:p>
@@ -3526,29 +3354,29 @@
         </w:trPr>
         <w:tc>
           <w:tcPr>
-            <w:tcW w:w="858" w:type="dxa"/>
-            <w:shd w:val="clear" w:color="auto" w:fill="FFFFFF" w:themeFill="background1"/>
-            <w:vAlign w:val="center"/>
-            <w:hideMark/>
-          </w:tcPr>
-          <w:p>
-            <w:pPr>
-              <w:rPr>
-                <w:rFonts w:ascii="Arial Narrow" w:hAnsi="Arial Narrow"/>
-              </w:rPr>
-            </w:pPr>
-            <w:r>
-              <w:rPr>
-                <w:rFonts w:ascii="Arial Narrow" w:hAnsi="Arial Narrow"/>
-              </w:rPr>
-              <w:t>Nov 20</w:t>
-            </w:r>
-          </w:p>
-        </w:tc>
-        <w:tc>
-          <w:tcPr>
-            <w:tcW w:w="982" w:type="dxa"/>
-            <w:shd w:val="clear" w:color="auto" w:fill="FFFFFF" w:themeFill="background1"/>
+            <w:tcW w:w="854" w:type="dxa"/>
+            <w:shd w:val="clear" w:color="auto" w:fill="A8D08D" w:themeFill="accent6" w:themeFillTint="99"/>
+            <w:vAlign w:val="center"/>
+            <w:hideMark/>
+          </w:tcPr>
+          <w:p>
+            <w:pPr>
+              <w:rPr>
+                <w:rFonts w:ascii="Arial Narrow" w:hAnsi="Arial Narrow"/>
+              </w:rPr>
+            </w:pPr>
+            <w:r>
+              <w:rPr>
+                <w:rFonts w:ascii="Arial Narrow" w:hAnsi="Arial Narrow"/>
+              </w:rPr>
+              <w:t>Nov 25</w:t>
+            </w:r>
+          </w:p>
+        </w:tc>
+        <w:tc>
+          <w:tcPr>
+            <w:tcW w:w="975" w:type="dxa"/>
+            <w:shd w:val="clear" w:color="auto" w:fill="A8D08D" w:themeFill="accent6" w:themeFillTint="99"/>
             <w:vAlign w:val="center"/>
             <w:hideMark/>
           </w:tcPr>
@@ -3570,62 +3398,41 @@
         <w:tc>
           <w:tcPr>
             <w:tcW w:w="1183" w:type="dxa"/>
-            <w:shd w:val="clear" w:color="auto" w:fill="FFFFFF" w:themeFill="background1"/>
-            <w:vAlign w:val="center"/>
-          </w:tcPr>
-          <w:p>
-            <w:pPr>
-              <w:jc w:val="center"/>
-              <w:rPr>
-                <w:rFonts w:ascii="Arial Narrow" w:hAnsi="Arial Narrow"/>
-              </w:rPr>
-            </w:pPr>
-          </w:p>
-        </w:tc>
-        <w:tc>
-          <w:tcPr>
-            <w:tcW w:w="5147" w:type="dxa"/>
-            <w:shd w:val="clear" w:color="auto" w:fill="FFFFFF" w:themeFill="background1"/>
-            <w:vAlign w:val="center"/>
-          </w:tcPr>
-          <w:p>
-            <w:pPr>
-              <w:rPr>
-                <w:rFonts w:ascii="Arial Narrow" w:hAnsi="Arial Narrow"/>
-              </w:rPr>
-            </w:pPr>
-            <w:r>
-              <w:rPr>
-                <w:rFonts w:ascii="Arial Narrow" w:hAnsi="Arial Narrow"/>
-                <w:bCs/>
-              </w:rPr>
-              <w:t>Linear Regression (continued)</w:t>
-            </w:r>
-          </w:p>
-        </w:tc>
-        <w:tc>
-          <w:tcPr>
-            <w:tcW w:w="498" w:type="dxa"/>
             <w:vMerge/>
-            <w:shd w:val="clear" w:color="auto" w:fill="auto"/>
+            <w:shd w:val="clear" w:color="auto" w:fill="A8D08D" w:themeFill="accent6" w:themeFillTint="99"/>
+            <w:vAlign w:val="center"/>
+          </w:tcPr>
+          <w:p>
+            <w:pPr>
+              <w:jc w:val="center"/>
+              <w:rPr>
+                <w:rFonts w:ascii="Arial Narrow" w:hAnsi="Arial Narrow"/>
+              </w:rPr>
+            </w:pPr>
+          </w:p>
+        </w:tc>
+        <w:tc>
+          <w:tcPr>
+            <w:tcW w:w="5159" w:type="dxa"/>
+            <w:vMerge/>
+            <w:shd w:val="clear" w:color="auto" w:fill="A8D08D" w:themeFill="accent6" w:themeFillTint="99"/>
+            <w:vAlign w:val="center"/>
+          </w:tcPr>
+          <w:p>
+            <w:pPr>
+              <w:rPr>
+                <w:rFonts w:ascii="Arial Narrow" w:hAnsi="Arial Narrow"/>
+              </w:rPr>
+            </w:pPr>
+          </w:p>
+        </w:tc>
+        <w:tc>
+          <w:tcPr>
+            <w:tcW w:w="1848" w:type="dxa"/>
+            <w:gridSpan w:val="2"/>
+            <w:vMerge/>
+            <w:shd w:val="clear" w:color="auto" w:fill="A8D08D" w:themeFill="accent6" w:themeFillTint="99"/>
             <w:textDirection w:val="btLr"/>
-            <w:vAlign w:val="center"/>
-          </w:tcPr>
-          <w:p>
-            <w:pPr>
-              <w:jc w:val="center"/>
-              <w:rPr>
-                <w:rFonts w:ascii="Arial Narrow" w:hAnsi="Arial Narrow"/>
-                <w:bCs/>
-              </w:rPr>
-            </w:pPr>
-          </w:p>
-        </w:tc>
-        <w:tc>
-          <w:tcPr>
-            <w:tcW w:w="1351" w:type="dxa"/>
-            <w:vMerge/>
-            <w:shd w:val="clear" w:color="auto" w:fill="auto"/>
             <w:vAlign w:val="center"/>
           </w:tcPr>
           <w:p>
@@ -3646,29 +3453,29 @@
         </w:trPr>
         <w:tc>
           <w:tcPr>
-            <w:tcW w:w="858" w:type="dxa"/>
-            <w:shd w:val="clear" w:color="auto" w:fill="E7E6E6" w:themeFill="background2"/>
-            <w:vAlign w:val="center"/>
-            <w:hideMark/>
-          </w:tcPr>
-          <w:p>
-            <w:pPr>
-              <w:rPr>
-                <w:rFonts w:ascii="Arial Narrow" w:hAnsi="Arial Narrow"/>
-              </w:rPr>
-            </w:pPr>
-            <w:r>
-              <w:rPr>
-                <w:rFonts w:ascii="Arial Narrow" w:hAnsi="Arial Narrow"/>
-              </w:rPr>
-              <w:t>Nov 25</w:t>
-            </w:r>
-          </w:p>
-        </w:tc>
-        <w:tc>
-          <w:tcPr>
-            <w:tcW w:w="982" w:type="dxa"/>
-            <w:shd w:val="clear" w:color="auto" w:fill="E7E6E6" w:themeFill="background2"/>
+            <w:tcW w:w="854" w:type="dxa"/>
+            <w:shd w:val="clear" w:color="auto" w:fill="FFFFFF" w:themeFill="background1"/>
+            <w:vAlign w:val="center"/>
+            <w:hideMark/>
+          </w:tcPr>
+          <w:p>
+            <w:pPr>
+              <w:rPr>
+                <w:rFonts w:ascii="Arial Narrow" w:hAnsi="Arial Narrow"/>
+              </w:rPr>
+            </w:pPr>
+            <w:r>
+              <w:rPr>
+                <w:rFonts w:ascii="Arial Narrow" w:hAnsi="Arial Narrow"/>
+              </w:rPr>
+              <w:t>Nov 30</w:t>
+            </w:r>
+          </w:p>
+        </w:tc>
+        <w:tc>
+          <w:tcPr>
+            <w:tcW w:w="975" w:type="dxa"/>
+            <w:shd w:val="clear" w:color="auto" w:fill="FFFFFF" w:themeFill="background1"/>
             <w:vAlign w:val="center"/>
             <w:hideMark/>
           </w:tcPr>
@@ -3688,58 +3495,87 @@
         </w:tc>
         <w:tc>
           <w:tcPr>
-            <w:tcW w:w="6330" w:type="dxa"/>
-            <w:gridSpan w:val="2"/>
+            <w:tcW w:w="1183" w:type="dxa"/>
+            <w:shd w:val="clear" w:color="auto" w:fill="FFFFFF" w:themeFill="background1"/>
+            <w:vAlign w:val="center"/>
+          </w:tcPr>
+          <w:p>
+            <w:pPr>
+              <w:jc w:val="center"/>
+              <w:rPr>
+                <w:rFonts w:ascii="Arial Narrow" w:hAnsi="Arial Narrow"/>
+              </w:rPr>
+            </w:pPr>
+            <w:r>
+              <w:rPr>
+                <w:rFonts w:ascii="Arial Narrow" w:hAnsi="Arial Narrow"/>
+              </w:rPr>
+              <w:t>Ch 19</w:t>
+            </w:r>
+          </w:p>
+        </w:tc>
+        <w:tc>
+          <w:tcPr>
+            <w:tcW w:w="5159" w:type="dxa"/>
+            <w:shd w:val="clear" w:color="auto" w:fill="FFFFFF" w:themeFill="background1"/>
+            <w:vAlign w:val="center"/>
+          </w:tcPr>
+          <w:p>
+            <w:pPr>
+              <w:rPr>
+                <w:rFonts w:ascii="Arial Narrow" w:hAnsi="Arial Narrow"/>
+              </w:rPr>
+            </w:pPr>
+            <w:r>
+              <w:rPr>
+                <w:rFonts w:ascii="Arial Narrow" w:hAnsi="Arial Narrow"/>
+              </w:rPr>
+              <w:t>The Binomial Distribution</w:t>
+            </w:r>
+          </w:p>
+        </w:tc>
+        <w:tc>
+          <w:tcPr>
+            <w:tcW w:w="498" w:type="dxa"/>
             <w:vMerge w:val="restart"/>
-            <w:shd w:val="clear" w:color="auto" w:fill="E7E6E6" w:themeFill="background2"/>
-            <w:vAlign w:val="center"/>
-            <w:hideMark/>
-          </w:tcPr>
-          <w:p>
-            <w:pPr>
-              <w:jc w:val="right"/>
-              <w:rPr>
-                <w:rFonts w:ascii="Arial Narrow" w:hAnsi="Arial Narrow"/>
-              </w:rPr>
-            </w:pPr>
-            <w:r>
-              <w:rPr>
-                <w:rFonts w:ascii="Arial Narrow" w:hAnsi="Arial Narrow"/>
-              </w:rPr>
-              <w:t>THANKSGIVING BREAK</w:t>
-            </w:r>
-          </w:p>
-        </w:tc>
-        <w:tc>
-          <w:tcPr>
-            <w:tcW w:w="498" w:type="dxa"/>
-            <w:vMerge/>
-            <w:shd w:val="clear" w:color="auto" w:fill="auto"/>
-            <w:vAlign w:val="center"/>
-          </w:tcPr>
-          <w:p>
-            <w:pPr>
-              <w:jc w:val="center"/>
-              <w:rPr>
-                <w:rFonts w:ascii="Arial Narrow" w:hAnsi="Arial Narrow"/>
-              </w:rPr>
-            </w:pPr>
-          </w:p>
-        </w:tc>
-        <w:tc>
-          <w:tcPr>
-            <w:tcW w:w="1351" w:type="dxa"/>
-            <w:vMerge/>
-            <w:shd w:val="clear" w:color="auto" w:fill="auto"/>
-            <w:vAlign w:val="center"/>
-          </w:tcPr>
-          <w:p>
-            <w:pPr>
-              <w:jc w:val="center"/>
-              <w:rPr>
-                <w:rFonts w:ascii="Arial Narrow" w:hAnsi="Arial Narrow"/>
-              </w:rPr>
-            </w:pPr>
+            <w:shd w:val="clear" w:color="auto" w:fill="auto"/>
+            <w:vAlign w:val="center"/>
+          </w:tcPr>
+          <w:p>
+            <w:pPr>
+              <w:jc w:val="center"/>
+              <w:rPr>
+                <w:rFonts w:ascii="Arial Narrow" w:hAnsi="Arial Narrow"/>
+              </w:rPr>
+            </w:pPr>
+            <w:r>
+              <w:rPr>
+                <w:rFonts w:ascii="Arial Narrow" w:hAnsi="Arial Narrow"/>
+              </w:rPr>
+              <w:t>6</w:t>
+            </w:r>
+          </w:p>
+        </w:tc>
+        <w:tc>
+          <w:tcPr>
+            <w:tcW w:w="1350" w:type="dxa"/>
+            <w:vMerge w:val="restart"/>
+            <w:shd w:val="clear" w:color="auto" w:fill="auto"/>
+            <w:vAlign w:val="center"/>
+          </w:tcPr>
+          <w:p>
+            <w:pPr>
+              <w:jc w:val="center"/>
+              <w:rPr>
+                <w:rFonts w:ascii="Arial Narrow" w:hAnsi="Arial Narrow"/>
+              </w:rPr>
+            </w:pPr>
+            <w:r>
+              <w:rPr>
+                <w:rFonts w:ascii="Arial Narrow" w:hAnsi="Arial Narrow"/>
+              </w:rPr>
+              <w:t>Categorical Outcomes</w:t>
+            </w:r>
           </w:p>
         </w:tc>
       </w:tr>
@@ -3750,29 +3586,29 @@
         </w:trPr>
         <w:tc>
           <w:tcPr>
-            <w:tcW w:w="858" w:type="dxa"/>
-            <w:shd w:val="clear" w:color="auto" w:fill="E7E6E6" w:themeFill="background2"/>
-            <w:vAlign w:val="center"/>
-            <w:hideMark/>
-          </w:tcPr>
-          <w:p>
-            <w:pPr>
-              <w:rPr>
-                <w:rFonts w:ascii="Arial Narrow" w:hAnsi="Arial Narrow"/>
-              </w:rPr>
-            </w:pPr>
-            <w:r>
-              <w:rPr>
-                <w:rFonts w:ascii="Arial Narrow" w:hAnsi="Arial Narrow"/>
-              </w:rPr>
-              <w:t>Nov 27</w:t>
-            </w:r>
-          </w:p>
-        </w:tc>
-        <w:tc>
-          <w:tcPr>
-            <w:tcW w:w="982" w:type="dxa"/>
-            <w:shd w:val="clear" w:color="auto" w:fill="E7E6E6" w:themeFill="background2"/>
+            <w:tcW w:w="854" w:type="dxa"/>
+            <w:shd w:val="clear" w:color="auto" w:fill="FFFFFF" w:themeFill="background1"/>
+            <w:vAlign w:val="center"/>
+            <w:hideMark/>
+          </w:tcPr>
+          <w:p>
+            <w:pPr>
+              <w:rPr>
+                <w:rFonts w:ascii="Arial Narrow" w:hAnsi="Arial Narrow"/>
+              </w:rPr>
+            </w:pPr>
+            <w:r>
+              <w:rPr>
+                <w:rFonts w:ascii="Arial Narrow" w:hAnsi="Arial Narrow"/>
+              </w:rPr>
+              <w:t>Dec 2</w:t>
+            </w:r>
+          </w:p>
+        </w:tc>
+        <w:tc>
+          <w:tcPr>
+            <w:tcW w:w="975" w:type="dxa"/>
+            <w:shd w:val="clear" w:color="auto" w:fill="FFFFFF" w:themeFill="background1"/>
             <w:vAlign w:val="center"/>
             <w:hideMark/>
           </w:tcPr>
@@ -3793,18 +3629,43 @@
         </w:tc>
         <w:tc>
           <w:tcPr>
-            <w:tcW w:w="6330" w:type="dxa"/>
-            <w:gridSpan w:val="2"/>
-            <w:vMerge/>
-            <w:shd w:val="clear" w:color="auto" w:fill="E7E6E6" w:themeFill="background2"/>
-            <w:vAlign w:val="center"/>
-          </w:tcPr>
-          <w:p>
-            <w:pPr>
-              <w:rPr>
-                <w:rFonts w:ascii="Arial Narrow" w:hAnsi="Arial Narrow"/>
-              </w:rPr>
-            </w:pPr>
+            <w:tcW w:w="1183" w:type="dxa"/>
+            <w:shd w:val="clear" w:color="auto" w:fill="FFFFFF" w:themeFill="background1"/>
+            <w:vAlign w:val="center"/>
+          </w:tcPr>
+          <w:p>
+            <w:pPr>
+              <w:jc w:val="center"/>
+              <w:rPr>
+                <w:rFonts w:ascii="Arial Narrow" w:hAnsi="Arial Narrow"/>
+              </w:rPr>
+            </w:pPr>
+            <w:r>
+              <w:rPr>
+                <w:rFonts w:ascii="Arial Narrow" w:hAnsi="Arial Narrow"/>
+              </w:rPr>
+              <w:t>Ch 20</w:t>
+            </w:r>
+          </w:p>
+        </w:tc>
+        <w:tc>
+          <w:tcPr>
+            <w:tcW w:w="5159" w:type="dxa"/>
+            <w:shd w:val="clear" w:color="auto" w:fill="FFFFFF" w:themeFill="background1"/>
+            <w:vAlign w:val="center"/>
+          </w:tcPr>
+          <w:p>
+            <w:pPr>
+              <w:rPr>
+                <w:rFonts w:ascii="Arial Narrow" w:hAnsi="Arial Narrow"/>
+              </w:rPr>
+            </w:pPr>
+            <w:r>
+              <w:rPr>
+                <w:rFonts w:ascii="Arial Narrow" w:hAnsi="Arial Narrow"/>
+              </w:rPr>
+              <w:t>Chi-Squared Tests</w:t>
+            </w:r>
           </w:p>
         </w:tc>
         <w:tc>
@@ -3825,7 +3686,7 @@
         </w:tc>
         <w:tc>
           <w:tcPr>
-            <w:tcW w:w="1351" w:type="dxa"/>
+            <w:tcW w:w="1350" w:type="dxa"/>
             <w:vMerge/>
             <w:shd w:val="clear" w:color="auto" w:fill="auto"/>
             <w:vAlign w:val="center"/>
@@ -3847,28 +3708,28 @@
         </w:trPr>
         <w:tc>
           <w:tcPr>
-            <w:tcW w:w="858" w:type="dxa"/>
-            <w:shd w:val="clear" w:color="auto" w:fill="auto"/>
-            <w:vAlign w:val="center"/>
-            <w:hideMark/>
-          </w:tcPr>
-          <w:p>
-            <w:pPr>
-              <w:rPr>
-                <w:rFonts w:ascii="Arial Narrow" w:hAnsi="Arial Narrow"/>
-              </w:rPr>
-            </w:pPr>
-            <w:r>
-              <w:rPr>
-                <w:rFonts w:ascii="Arial Narrow" w:hAnsi="Arial Narrow"/>
-              </w:rPr>
-              <w:t>Dec 2</w:t>
-            </w:r>
-          </w:p>
-        </w:tc>
-        <w:tc>
-          <w:tcPr>
-            <w:tcW w:w="982" w:type="dxa"/>
+            <w:tcW w:w="854" w:type="dxa"/>
+            <w:shd w:val="clear" w:color="auto" w:fill="auto"/>
+            <w:vAlign w:val="center"/>
+            <w:hideMark/>
+          </w:tcPr>
+          <w:p>
+            <w:pPr>
+              <w:rPr>
+                <w:rFonts w:ascii="Arial Narrow" w:hAnsi="Arial Narrow"/>
+              </w:rPr>
+            </w:pPr>
+            <w:r>
+              <w:rPr>
+                <w:rFonts w:ascii="Arial Narrow" w:hAnsi="Arial Narrow"/>
+              </w:rPr>
+              <w:t>Dec 7</w:t>
+            </w:r>
+          </w:p>
+        </w:tc>
+        <w:tc>
+          <w:tcPr>
+            <w:tcW w:w="975" w:type="dxa"/>
             <w:shd w:val="clear" w:color="auto" w:fill="auto"/>
             <w:vAlign w:val="center"/>
             <w:hideMark/>
@@ -3895,36 +3756,29 @@
           </w:tcPr>
           <w:p>
             <w:pPr>
-              <w:jc w:val="center"/>
-              <w:rPr>
-                <w:rFonts w:ascii="Arial Narrow" w:hAnsi="Arial Narrow"/>
-              </w:rPr>
-            </w:pPr>
-            <w:r>
-              <w:rPr>
-                <w:rFonts w:ascii="Arial Narrow" w:hAnsi="Arial Narrow"/>
-              </w:rPr>
-              <w:t>Ch 19</w:t>
-            </w:r>
-          </w:p>
-        </w:tc>
-        <w:tc>
-          <w:tcPr>
-            <w:tcW w:w="5147" w:type="dxa"/>
-            <w:shd w:val="clear" w:color="auto" w:fill="auto"/>
-            <w:vAlign w:val="center"/>
-          </w:tcPr>
-          <w:p>
-            <w:pPr>
-              <w:rPr>
-                <w:rFonts w:ascii="Arial Narrow" w:hAnsi="Arial Narrow"/>
-              </w:rPr>
-            </w:pPr>
-            <w:r>
-              <w:rPr>
-                <w:rFonts w:ascii="Arial Narrow" w:hAnsi="Arial Narrow"/>
-              </w:rPr>
-              <w:t>The Binomial Distribution</w:t>
+              <w:rPr>
+                <w:rFonts w:ascii="Arial Narrow" w:hAnsi="Arial Narrow"/>
+              </w:rPr>
+            </w:pPr>
+          </w:p>
+        </w:tc>
+        <w:tc>
+          <w:tcPr>
+            <w:tcW w:w="5159" w:type="dxa"/>
+            <w:shd w:val="clear" w:color="auto" w:fill="auto"/>
+            <w:vAlign w:val="center"/>
+          </w:tcPr>
+          <w:p>
+            <w:pPr>
+              <w:rPr>
+                <w:rFonts w:ascii="Arial Narrow" w:hAnsi="Arial Narrow"/>
+              </w:rPr>
+            </w:pPr>
+            <w:r>
+              <w:rPr>
+                <w:rFonts w:ascii="Arial Narrow" w:hAnsi="Arial Narrow"/>
+              </w:rPr>
+              <w:t>Catch Up</w:t>
             </w:r>
           </w:p>
         </w:tc>
@@ -3945,7 +3799,7 @@
         </w:tc>
         <w:tc>
           <w:tcPr>
-            <w:tcW w:w="1351" w:type="dxa"/>
+            <w:tcW w:w="1350" w:type="dxa"/>
             <w:vMerge/>
             <w:shd w:val="clear" w:color="auto" w:fill="auto"/>
             <w:vAlign w:val="center"/>
@@ -3967,27 +3821,27 @@
         </w:trPr>
         <w:tc>
           <w:tcPr>
-            <w:tcW w:w="858" w:type="dxa"/>
-            <w:shd w:val="clear" w:color="auto" w:fill="auto"/>
-            <w:vAlign w:val="center"/>
-          </w:tcPr>
-          <w:p>
-            <w:pPr>
-              <w:rPr>
-                <w:rFonts w:ascii="Arial Narrow" w:hAnsi="Arial Narrow"/>
-              </w:rPr>
-            </w:pPr>
-            <w:r>
-              <w:rPr>
-                <w:rFonts w:ascii="Arial Narrow" w:hAnsi="Arial Narrow"/>
-              </w:rPr>
-              <w:t>Dec 4</w:t>
-            </w:r>
-          </w:p>
-        </w:tc>
-        <w:tc>
-          <w:tcPr>
-            <w:tcW w:w="982" w:type="dxa"/>
+            <w:tcW w:w="854" w:type="dxa"/>
+            <w:shd w:val="clear" w:color="auto" w:fill="auto"/>
+            <w:vAlign w:val="center"/>
+          </w:tcPr>
+          <w:p>
+            <w:pPr>
+              <w:rPr>
+                <w:rFonts w:ascii="Arial Narrow" w:hAnsi="Arial Narrow"/>
+              </w:rPr>
+            </w:pPr>
+            <w:r>
+              <w:rPr>
+                <w:rFonts w:ascii="Arial Narrow" w:hAnsi="Arial Narrow"/>
+              </w:rPr>
+              <w:t>Dec 9</w:t>
+            </w:r>
+          </w:p>
+        </w:tc>
+        <w:tc>
+          <w:tcPr>
+            <w:tcW w:w="975" w:type="dxa"/>
             <w:shd w:val="clear" w:color="auto" w:fill="auto"/>
             <w:vAlign w:val="center"/>
           </w:tcPr>
@@ -4014,36 +3868,29 @@
           </w:tcPr>
           <w:p>
             <w:pPr>
-              <w:jc w:val="center"/>
-              <w:rPr>
-                <w:rFonts w:ascii="Arial Narrow" w:hAnsi="Arial Narrow"/>
-              </w:rPr>
-            </w:pPr>
-            <w:r>
-              <w:rPr>
-                <w:rFonts w:ascii="Arial Narrow" w:hAnsi="Arial Narrow"/>
-              </w:rPr>
-              <w:t>Ch 20</w:t>
-            </w:r>
-          </w:p>
-        </w:tc>
-        <w:tc>
-          <w:tcPr>
-            <w:tcW w:w="5147" w:type="dxa"/>
-            <w:shd w:val="clear" w:color="auto" w:fill="auto"/>
-            <w:vAlign w:val="center"/>
-          </w:tcPr>
-          <w:p>
-            <w:pPr>
-              <w:rPr>
-                <w:rFonts w:ascii="Arial Narrow" w:hAnsi="Arial Narrow"/>
-              </w:rPr>
-            </w:pPr>
-            <w:r>
-              <w:rPr>
-                <w:rFonts w:ascii="Arial Narrow" w:hAnsi="Arial Narrow"/>
-              </w:rPr>
-              <w:t>Chi-Squared Tests</w:t>
+              <w:rPr>
+                <w:rFonts w:ascii="Arial Narrow" w:hAnsi="Arial Narrow"/>
+              </w:rPr>
+            </w:pPr>
+          </w:p>
+        </w:tc>
+        <w:tc>
+          <w:tcPr>
+            <w:tcW w:w="5159" w:type="dxa"/>
+            <w:shd w:val="clear" w:color="auto" w:fill="auto"/>
+            <w:vAlign w:val="center"/>
+          </w:tcPr>
+          <w:p>
+            <w:pPr>
+              <w:rPr>
+                <w:rFonts w:ascii="Arial Narrow" w:hAnsi="Arial Narrow"/>
+              </w:rPr>
+            </w:pPr>
+            <w:r>
+              <w:rPr>
+                <w:rFonts w:ascii="Arial Narrow" w:hAnsi="Arial Narrow"/>
+              </w:rPr>
+              <w:t>Review</w:t>
             </w:r>
           </w:p>
         </w:tc>
@@ -4064,7 +3911,7 @@
         </w:tc>
         <w:tc>
           <w:tcPr>
-            <w:tcW w:w="1351" w:type="dxa"/>
+            <w:tcW w:w="1350" w:type="dxa"/>
             <w:vMerge/>
             <w:shd w:val="clear" w:color="auto" w:fill="auto"/>
             <w:vAlign w:val="center"/>
@@ -4086,29 +3933,29 @@
         </w:trPr>
         <w:tc>
           <w:tcPr>
-            <w:tcW w:w="858" w:type="dxa"/>
-            <w:shd w:val="clear" w:color="auto" w:fill="E7E6E6" w:themeFill="background2"/>
-            <w:vAlign w:val="center"/>
-            <w:hideMark/>
-          </w:tcPr>
-          <w:p>
-            <w:pPr>
-              <w:rPr>
-                <w:rFonts w:ascii="Arial Narrow" w:hAnsi="Arial Narrow"/>
-              </w:rPr>
-            </w:pPr>
-            <w:r>
-              <w:rPr>
-                <w:rFonts w:ascii="Arial Narrow" w:hAnsi="Arial Narrow"/>
-              </w:rPr>
-              <w:t>Dec 9</w:t>
-            </w:r>
-          </w:p>
-        </w:tc>
-        <w:tc>
-          <w:tcPr>
-            <w:tcW w:w="982" w:type="dxa"/>
-            <w:shd w:val="clear" w:color="auto" w:fill="E7E6E6" w:themeFill="background2"/>
+            <w:tcW w:w="854" w:type="dxa"/>
+            <w:shd w:val="clear" w:color="auto" w:fill="FFF2CC" w:themeFill="accent4" w:themeFillTint="33"/>
+            <w:vAlign w:val="center"/>
+            <w:hideMark/>
+          </w:tcPr>
+          <w:p>
+            <w:pPr>
+              <w:rPr>
+                <w:rFonts w:ascii="Arial Narrow" w:hAnsi="Arial Narrow"/>
+              </w:rPr>
+            </w:pPr>
+            <w:r>
+              <w:rPr>
+                <w:rFonts w:ascii="Arial Narrow" w:hAnsi="Arial Narrow"/>
+              </w:rPr>
+              <w:t>Dec 14</w:t>
+            </w:r>
+          </w:p>
+        </w:tc>
+        <w:tc>
+          <w:tcPr>
+            <w:tcW w:w="975" w:type="dxa"/>
+            <w:shd w:val="clear" w:color="auto" w:fill="FFF2CC" w:themeFill="accent4" w:themeFillTint="33"/>
             <w:vAlign w:val="center"/>
             <w:hideMark/>
           </w:tcPr>
@@ -4129,7 +3976,7 @@
         <w:tc>
           <w:tcPr>
             <w:tcW w:w="1183" w:type="dxa"/>
-            <w:shd w:val="clear" w:color="auto" w:fill="E7E6E6" w:themeFill="background2"/>
+            <w:shd w:val="clear" w:color="auto" w:fill="FFF2CC" w:themeFill="accent4" w:themeFillTint="33"/>
             <w:vAlign w:val="center"/>
             <w:hideMark/>
           </w:tcPr>
@@ -4151,22 +3998,22 @@
         </w:tc>
         <w:tc>
           <w:tcPr>
-            <w:tcW w:w="5147" w:type="dxa"/>
-            <w:shd w:val="clear" w:color="auto" w:fill="E7E6E6" w:themeFill="background2"/>
-            <w:vAlign w:val="center"/>
-            <w:hideMark/>
-          </w:tcPr>
-          <w:p>
-            <w:pPr>
-              <w:rPr>
-                <w:rFonts w:ascii="Arial Narrow" w:hAnsi="Arial Narrow"/>
-              </w:rPr>
-            </w:pPr>
-            <w:r>
-              <w:rPr>
-                <w:rFonts w:ascii="Arial Narrow" w:hAnsi="Arial Narrow"/>
-              </w:rPr>
-              <w:t>EXAM 4</w:t>
+            <w:tcW w:w="5159" w:type="dxa"/>
+            <w:shd w:val="clear" w:color="auto" w:fill="FFF2CC" w:themeFill="accent4" w:themeFillTint="33"/>
+            <w:vAlign w:val="center"/>
+            <w:hideMark/>
+          </w:tcPr>
+          <w:p>
+            <w:pPr>
+              <w:rPr>
+                <w:rFonts w:ascii="Arial Narrow" w:hAnsi="Arial Narrow"/>
+              </w:rPr>
+            </w:pPr>
+            <w:r>
+              <w:rPr>
+                <w:rFonts w:ascii="Arial Narrow" w:hAnsi="Arial Narrow"/>
+              </w:rPr>
+              <w:t>Exam 6</w:t>
             </w:r>
           </w:p>
         </w:tc>
@@ -4187,7 +4034,7 @@
         </w:tc>
         <w:tc>
           <w:tcPr>
-            <w:tcW w:w="1351" w:type="dxa"/>
+            <w:tcW w:w="1350" w:type="dxa"/>
             <w:vMerge/>
             <w:shd w:val="clear" w:color="auto" w:fill="auto"/>
             <w:vAlign w:val="center"/>
@@ -4215,7 +4062,7 @@
 </file>
 
 <file path=word/styles.xml><?xml version="1.0" encoding="utf-8"?>
-<w:styles xmlns:mc="http://schemas.openxmlformats.org/markup-compatibility/2006" xmlns:r="http://schemas.openxmlformats.org/officeDocument/2006/relationships" xmlns:w="http://schemas.openxmlformats.org/wordprocessingml/2006/main" xmlns:w14="http://schemas.microsoft.com/office/word/2010/wordml" xmlns:w15="http://schemas.microsoft.com/office/word/2012/wordml" xmlns:w16cid="http://schemas.microsoft.com/office/word/2016/wordml/cid" xmlns:w16se="http://schemas.microsoft.com/office/word/2015/wordml/symex" mc:Ignorable="w14 w15 w16se w16cid">
+<w:styles xmlns:mc="http://schemas.openxmlformats.org/markup-compatibility/2006" xmlns:r="http://schemas.openxmlformats.org/officeDocument/2006/relationships" xmlns:w="http://schemas.openxmlformats.org/wordprocessingml/2006/main" xmlns:w14="http://schemas.microsoft.com/office/word/2010/wordml" xmlns:w15="http://schemas.microsoft.com/office/word/2012/wordml" xmlns:w16cex="http://schemas.microsoft.com/office/word/2018/wordml/cex" xmlns:w16cid="http://schemas.microsoft.com/office/word/2016/wordml/cid" xmlns:w16="http://schemas.microsoft.com/office/word/2018/wordml" xmlns:w16se="http://schemas.microsoft.com/office/word/2015/wordml/symex" mc:Ignorable="w14 w15 w16se w16cid w16 w16cex">
   <w:docDefaults>
     <w:rPrDefault>
       <w:rPr>
@@ -4227,7 +4074,7 @@
     </w:rPrDefault>
     <w:pPrDefault/>
   </w:docDefaults>
-  <w:latentStyles w:defLockedState="0" w:defUIPriority="99" w:defSemiHidden="0" w:defUnhideWhenUsed="0" w:defQFormat="0" w:count="377">
+  <w:latentStyles w:defLockedState="0" w:defUIPriority="99" w:defSemiHidden="0" w:defUnhideWhenUsed="0" w:defQFormat="0" w:count="376">
     <w:lsdException w:name="Normal" w:uiPriority="0" w:qFormat="1"/>
     <w:lsdException w:name="heading 1" w:uiPriority="9" w:qFormat="1"/>
     <w:lsdException w:name="heading 2" w:semiHidden="1" w:uiPriority="9" w:unhideWhenUsed="1" w:qFormat="1"/>
@@ -4333,6 +4180,7 @@
     <w:lsdException w:name="HTML Sample" w:semiHidden="1" w:unhideWhenUsed="1"/>
     <w:lsdException w:name="HTML Typewriter" w:semiHidden="1" w:unhideWhenUsed="1"/>
     <w:lsdException w:name="HTML Variable" w:semiHidden="1" w:unhideWhenUsed="1"/>
+    <w:lsdException w:name="Normal Table" w:semiHidden="1" w:unhideWhenUsed="1"/>
     <w:lsdException w:name="annotation subject" w:semiHidden="1" w:unhideWhenUsed="1"/>
     <w:lsdException w:name="No List" w:semiHidden="1" w:unhideWhenUsed="1"/>
     <w:lsdException w:name="Outline List 1" w:semiHidden="1" w:unhideWhenUsed="1"/>
@@ -4378,9 +4226,11 @@
     <w:lsdException w:name="Table Subtle 1" w:semiHidden="1" w:unhideWhenUsed="1"/>
     <w:lsdException w:name="Table Subtle 2" w:semiHidden="1" w:unhideWhenUsed="1"/>
     <w:lsdException w:name="Table Web 1" w:semiHidden="1" w:unhideWhenUsed="1"/>
+    <w:lsdException w:name="Table Web 2" w:semiHidden="1" w:unhideWhenUsed="1"/>
     <w:lsdException w:name="Table Web 3" w:semiHidden="1" w:unhideWhenUsed="1"/>
     <w:lsdException w:name="Balloon Text" w:semiHidden="1" w:unhideWhenUsed="1"/>
     <w:lsdException w:name="Table Grid" w:uiPriority="39"/>
+    <w:lsdException w:name="Table Theme" w:semiHidden="1" w:unhideWhenUsed="1"/>
     <w:lsdException w:name="Placeholder Text" w:semiHidden="1"/>
     <w:lsdException w:name="No Spacing" w:uiPriority="1" w:qFormat="1"/>
     <w:lsdException w:name="Light Shading" w:uiPriority="60"/>
@@ -4599,7 +4449,6 @@
     <w:lsdException w:name="Mention" w:semiHidden="1" w:unhideWhenUsed="1"/>
     <w:lsdException w:name="Smart Hyperlink" w:semiHidden="1" w:unhideWhenUsed="1"/>
     <w:lsdException w:name="Smart Link" w:semiHidden="1" w:unhideWhenUsed="1"/>
-    <w:lsdException w:name="Smart Link Error" w:semiHidden="1" w:unhideWhenUsed="1"/>
   </w:latentStyles>
   <w:style w:type="paragraph" w:default="1" w:styleId="Normal">
     <w:name w:val="Normal"/>

</xml_diff>

<commit_message>
updated schedule and cv
</commit_message>
<xml_diff>
--- a/assets/Syllabi/Schedule_6600_fall.docx
+++ b/assets/Syllabi/Schedule_6600_fall.docx
@@ -117,7 +117,25 @@
                 <w:sz w:val="22"/>
                 <w:szCs w:val="22"/>
               </w:rPr>
-              <w:t xml:space="preserve"> Due by 4:30pm</w:t>
+              <w:t xml:space="preserve"> Due by </w:t>
+            </w:r>
+            <w:r>
+              <w:rPr>
+                <w:rFonts w:ascii="Arial" w:hAnsi="Arial" w:cs="Arial"/>
+                <w:color w:val="F2F2F2" w:themeColor="background1" w:themeShade="F2"/>
+                <w:sz w:val="22"/>
+                <w:szCs w:val="22"/>
+              </w:rPr>
+              <w:t>2</w:t>
+            </w:r>
+            <w:r>
+              <w:rPr>
+                <w:rFonts w:ascii="Arial" w:hAnsi="Arial" w:cs="Arial"/>
+                <w:color w:val="F2F2F2" w:themeColor="background1" w:themeShade="F2"/>
+                <w:sz w:val="22"/>
+                <w:szCs w:val="22"/>
+              </w:rPr>
+              <w:t>:30pm</w:t>
             </w:r>
           </w:p>
         </w:tc>
@@ -1867,13 +1885,7 @@
               <w:rPr>
                 <w:rFonts w:ascii="Arial Narrow" w:hAnsi="Arial Narrow"/>
               </w:rPr>
-              <w:t xml:space="preserve">Hypothesis Tests for 2 </w:t>
-            </w:r>
-            <w:r>
-              <w:rPr>
-                <w:rFonts w:ascii="Arial Narrow" w:hAnsi="Arial Narrow"/>
-              </w:rPr>
-              <w:t>Measures per Subject</w:t>
+              <w:t>Hypothesis Tests for 2 Measures per Subject</w:t>
             </w:r>
           </w:p>
         </w:tc>

</xml_diff>